<commit_message>
- aggiornamento CF Bosco in template convenzione pcto
</commit_message>
<xml_diff>
--- a/server_static/pcto_templates/01-Convenzione-generale.docx
+++ b/server_static/pcto_templates/01-Convenzione-generale.docx
@@ -1,8 +1,8 @@
 
 <file path=word/document.xml><?xml version="1.0" encoding="utf-8"?>
-<w:document xmlns:o="urn:schemas-microsoft-com:office:office" xmlns:r="http://schemas.openxmlformats.org/officeDocument/2006/relationships" xmlns:v="urn:schemas-microsoft-com:vml" xmlns:w="http://schemas.openxmlformats.org/wordprocessingml/2006/main" xmlns:w10="urn:schemas-microsoft-com:office:word" xmlns:wp="http://schemas.openxmlformats.org/drawingml/2006/wordprocessingDrawing" xmlns:wps="http://schemas.microsoft.com/office/word/2010/wordprocessingShape" xmlns:wpg="http://schemas.microsoft.com/office/word/2010/wordprocessingGroup" xmlns:mc="http://schemas.openxmlformats.org/markup-compatibility/2006" xmlns:wp14="http://schemas.microsoft.com/office/word/2010/wordprocessingDrawing" xmlns:w14="http://schemas.microsoft.com/office/word/2010/wordml" xmlns:w15="http://schemas.microsoft.com/office/word/2012/wordml" mc:Ignorable="w14 wp14 w15">
+<w:document xmlns:o="urn:schemas-microsoft-com:office:office" xmlns:r="http://schemas.openxmlformats.org/officeDocument/2006/relationships" xmlns:v="urn:schemas-microsoft-com:vml" xmlns:w="http://schemas.openxmlformats.org/wordprocessingml/2006/main" xmlns:w10="urn:schemas-microsoft-com:office:word" xmlns:wp="http://schemas.openxmlformats.org/drawingml/2006/wordprocessingDrawing" xmlns:wps="http://schemas.microsoft.com/office/word/2010/wordprocessingShape" xmlns:wpg="http://schemas.microsoft.com/office/word/2010/wordprocessingGroup" xmlns:mc="http://schemas.openxmlformats.org/markup-compatibility/2006" xmlns:wp14="http://schemas.microsoft.com/office/word/2010/wordprocessingDrawing" xmlns:w14="http://schemas.microsoft.com/office/word/2010/wordml" xmlns:w15="http://schemas.microsoft.com/office/word/2012/wordml" xmlns:a="http://schemas.openxmlformats.org/drawingml/2006/main" xmlns:pic="http://schemas.openxmlformats.org/drawingml/2006/picture" mc:Ignorable="w14 wp14 w15">
   <w:body>
-    <w:p>
+    <w:p xmlns:wp14="http://schemas.microsoft.com/office/word/2010/wordml" wp14:textId="77777777">
       <w:pPr>
         <w:pStyle w:val="Normal"/>
         <w:jc w:val="center"/>
@@ -15,7 +15,7 @@
       </w:pPr>
       <w:r>
         <w:drawing>
-          <wp:anchor behindDoc="0" distT="0" distB="0" distL="114300" distR="114300" simplePos="0" locked="0" layoutInCell="0" allowOverlap="1" relativeHeight="3">
+          <wp:anchor xmlns:wp14="http://schemas.microsoft.com/office/word/2010/wordprocessingDrawing" distT="0" distB="0" distL="114300" distR="114300" simplePos="0" relativeHeight="3" behindDoc="0" locked="0" layoutInCell="0" allowOverlap="1" wp14:anchorId="4778B4E6" wp14:editId="7777777">
             <wp:simplePos x="0" y="0"/>
             <wp:positionH relativeFrom="column">
               <wp:posOffset>1752600</wp:posOffset>
@@ -62,7 +62,7 @@
       </w:r>
       <w:r>
         <w:rPr>
-          <w:rFonts w:cs="Arial" w:ascii="Arial" w:hAnsi="Arial"/>
+          <w:rFonts w:ascii="Arial" w:hAnsi="Arial" w:cs="Arial"/>
           <w:bCs/>
           <w:sz w:val="22"/>
           <w:szCs w:val="22"/>
@@ -70,7 +70,7 @@
         <w:t>______________________________________________________________________________</w:t>
       </w:r>
     </w:p>
-    <w:p>
+    <w:p xmlns:wp14="http://schemas.microsoft.com/office/word/2010/wordml" wp14:textId="77777777">
       <w:pPr>
         <w:pStyle w:val="Normal"/>
         <w:jc w:val="center"/>
@@ -84,14 +84,14 @@
       </w:pPr>
       <w:r>
         <w:rPr>
-          <w:rFonts w:cs="Arial" w:ascii="Arial" w:hAnsi="Arial"/>
+          <w:rFonts w:ascii="Arial" w:hAnsi="Arial" w:cs="Arial"/>
           <w:b/>
           <w:bCs/>
           <w:sz w:val="32"/>
         </w:rPr>
       </w:r>
     </w:p>
-    <w:p>
+    <w:p xmlns:wp14="http://schemas.microsoft.com/office/word/2010/wordml" wp14:textId="77777777">
       <w:pPr>
         <w:pStyle w:val="Normal"/>
         <w:jc w:val="center"/>
@@ -105,7 +105,7 @@
       </w:pPr>
       <w:r>
         <w:rPr>
-          <w:rFonts w:cs="Arial" w:ascii="Garamond" w:hAnsi="Garamond"/>
+          <w:rFonts w:ascii="Garamond" w:hAnsi="Garamond" w:cs="Arial"/>
           <w:b/>
           <w:bCs/>
           <w:sz w:val="32"/>
@@ -113,7 +113,7 @@
         <w:t>ISTITUTO INTERNAZIONALE</w:t>
       </w:r>
     </w:p>
-    <w:p>
+    <w:p xmlns:wp14="http://schemas.microsoft.com/office/word/2010/wordml" wp14:textId="77777777">
       <w:pPr>
         <w:pStyle w:val="Normal"/>
         <w:jc w:val="center"/>
@@ -130,7 +130,7 @@
       </w:pPr>
       <w:r>
         <w:rPr>
-          <w:rFonts w:cs="Arial" w:ascii="Garamond" w:hAnsi="Garamond"/>
+          <w:rFonts w:ascii="Garamond" w:hAnsi="Garamond" w:cs="Arial"/>
           <w:b/>
           <w:bCs/>
           <w:i/>
@@ -140,7 +140,7 @@
         <w:t>EDOARDO AGNELLI di Torino</w:t>
       </w:r>
     </w:p>
-    <w:p>
+    <w:p xmlns:wp14="http://schemas.microsoft.com/office/word/2010/wordml" wp14:textId="77777777">
       <w:pPr>
         <w:pStyle w:val="Normal"/>
         <w:jc w:val="center"/>
@@ -152,14 +152,14 @@
       </w:pPr>
       <w:r>
         <w:rPr>
-          <w:rFonts w:cs="Arial" w:ascii="Garamond" w:hAnsi="Garamond"/>
+          <w:rFonts w:ascii="Garamond" w:hAnsi="Garamond" w:cs="Arial"/>
           <w:sz w:val="22"/>
           <w:szCs w:val="22"/>
         </w:rPr>
         <w:t>Tel. 011/6198311  -  Fax 011/6198421</w:t>
       </w:r>
     </w:p>
-    <w:p>
+    <w:p xmlns:wp14="http://schemas.microsoft.com/office/word/2010/wordml" wp14:textId="77777777">
       <w:pPr>
         <w:pStyle w:val="Normal"/>
         <w:jc w:val="center"/>
@@ -171,7 +171,7 @@
       </w:pPr>
       <w:r>
         <w:rPr>
-          <w:rFonts w:cs="Arial" w:ascii="Garamond" w:hAnsi="Garamond"/>
+          <w:rFonts w:ascii="Garamond" w:hAnsi="Garamond" w:cs="Arial"/>
           <w:b/>
           <w:bCs/>
           <w:sz w:val="22"/>
@@ -181,7 +181,7 @@
       </w:r>
       <w:r>
         <w:rPr>
-          <w:rFonts w:cs="Arial" w:ascii="Garamond" w:hAnsi="Garamond"/>
+          <w:rFonts w:ascii="Garamond" w:hAnsi="Garamond" w:cs="Arial"/>
           <w:sz w:val="22"/>
           <w:szCs w:val="22"/>
         </w:rPr>
@@ -189,7 +189,7 @@
       </w:r>
       <w:r>
         <w:rPr>
-          <w:rFonts w:cs="Arial" w:ascii="Garamond" w:hAnsi="Garamond"/>
+          <w:rFonts w:ascii="Garamond" w:hAnsi="Garamond" w:cs="Arial"/>
           <w:b/>
           <w:bCs/>
           <w:sz w:val="22"/>
@@ -199,14 +199,14 @@
       </w:r>
       <w:r>
         <w:rPr>
-          <w:rFonts w:cs="Arial" w:ascii="Garamond" w:hAnsi="Garamond"/>
+          <w:rFonts w:ascii="Garamond" w:hAnsi="Garamond" w:cs="Arial"/>
           <w:sz w:val="22"/>
           <w:szCs w:val="22"/>
         </w:rPr>
         <w:t>www.agnelli.it</w:t>
       </w:r>
     </w:p>
-    <w:p>
+    <w:p xmlns:wp14="http://schemas.microsoft.com/office/word/2010/wordml" wp14:textId="77777777">
       <w:pPr>
         <w:pStyle w:val="Normal"/>
         <w:jc w:val="center"/>
@@ -219,7 +219,7 @@
       </w:pPr>
       <w:r>
         <w:rPr>
-          <w:rFonts w:cs="Arial" w:ascii="Garamond" w:hAnsi="Garamond"/>
+          <w:rFonts w:ascii="Garamond" w:hAnsi="Garamond" w:cs="Arial"/>
           <w:b/>
           <w:bCs/>
           <w:sz w:val="22"/>
@@ -228,7 +228,7 @@
         <w:t>CODICE FISCALE: 00493420012</w:t>
       </w:r>
     </w:p>
-    <w:p>
+    <w:p xmlns:wp14="http://schemas.microsoft.com/office/word/2010/wordml" wp14:textId="77777777">
       <w:pPr>
         <w:pStyle w:val="Normal"/>
         <w:jc w:val="center"/>
@@ -241,7 +241,7 @@
       </w:pPr>
       <w:r>
         <w:rPr>
-          <w:rFonts w:cs="Arial" w:ascii="Garamond" w:hAnsi="Garamond"/>
+          <w:rFonts w:ascii="Garamond" w:hAnsi="Garamond" w:cs="Arial"/>
           <w:b/>
           <w:bCs/>
         </w:rPr>
@@ -259,7 +259,7 @@
           <w:bottom w:w="0" w:type="dxa"/>
           <w:right w:w="70" w:type="dxa"/>
         </w:tblCellMar>
-        <w:tblLook w:val="0000" w:noHBand="0" w:noVBand="0" w:firstColumn="0" w:lastRow="0" w:lastColumn="0" w:firstRow="0"/>
+        <w:tblLook w:val="0000" w:firstRow="0" w:lastRow="0" w:firstColumn="0" w:lastColumn="0" w:noHBand="0" w:noVBand="0"/>
       </w:tblPr>
       <w:tblGrid>
         <w:gridCol w:w="3188"/>
@@ -267,7 +267,7 @@
         <w:gridCol w:w="1209"/>
         <w:gridCol w:w="3180"/>
       </w:tblGrid>
-      <w:tr>
+      <w:tr xmlns:wp14="http://schemas.microsoft.com/office/word/2010/wordml" wp14:textId="77777777">
         <w:trPr>
           <w:cantSplit w:val="true"/>
         </w:trPr>
@@ -276,11 +276,11 @@
             <w:tcW w:w="3188" w:type="dxa"/>
             <w:tcBorders/>
           </w:tcPr>
-          <w:p>
+          <w:p wp14:textId="77777777">
             <w:pPr>
               <w:pStyle w:val="Titoloprincipale"/>
               <w:widowControl w:val="false"/>
-              <w:spacing w:beforeAutospacing="0" w:before="0" w:after="0"/>
+              <w:spacing w:before="0" w:beforeAutospacing="0" w:after="0"/>
               <w:rPr>
                 <w:rFonts w:ascii="Garamond" w:hAnsi="Garamond" w:cs="Arial"/>
                 <w:sz w:val="20"/>
@@ -288,17 +288,17 @@
             </w:pPr>
             <w:r>
               <w:rPr>
-                <w:rFonts w:cs="Arial" w:ascii="Garamond" w:hAnsi="Garamond"/>
+                <w:rFonts w:ascii="Garamond" w:hAnsi="Garamond" w:cs="Arial"/>
                 <w:sz w:val="20"/>
               </w:rPr>
               <w:t>Istituto Tecnico Tecnologico</w:t>
             </w:r>
           </w:p>
-          <w:p>
+          <w:p wp14:textId="77777777">
             <w:pPr>
               <w:pStyle w:val="Titoloprincipale"/>
               <w:widowControl w:val="false"/>
-              <w:spacing w:beforeAutospacing="0" w:before="0" w:after="0"/>
+              <w:spacing w:before="0" w:beforeAutospacing="0" w:after="0"/>
               <w:rPr>
                 <w:rFonts w:ascii="Garamond" w:hAnsi="Garamond" w:cs="Arial"/>
                 <w:b w:val="false"/>
@@ -309,7 +309,7 @@
             </w:pPr>
             <w:r>
               <w:rPr>
-                <w:rFonts w:cs="Arial" w:ascii="Garamond" w:hAnsi="Garamond"/>
+                <w:rFonts w:ascii="Garamond" w:hAnsi="Garamond" w:cs="Arial"/>
                 <w:b w:val="false"/>
                 <w:bCs w:val="false"/>
                 <w:sz w:val="20"/>
@@ -317,11 +317,11 @@
               <w:t>10135 TORINO</w:t>
             </w:r>
           </w:p>
-          <w:p>
+          <w:p wp14:textId="77777777">
             <w:pPr>
               <w:pStyle w:val="Titoloprincipale"/>
               <w:widowControl w:val="false"/>
-              <w:spacing w:beforeAutospacing="0" w:before="0" w:after="0"/>
+              <w:spacing w:before="0" w:beforeAutospacing="0" w:after="0"/>
               <w:rPr>
                 <w:rFonts w:ascii="Garamond" w:hAnsi="Garamond" w:cs="Arial"/>
                 <w:b w:val="false"/>
@@ -332,7 +332,7 @@
             </w:pPr>
             <w:r>
               <w:rPr>
-                <w:rFonts w:cs="Arial" w:ascii="Garamond" w:hAnsi="Garamond"/>
+                <w:rFonts w:ascii="Garamond" w:hAnsi="Garamond" w:cs="Arial"/>
                 <w:b w:val="false"/>
                 <w:bCs w:val="false"/>
                 <w:sz w:val="20"/>
@@ -346,18 +346,18 @@
             <w:tcW w:w="1202" w:type="dxa"/>
             <w:tcBorders/>
           </w:tcPr>
-          <w:p>
+          <w:p wp14:textId="77777777">
             <w:pPr>
               <w:pStyle w:val="Titoloprincipale"/>
               <w:widowControl w:val="false"/>
-              <w:spacing w:beforeAutospacing="0" w:before="0" w:after="0"/>
+              <w:spacing w:before="0" w:beforeAutospacing="0" w:after="0"/>
               <w:rPr>
                 <w:rFonts w:ascii="Garamond" w:hAnsi="Garamond" w:cs="Arial"/>
               </w:rPr>
             </w:pPr>
             <w:r>
               <w:rPr>
-                <w:rFonts w:cs="Arial" w:ascii="Garamond" w:hAnsi="Garamond"/>
+                <w:rFonts w:ascii="Garamond" w:hAnsi="Garamond" w:cs="Arial"/>
               </w:rPr>
             </w:r>
           </w:p>
@@ -367,18 +367,18 @@
             <w:tcW w:w="1209" w:type="dxa"/>
             <w:tcBorders/>
           </w:tcPr>
-          <w:p>
+          <w:p wp14:textId="77777777">
             <w:pPr>
               <w:pStyle w:val="Titoloprincipale"/>
               <w:widowControl w:val="false"/>
-              <w:spacing w:beforeAutospacing="0" w:before="0" w:after="0"/>
+              <w:spacing w:before="0" w:beforeAutospacing="0" w:after="0"/>
               <w:rPr>
                 <w:rFonts w:ascii="Garamond" w:hAnsi="Garamond" w:cs="Arial"/>
               </w:rPr>
             </w:pPr>
             <w:r>
               <w:rPr>
-                <w:rFonts w:cs="Arial" w:ascii="Garamond" w:hAnsi="Garamond"/>
+                <w:rFonts w:ascii="Garamond" w:hAnsi="Garamond" w:cs="Arial"/>
               </w:rPr>
             </w:r>
           </w:p>
@@ -388,11 +388,11 @@
             <w:tcW w:w="3180" w:type="dxa"/>
             <w:tcBorders/>
           </w:tcPr>
-          <w:p>
+          <w:p wp14:textId="77777777">
             <w:pPr>
               <w:pStyle w:val="Titoloprincipale"/>
               <w:widowControl w:val="false"/>
-              <w:spacing w:beforeAutospacing="0" w:before="0" w:after="0"/>
+              <w:spacing w:before="0" w:beforeAutospacing="0" w:after="0"/>
               <w:rPr>
                 <w:rFonts w:ascii="Garamond" w:hAnsi="Garamond" w:cs="Arial"/>
                 <w:sz w:val="20"/>
@@ -400,17 +400,17 @@
             </w:pPr>
             <w:r>
               <w:rPr>
-                <w:rFonts w:cs="Arial" w:ascii="Garamond" w:hAnsi="Garamond"/>
+                <w:rFonts w:ascii="Garamond" w:hAnsi="Garamond" w:cs="Arial"/>
                 <w:sz w:val="20"/>
               </w:rPr>
               <w:t>Liceo Scientifico</w:t>
             </w:r>
           </w:p>
-          <w:p>
+          <w:p wp14:textId="77777777">
             <w:pPr>
               <w:pStyle w:val="Titoloprincipale"/>
               <w:widowControl w:val="false"/>
-              <w:spacing w:beforeAutospacing="0" w:before="0" w:after="0"/>
+              <w:spacing w:before="0" w:beforeAutospacing="0" w:after="0"/>
               <w:rPr>
                 <w:rFonts w:ascii="Garamond" w:hAnsi="Garamond" w:cs="Arial"/>
                 <w:b w:val="false"/>
@@ -421,7 +421,7 @@
             </w:pPr>
             <w:r>
               <w:rPr>
-                <w:rFonts w:cs="Arial" w:ascii="Garamond" w:hAnsi="Garamond"/>
+                <w:rFonts w:ascii="Garamond" w:hAnsi="Garamond" w:cs="Arial"/>
                 <w:b w:val="false"/>
                 <w:bCs w:val="false"/>
                 <w:sz w:val="20"/>
@@ -429,11 +429,11 @@
               <w:t>10135 TORINO</w:t>
             </w:r>
           </w:p>
-          <w:p>
+          <w:p wp14:textId="77777777">
             <w:pPr>
               <w:pStyle w:val="Titoloprincipale"/>
               <w:widowControl w:val="false"/>
-              <w:spacing w:beforeAutospacing="0" w:before="0" w:after="0"/>
+              <w:spacing w:before="0" w:beforeAutospacing="0" w:after="0"/>
               <w:rPr>
                 <w:rFonts w:ascii="Garamond" w:hAnsi="Garamond" w:cs="Arial"/>
                 <w:b w:val="false"/>
@@ -444,7 +444,7 @@
             </w:pPr>
             <w:r>
               <w:rPr>
-                <w:rFonts w:cs="Arial" w:ascii="Garamond" w:hAnsi="Garamond"/>
+                <w:rFonts w:ascii="Garamond" w:hAnsi="Garamond" w:cs="Arial"/>
                 <w:b w:val="false"/>
                 <w:bCs w:val="false"/>
                 <w:sz w:val="20"/>
@@ -452,11 +452,11 @@
               <w:t>Corso Unione Sovietica, 312</w:t>
             </w:r>
           </w:p>
-          <w:p>
+          <w:p wp14:textId="77777777">
             <w:pPr>
               <w:pStyle w:val="Titoloprincipale"/>
               <w:widowControl w:val="false"/>
-              <w:spacing w:beforeAutospacing="0" w:before="0" w:after="0"/>
+              <w:spacing w:before="0" w:beforeAutospacing="0" w:after="0"/>
               <w:rPr>
                 <w:rFonts w:ascii="Garamond" w:hAnsi="Garamond" w:cs="Arial"/>
                 <w:b w:val="false"/>
@@ -467,7 +467,7 @@
             </w:pPr>
             <w:r>
               <w:rPr>
-                <w:rFonts w:cs="Arial" w:ascii="Garamond" w:hAnsi="Garamond"/>
+                <w:rFonts w:ascii="Garamond" w:hAnsi="Garamond" w:cs="Arial"/>
                 <w:b w:val="false"/>
                 <w:bCs w:val="false"/>
                 <w:sz w:val="20"/>
@@ -477,10 +477,10 @@
         </w:tc>
       </w:tr>
     </w:tbl>
-    <w:p>
+    <w:p xmlns:wp14="http://schemas.microsoft.com/office/word/2010/wordml" wp14:textId="77777777">
       <w:pPr>
         <w:pStyle w:val="Titoloprincipale"/>
-        <w:spacing w:beforeAutospacing="0" w:before="0" w:after="0"/>
+        <w:spacing w:before="0" w:beforeAutospacing="0" w:after="0"/>
         <w:rPr>
           <w:rFonts w:ascii="Garamond" w:hAnsi="Garamond" w:cs="Arial"/>
           <w:sz w:val="32"/>
@@ -489,13 +489,13 @@
       </w:pPr>
       <w:r>
         <w:rPr>
-          <w:rFonts w:cs="Arial" w:ascii="Garamond" w:hAnsi="Garamond"/>
+          <w:rFonts w:ascii="Garamond" w:hAnsi="Garamond" w:cs="Arial"/>
           <w:sz w:val="32"/>
           <w:szCs w:val="32"/>
         </w:rPr>
       </w:r>
     </w:p>
-    <w:p>
+    <w:p xmlns:wp14="http://schemas.microsoft.com/office/word/2010/wordml" wp14:textId="77777777">
       <w:pPr>
         <w:pStyle w:val="Titoloprincipale"/>
         <w:spacing w:before="280" w:after="0"/>
@@ -507,14 +507,14 @@
       </w:pPr>
       <w:r>
         <w:rPr>
-          <w:rFonts w:cs="Arial" w:ascii="Garamond" w:hAnsi="Garamond"/>
+          <w:rFonts w:ascii="Garamond" w:hAnsi="Garamond" w:cs="Arial"/>
           <w:sz w:val="36"/>
           <w:szCs w:val="36"/>
         </w:rPr>
         <w:t>CONVENZIONE PERCORSI PER LE COMPETENZE TRASVERSALI E PER L’ORIENTAMENTO (PCTO)</w:t>
       </w:r>
     </w:p>
-    <w:p>
+    <w:p xmlns:wp14="http://schemas.microsoft.com/office/word/2010/wordml" wp14:textId="77777777">
       <w:pPr>
         <w:pStyle w:val="Normal"/>
         <w:rPr>
@@ -525,13 +525,13 @@
       </w:pPr>
       <w:r>
         <w:rPr>
-          <w:rFonts w:cs="Arial" w:ascii="Garamond" w:hAnsi="Garamond"/>
+          <w:rFonts w:ascii="Garamond" w:hAnsi="Garamond" w:cs="Arial"/>
           <w:sz w:val="22"/>
           <w:szCs w:val="22"/>
         </w:rPr>
       </w:r>
     </w:p>
-    <w:p>
+    <w:p xmlns:wp14="http://schemas.microsoft.com/office/word/2010/wordml" wp14:textId="77777777">
       <w:pPr>
         <w:pStyle w:val="Normal"/>
         <w:rPr>
@@ -542,16 +542,16 @@
       </w:pPr>
       <w:r>
         <w:rPr>
-          <w:rFonts w:cs="Arial" w:ascii="Garamond" w:hAnsi="Garamond"/>
+          <w:rFonts w:ascii="Garamond" w:hAnsi="Garamond" w:cs="Arial"/>
           <w:sz w:val="22"/>
           <w:szCs w:val="22"/>
         </w:rPr>
       </w:r>
     </w:p>
-    <w:p>
+    <w:p xmlns:wp14="http://schemas.microsoft.com/office/word/2010/wordml" wp14:textId="77777777">
       <w:pPr>
         <w:pStyle w:val="Titoloprincipale"/>
-        <w:spacing w:beforeAutospacing="0" w:before="0" w:after="0"/>
+        <w:spacing w:before="0" w:beforeAutospacing="0" w:after="0"/>
         <w:jc w:val="both"/>
         <w:rPr>
           <w:rFonts w:ascii="Garamond" w:hAnsi="Garamond" w:cs="Arial"/>
@@ -560,16 +560,16 @@
       </w:pPr>
       <w:r>
         <w:rPr>
-          <w:rFonts w:cs="Arial" w:ascii="Garamond" w:hAnsi="Garamond"/>
+          <w:rFonts w:ascii="Garamond" w:hAnsi="Garamond" w:cs="Arial"/>
           <w:sz w:val="28"/>
         </w:rPr>
         <w:t>Prot. N° {idConvenzione}</w:t>
       </w:r>
     </w:p>
-    <w:p>
+    <w:p xmlns:wp14="http://schemas.microsoft.com/office/word/2010/wordml" wp14:textId="77777777">
       <w:pPr>
         <w:pStyle w:val="Titoloprincipale"/>
-        <w:spacing w:beforeAutospacing="0" w:before="0" w:after="0"/>
+        <w:spacing w:before="0" w:beforeAutospacing="0" w:after="0"/>
         <w:jc w:val="both"/>
         <w:rPr>
           <w:rFonts w:ascii="Garamond" w:hAnsi="Garamond" w:cs="Arial"/>
@@ -582,7 +582,7 @@
       </w:pPr>
       <w:r>
         <w:rPr>
-          <w:rFonts w:cs="Arial" w:ascii="Garamond" w:hAnsi="Garamond"/>
+          <w:rFonts w:ascii="Garamond" w:hAnsi="Garamond" w:cs="Arial"/>
           <w:b w:val="false"/>
           <w:bCs w:val="false"/>
           <w:sz w:val="22"/>
@@ -590,10 +590,10 @@
         </w:rPr>
       </w:r>
     </w:p>
-    <w:p>
+    <w:p xmlns:wp14="http://schemas.microsoft.com/office/word/2010/wordml" wp14:textId="77777777">
       <w:pPr>
         <w:pStyle w:val="Titoloprincipale"/>
-        <w:spacing w:lineRule="auto" w:line="276" w:beforeAutospacing="0" w:before="0" w:after="0"/>
+        <w:spacing w:before="0" w:beforeAutospacing="0" w:after="0" w:line="276" w:lineRule="auto"/>
         <w:rPr>
           <w:rFonts w:ascii="Garamond" w:hAnsi="Garamond" w:cs="Arial"/>
           <w:bCs w:val="false"/>
@@ -601,16 +601,16 @@
       </w:pPr>
       <w:r>
         <w:rPr>
-          <w:rFonts w:cs="Arial" w:ascii="Garamond" w:hAnsi="Garamond"/>
+          <w:rFonts w:ascii="Garamond" w:hAnsi="Garamond" w:cs="Arial"/>
           <w:bCs w:val="false"/>
         </w:rPr>
         <w:t>Tra</w:t>
       </w:r>
     </w:p>
-    <w:p>
+    <w:p xmlns:wp14="http://schemas.microsoft.com/office/word/2010/wordml" wp14:textId="77777777">
       <w:pPr>
         <w:pStyle w:val="Titoloprincipale"/>
-        <w:spacing w:lineRule="auto" w:line="276" w:beforeAutospacing="0" w:before="0" w:after="0"/>
+        <w:spacing w:before="0" w:beforeAutospacing="0" w:after="0" w:line="276" w:lineRule="auto"/>
         <w:rPr>
           <w:rFonts w:ascii="Garamond" w:hAnsi="Garamond" w:cs="Arial"/>
           <w:bCs w:val="false"/>
@@ -618,212 +618,215 @@
       </w:pPr>
       <w:r>
         <w:rPr>
-          <w:rFonts w:cs="Arial" w:ascii="Garamond" w:hAnsi="Garamond"/>
+          <w:rFonts w:ascii="Garamond" w:hAnsi="Garamond" w:cs="Arial"/>
           <w:bCs w:val="false"/>
         </w:rPr>
       </w:r>
     </w:p>
-    <w:p>
+    <w:p xmlns:wp14="http://schemas.microsoft.com/office/word/2010/wordml" wp14:textId="77777777">
       <w:pPr>
         <w:pStyle w:val="Titoloprincipale"/>
-        <w:spacing w:lineRule="auto" w:line="360" w:beforeAutospacing="0" w:before="0" w:after="0"/>
+        <w:spacing w:before="0" w:beforeAutospacing="off" w:after="0" w:line="360" w:lineRule="auto"/>
         <w:jc w:val="both"/>
         <w:rPr>
           <w:rFonts w:ascii="Garamond" w:hAnsi="Garamond" w:cs="Arial"/>
-          <w:b w:val="false"/>
-          <w:b w:val="false"/>
-        </w:rPr>
-      </w:pPr>
-      <w:r>
-        <w:rPr>
-          <w:rFonts w:cs="Arial" w:ascii="Garamond" w:hAnsi="Garamond"/>
-          <w:b w:val="false"/>
+          <w:b w:val="0"/>
+          <w:b w:val="false"/>
+          <w:bCs w:val="0"/>
+        </w:rPr>
+      </w:pPr>
+      <w:r>
+        <w:rPr>
+          <w:rFonts w:ascii="Garamond" w:hAnsi="Garamond" w:cs="Arial"/>
+          <w:b w:val="0"/>
+          <w:bCs w:val="0"/>
+        </w:rPr>
+        <w:t>l’</w:t>
+      </w:r>
+      <w:r>
+        <w:rPr>
+          <w:rFonts w:ascii="Garamond" w:hAnsi="Garamond" w:cs="Arial"/>
+        </w:rPr>
+        <w:t>Istituto Internazionale “EDOARDO AGNELLI”</w:t>
+      </w:r>
+      <w:r>
+        <w:rPr>
+          <w:rFonts w:ascii="Garamond" w:hAnsi="Garamond" w:cs="Arial"/>
+          <w:b w:val="0"/>
+          <w:bCs w:val="0"/>
+        </w:rPr>
+        <w:t xml:space="preserve">, </w:t>
+      </w:r>
+      <w:r>
+        <w:rPr>
+          <w:rFonts w:ascii="Garamond" w:hAnsi="Garamond" w:cs="Arial"/>
+          <w:b w:val="0"/>
+          <w:bCs w:val="0"/>
+        </w:rPr>
+        <w:t xml:space="preserve">con sede in </w:t>
+      </w:r>
+      <w:r>
+        <w:rPr>
+          <w:rFonts w:ascii="Garamond" w:hAnsi="Garamond" w:cs="Arial"/>
+        </w:rPr>
+        <w:t>Torino, C.so Unione Sovietica 312</w:t>
+      </w:r>
+      <w:r>
+        <w:rPr>
+          <w:rFonts w:ascii="Garamond" w:hAnsi="Garamond" w:cs="Arial"/>
+          <w:b w:val="0"/>
+          <w:bCs w:val="0"/>
+        </w:rPr>
+        <w:t xml:space="preserve">, C.F. </w:t>
+      </w:r>
+      <w:r>
+        <w:rPr>
+          <w:rFonts w:ascii="Garamond" w:hAnsi="Garamond" w:cs="Arial"/>
+        </w:rPr>
+        <w:t>00493420012</w:t>
+      </w:r>
+      <w:r>
+        <w:rPr>
+          <w:rFonts w:ascii="Garamond" w:hAnsi="Garamond" w:cs="Arial"/>
+          <w:b w:val="0"/>
+          <w:bCs w:val="0"/>
+        </w:rPr>
+        <w:t xml:space="preserve">, Tel. </w:t>
+      </w:r>
+      <w:r>
+        <w:rPr>
+          <w:rFonts w:ascii="Garamond" w:hAnsi="Garamond" w:cs="Arial"/>
+        </w:rPr>
+        <w:t>0116198311</w:t>
+      </w:r>
+      <w:r>
+        <w:rPr>
+          <w:rFonts w:ascii="Garamond" w:hAnsi="Garamond" w:cs="Arial"/>
+          <w:b w:val="0"/>
+          <w:bCs w:val="0"/>
+        </w:rPr>
+        <w:t xml:space="preserve">, d’ora in poi denominato </w:t>
+      </w:r>
+      <w:r>
+        <w:rPr>
+          <w:rFonts w:ascii="Garamond" w:hAnsi="Garamond" w:cs="Arial"/>
+        </w:rPr>
+        <w:t>“Istituzione scolastica”</w:t>
+      </w:r>
+      <w:r>
+        <w:rPr>
+          <w:rFonts w:ascii="Garamond" w:hAnsi="Garamond" w:cs="Arial"/>
+          <w:b w:val="0"/>
+          <w:bCs w:val="0"/>
+        </w:rPr>
+        <w:t xml:space="preserve">, rappresentato da </w:t>
+      </w:r>
+      <w:r>
+        <w:rPr>
+          <w:rFonts w:ascii="Garamond" w:hAnsi="Garamond" w:cs="Calibri"/>
+          <w:color w:val="222222"/>
+          <w:shd w:val="clear" w:fill="FFFFFF"/>
+        </w:rPr>
+        <w:t xml:space="preserve">Prof. Giovanni Bosco </w:t>
+      </w:r>
+      <w:r>
+        <w:rPr>
+          <w:rFonts w:ascii="Garamond" w:hAnsi="Garamond" w:cs="Arial"/>
+          <w:b w:val="0"/>
+          <w:bCs w:val="0"/>
+        </w:rPr>
+        <w:t xml:space="preserve">nato a </w:t>
+      </w:r>
+      <w:r>
+        <w:rPr>
+          <w:rFonts w:ascii="Garamond" w:hAnsi="Garamond" w:cs="Calibri"/>
+          <w:color w:val="222222"/>
+          <w:shd w:val="clear" w:fill="FFFFFF"/>
+        </w:rPr>
+        <w:t>Poirino (TO)</w:t>
+      </w:r>
+      <w:r>
+        <w:rPr>
+          <w:rFonts w:ascii="Garamond" w:hAnsi="Garamond" w:cs="Arial"/>
+          <w:b w:val="0"/>
+          <w:bCs w:val="0"/>
+        </w:rPr>
+        <w:t xml:space="preserve"> il </w:t>
+      </w:r>
+      <w:r>
+        <w:rPr>
+          <w:rFonts w:ascii="Garamond" w:hAnsi="Garamond" w:cs="Calibri"/>
+          <w:color w:val="222222"/>
+          <w:shd w:val="clear" w:fill="FFFFFF"/>
+        </w:rPr>
+        <w:t>14/04/1962</w:t>
+      </w:r>
+      <w:r>
+        <w:rPr>
+          <w:rFonts w:ascii="Garamond" w:hAnsi="Garamond" w:cs="Arial"/>
+          <w:b w:val="0"/>
+          <w:bCs w:val="0"/>
+        </w:rPr>
+        <w:t>,</w:t>
+      </w:r>
+      <w:r>
+        <w:rPr>
+          <w:rFonts w:ascii="Garamond" w:hAnsi="Garamond" w:cs="Arial"/>
+        </w:rPr>
+        <w:t xml:space="preserve"> </w:t>
+      </w:r>
+      <w:r>
+        <w:rPr>
+          <w:rFonts w:ascii="Garamond" w:hAnsi="Garamond" w:cs="Arial"/>
+          <w:b w:val="0"/>
+          <w:bCs w:val="0"/>
+        </w:rPr>
+        <w:t xml:space="preserve">codice fiscale </w:t>
+      </w:r>
+      <w:r>
+        <w:rPr>
+          <w:rFonts w:ascii="Garamond" w:hAnsi="Garamond" w:cs="Calibri"/>
+          <w:color w:val="222222"/>
+          <w:shd w:val="clear" w:fill="FFFFFF"/>
+        </w:rPr>
+        <w:t>BSCGNN62D14G777N</w:t>
+      </w:r>
+      <w:r>
+        <w:rPr>
+          <w:rFonts w:ascii="Garamond" w:hAnsi="Garamond" w:cs="Arial"/>
+          <w:b w:val="0"/>
+          <w:bCs w:val="0"/>
+        </w:rPr>
+        <w:t>,</w:t>
+      </w:r>
+    </w:p>
+    <w:p xmlns:wp14="http://schemas.microsoft.com/office/word/2010/wordml" wp14:textId="77777777">
+      <w:pPr>
+        <w:pStyle w:val="Titoloprincipale"/>
+        <w:spacing w:before="0" w:beforeAutospacing="0" w:after="0" w:line="276" w:lineRule="auto"/>
+        <w:rPr>
+          <w:rFonts w:ascii="Garamond" w:hAnsi="Garamond" w:cs="Arial"/>
           <w:bCs w:val="false"/>
         </w:rPr>
-        <w:t>l’</w:t>
-      </w:r>
-      <w:r>
-        <w:rPr>
-          <w:rFonts w:cs="Arial" w:ascii="Garamond" w:hAnsi="Garamond"/>
-        </w:rPr>
-        <w:t>Istituto Internazionale “EDOARDO AGNELLI”</w:t>
-      </w:r>
-      <w:r>
-        <w:rPr>
-          <w:rFonts w:cs="Arial" w:ascii="Garamond" w:hAnsi="Garamond"/>
-          <w:b w:val="false"/>
-        </w:rPr>
-        <w:t xml:space="preserve">, </w:t>
-      </w:r>
-      <w:r>
-        <w:rPr>
-          <w:rFonts w:cs="Arial" w:ascii="Garamond" w:hAnsi="Garamond"/>
-          <w:b w:val="false"/>
+      </w:pPr>
+      <w:r>
+        <w:rPr>
+          <w:rFonts w:ascii="Garamond" w:hAnsi="Garamond" w:cs="Arial"/>
           <w:bCs w:val="false"/>
         </w:rPr>
-        <w:t xml:space="preserve">con sede in </w:t>
-      </w:r>
-      <w:r>
-        <w:rPr>
-          <w:rFonts w:cs="Arial" w:ascii="Garamond" w:hAnsi="Garamond"/>
-        </w:rPr>
-        <w:t>Torino, C.so Unione Sovietica 312</w:t>
-      </w:r>
-      <w:r>
-        <w:rPr>
-          <w:rFonts w:cs="Arial" w:ascii="Garamond" w:hAnsi="Garamond"/>
-          <w:b w:val="false"/>
-          <w:bCs w:val="false"/>
-        </w:rPr>
-        <w:t xml:space="preserve">, C.F. </w:t>
-      </w:r>
-      <w:r>
-        <w:rPr>
-          <w:rFonts w:cs="Arial" w:ascii="Garamond" w:hAnsi="Garamond"/>
-        </w:rPr>
-        <w:t>00493420012</w:t>
-      </w:r>
-      <w:r>
-        <w:rPr>
-          <w:rFonts w:cs="Arial" w:ascii="Garamond" w:hAnsi="Garamond"/>
-          <w:b w:val="false"/>
-          <w:bCs w:val="false"/>
-        </w:rPr>
-        <w:t xml:space="preserve">, Tel. </w:t>
-      </w:r>
-      <w:r>
-        <w:rPr>
-          <w:rFonts w:cs="Arial" w:ascii="Garamond" w:hAnsi="Garamond"/>
-        </w:rPr>
-        <w:t>0116198311</w:t>
-      </w:r>
-      <w:r>
-        <w:rPr>
-          <w:rFonts w:cs="Arial" w:ascii="Garamond" w:hAnsi="Garamond"/>
-          <w:b w:val="false"/>
-          <w:bCs w:val="false"/>
-        </w:rPr>
-        <w:t xml:space="preserve">, d’ora in poi denominato </w:t>
-      </w:r>
-      <w:r>
-        <w:rPr>
-          <w:rFonts w:cs="Arial" w:ascii="Garamond" w:hAnsi="Garamond"/>
-        </w:rPr>
-        <w:t>“Istituzione scolastica”</w:t>
-      </w:r>
-      <w:r>
-        <w:rPr>
-          <w:rFonts w:cs="Arial" w:ascii="Garamond" w:hAnsi="Garamond"/>
-          <w:b w:val="false"/>
-          <w:bCs w:val="false"/>
-        </w:rPr>
-        <w:t xml:space="preserve">, rappresentato da </w:t>
-      </w:r>
-      <w:r>
-        <w:rPr>
-          <w:rFonts w:cs="Calibri" w:ascii="Garamond" w:hAnsi="Garamond"/>
-          <w:color w:val="222222"/>
-          <w:szCs w:val="22"/>
-          <w:shd w:fill="FFFFFF" w:val="clear"/>
-        </w:rPr>
-        <w:t xml:space="preserve">Prof. Giovanni Bosco </w:t>
-      </w:r>
-      <w:r>
-        <w:rPr>
-          <w:rFonts w:cs="Arial" w:ascii="Garamond" w:hAnsi="Garamond"/>
-          <w:b w:val="false"/>
-        </w:rPr>
-        <w:t xml:space="preserve">nato a </w:t>
-      </w:r>
-      <w:r>
-        <w:rPr>
-          <w:rFonts w:cs="Calibri" w:ascii="Garamond" w:hAnsi="Garamond"/>
-          <w:color w:val="222222"/>
-          <w:szCs w:val="22"/>
-          <w:shd w:fill="FFFFFF" w:val="clear"/>
-        </w:rPr>
-        <w:t>Poirino (TO)</w:t>
-      </w:r>
-      <w:r>
-        <w:rPr>
-          <w:rFonts w:cs="Arial" w:ascii="Garamond" w:hAnsi="Garamond"/>
-          <w:b w:val="false"/>
-        </w:rPr>
-        <w:t xml:space="preserve"> il </w:t>
-      </w:r>
-      <w:r>
-        <w:rPr>
-          <w:rFonts w:cs="Calibri" w:ascii="Garamond" w:hAnsi="Garamond"/>
-          <w:color w:val="222222"/>
-          <w:szCs w:val="22"/>
-          <w:shd w:fill="FFFFFF" w:val="clear"/>
-        </w:rPr>
-        <w:t>14/04/1962</w:t>
-      </w:r>
-      <w:r>
-        <w:rPr>
-          <w:rFonts w:cs="Arial" w:ascii="Garamond" w:hAnsi="Garamond"/>
-          <w:b w:val="false"/>
-        </w:rPr>
-        <w:t>,</w:t>
-      </w:r>
-      <w:r>
-        <w:rPr>
-          <w:rFonts w:cs="Arial" w:ascii="Garamond" w:hAnsi="Garamond"/>
-        </w:rPr>
-        <w:t xml:space="preserve"> </w:t>
-      </w:r>
-      <w:r>
-        <w:rPr>
-          <w:rFonts w:cs="Arial" w:ascii="Garamond" w:hAnsi="Garamond"/>
-          <w:b w:val="false"/>
-        </w:rPr>
-        <w:t xml:space="preserve">codice fiscale </w:t>
-      </w:r>
-      <w:r>
-        <w:rPr>
-          <w:rFonts w:cs="Calibri" w:ascii="Garamond" w:hAnsi="Garamond"/>
-          <w:color w:val="222222"/>
-          <w:szCs w:val="22"/>
-          <w:shd w:fill="FFFFFF" w:val="clear"/>
-        </w:rPr>
-        <w:t>BSCGNN62D146777N</w:t>
-      </w:r>
-      <w:r>
-        <w:rPr>
-          <w:rFonts w:cs="Arial" w:ascii="Garamond" w:hAnsi="Garamond"/>
-          <w:b w:val="false"/>
-        </w:rPr>
-        <w:t>,</w:t>
-      </w:r>
-    </w:p>
-    <w:p>
+        <w:t>e</w:t>
+      </w:r>
+    </w:p>
+    <w:p xmlns:wp14="http://schemas.microsoft.com/office/word/2010/wordml" wp14:textId="77777777">
       <w:pPr>
         <w:pStyle w:val="Titoloprincipale"/>
-        <w:spacing w:lineRule="auto" w:line="276" w:beforeAutospacing="0" w:before="0" w:after="0"/>
-        <w:rPr>
-          <w:rFonts w:ascii="Garamond" w:hAnsi="Garamond" w:cs="Arial"/>
-          <w:bCs w:val="false"/>
-        </w:rPr>
-      </w:pPr>
-      <w:r>
-        <w:rPr>
-          <w:rFonts w:cs="Arial" w:ascii="Garamond" w:hAnsi="Garamond"/>
-          <w:bCs w:val="false"/>
-        </w:rPr>
-        <w:t>e</w:t>
-      </w:r>
-    </w:p>
-    <w:p>
-      <w:pPr>
-        <w:pStyle w:val="Titoloprincipale"/>
-        <w:spacing w:lineRule="auto" w:line="360" w:before="280" w:after="0"/>
+        <w:spacing w:before="280" w:after="0" w:line="360" w:lineRule="auto"/>
         <w:jc w:val="left"/>
         <w:rPr/>
       </w:pPr>
       <w:r>
         <w:rPr>
-          <w:rFonts w:cs="Arial" w:ascii="Garamond" w:hAnsi="Garamond"/>
+          <w:rFonts w:ascii="Garamond" w:hAnsi="Garamond" w:cs="Arial"/>
           <w:b w:val="false"/>
           <w:bCs w:val="false"/>
           <w:szCs w:val="22"/>
@@ -832,17 +835,17 @@
       </w:r>
       <w:r>
         <w:rPr>
-          <w:rFonts w:cs="Calibri" w:ascii="Garamond" w:hAnsi="Garamond"/>
+          <w:rFonts w:ascii="Garamond" w:hAnsi="Garamond" w:cs="Calibri"/>
           <w:b w:val="false"/>
           <w:color w:val="222222"/>
           <w:szCs w:val="22"/>
-          <w:shd w:fill="FFFFFF" w:val="clear"/>
+          <w:shd w:val="clear" w:fill="FFFFFF"/>
         </w:rPr>
         <w:t>{nome}</w:t>
       </w:r>
       <w:r>
         <w:rPr>
-          <w:rFonts w:cs="Arial" w:ascii="Garamond" w:hAnsi="Garamond"/>
+          <w:rFonts w:ascii="Garamond" w:hAnsi="Garamond" w:cs="Arial"/>
           <w:b w:val="false"/>
           <w:bCs w:val="false"/>
           <w:szCs w:val="22"/>
@@ -851,17 +854,17 @@
       </w:r>
       <w:r>
         <w:rPr>
-          <w:rFonts w:cs="Calibri" w:ascii="Garamond" w:hAnsi="Garamond"/>
+          <w:rFonts w:ascii="Garamond" w:hAnsi="Garamond" w:cs="Calibri"/>
           <w:b w:val="false"/>
           <w:color w:val="222222"/>
           <w:szCs w:val="22"/>
-          <w:shd w:fill="FFFFFF" w:val="clear"/>
+          <w:shd w:val="clear" w:fill="FFFFFF"/>
         </w:rPr>
         <w:t xml:space="preserve">{indirizzo} </w:t>
       </w:r>
       <w:r>
         <w:rPr>
-          <w:rFonts w:cs="Arial" w:ascii="Garamond" w:hAnsi="Garamond"/>
+          <w:rFonts w:ascii="Garamond" w:hAnsi="Garamond" w:cs="Arial"/>
           <w:b w:val="false"/>
           <w:bCs w:val="false"/>
           <w:szCs w:val="22"/>
@@ -870,7 +873,7 @@
       </w:r>
       <w:r>
         <w:rPr>
-          <w:rFonts w:cs="Arial" w:ascii="Garamond" w:hAnsi="Garamond"/>
+          <w:rFonts w:ascii="Garamond" w:hAnsi="Garamond" w:cs="Arial"/>
           <w:bCs w:val="false"/>
           <w:szCs w:val="22"/>
         </w:rPr>
@@ -878,18 +881,18 @@
       </w:r>
       <w:r>
         <w:rPr>
-          <w:rFonts w:cs="Calibri" w:ascii="Garamond" w:hAnsi="Garamond"/>
+          <w:rFonts w:ascii="Garamond" w:hAnsi="Garamond" w:cs="Calibri"/>
           <w:b w:val="false"/>
           <w:bCs w:val="false"/>
           <w:color w:val="222222"/>
           <w:szCs w:val="22"/>
-          <w:shd w:fill="FFFFFF" w:val="clear"/>
+          <w:shd w:val="clear" w:fill="FFFFFF"/>
         </w:rPr>
         <w:t xml:space="preserve">{piva} </w:t>
       </w:r>
       <w:r>
         <w:rPr>
-          <w:rFonts w:cs="Arial" w:ascii="Garamond" w:hAnsi="Garamond"/>
+          <w:rFonts w:ascii="Garamond" w:hAnsi="Garamond" w:cs="Arial"/>
           <w:b w:val="false"/>
           <w:bCs w:val="false"/>
           <w:szCs w:val="22"/>
@@ -898,18 +901,18 @@
       </w:r>
       <w:r>
         <w:rPr>
-          <w:rFonts w:cs="Calibri" w:ascii="Garamond" w:hAnsi="Garamond"/>
+          <w:rFonts w:ascii="Garamond" w:hAnsi="Garamond" w:cs="Calibri"/>
           <w:b w:val="false"/>
           <w:bCs w:val="false"/>
           <w:color w:val="222222"/>
           <w:szCs w:val="22"/>
-          <w:shd w:fill="FFFFFF" w:val="clear"/>
+          <w:shd w:val="clear" w:fill="FFFFFF"/>
         </w:rPr>
         <w:t>{telefono}</w:t>
       </w:r>
       <w:r>
         <w:rPr>
-          <w:rFonts w:cs="Arial" w:ascii="Garamond" w:hAnsi="Garamond"/>
+          <w:rFonts w:ascii="Garamond" w:hAnsi="Garamond" w:cs="Arial"/>
           <w:b w:val="false"/>
           <w:bCs w:val="false"/>
           <w:szCs w:val="22"/>
@@ -918,7 +921,7 @@
       </w:r>
       <w:r>
         <w:rPr>
-          <w:rFonts w:cs="Arial" w:ascii="Garamond" w:hAnsi="Garamond"/>
+          <w:rFonts w:ascii="Garamond" w:hAnsi="Garamond" w:cs="Arial"/>
           <w:bCs w:val="false"/>
           <w:szCs w:val="22"/>
         </w:rPr>
@@ -926,7 +929,7 @@
       </w:r>
       <w:r>
         <w:rPr>
-          <w:rFonts w:cs="Arial" w:ascii="Garamond" w:hAnsi="Garamond"/>
+          <w:rFonts w:ascii="Garamond" w:hAnsi="Garamond" w:cs="Arial"/>
           <w:b w:val="false"/>
           <w:bCs w:val="false"/>
           <w:szCs w:val="22"/>
@@ -935,7 +938,7 @@
       </w:r>
       <w:r>
         <w:rPr>
-          <w:rFonts w:cs="Arial" w:ascii="Garamond" w:hAnsi="Garamond"/>
+          <w:rFonts w:ascii="Garamond" w:hAnsi="Garamond" w:cs="Arial"/>
           <w:bCs w:val="false"/>
           <w:szCs w:val="22"/>
         </w:rPr>
@@ -943,7 +946,7 @@
       </w:r>
       <w:r>
         <w:rPr>
-          <w:rFonts w:cs="Arial" w:ascii="Garamond" w:hAnsi="Garamond"/>
+          <w:rFonts w:ascii="Garamond" w:hAnsi="Garamond" w:cs="Arial"/>
           <w:bCs w:val="false"/>
           <w:iCs/>
           <w:szCs w:val="22"/>
@@ -952,7 +955,7 @@
       </w:r>
       <w:r>
         <w:rPr>
-          <w:rFonts w:cs="Arial" w:ascii="Garamond" w:hAnsi="Garamond"/>
+          <w:rFonts w:ascii="Garamond" w:hAnsi="Garamond" w:cs="Arial"/>
           <w:bCs w:val="false"/>
           <w:szCs w:val="22"/>
         </w:rPr>
@@ -960,7 +963,7 @@
       </w:r>
       <w:r>
         <w:rPr>
-          <w:rFonts w:cs="Arial" w:ascii="Garamond" w:hAnsi="Garamond"/>
+          <w:rFonts w:ascii="Garamond" w:hAnsi="Garamond" w:cs="Arial"/>
           <w:b w:val="false"/>
           <w:bCs w:val="false"/>
           <w:szCs w:val="22"/>
@@ -969,40 +972,40 @@
       </w:r>
       <w:r>
         <w:rPr>
-          <w:rFonts w:cs="Calibri" w:ascii="Garamond" w:hAnsi="Garamond"/>
+          <w:rFonts w:ascii="Garamond" w:hAnsi="Garamond" w:cs="Calibri"/>
           <w:b w:val="false"/>
           <w:bCs w:val="false"/>
           <w:color w:val="222222"/>
           <w:szCs w:val="22"/>
-          <w:shd w:fill="FFFFFF" w:val="clear"/>
+          <w:shd w:val="clear" w:fill="FFFFFF"/>
         </w:rPr>
         <w:t xml:space="preserve"> {direttore_</w:t>
       </w:r>
       <w:r>
         <w:rPr>
-          <w:rFonts w:cs="Calibri" w:ascii="Garamond" w:hAnsi="Garamond"/>
+          <w:rFonts w:ascii="Garamond" w:hAnsi="Garamond" w:cs="Calibri"/>
           <w:b w:val="false"/>
           <w:bCs w:val="false"/>
           <w:color w:val="222222"/>
           <w:szCs w:val="22"/>
-          <w:shd w:fill="FFFFFF" w:val="clear"/>
+          <w:shd w:val="clear" w:fill="FFFFFF"/>
         </w:rPr>
         <w:t>nome</w:t>
       </w:r>
       <w:r>
         <w:rPr>
-          <w:rFonts w:cs="Calibri" w:ascii="Garamond" w:hAnsi="Garamond"/>
+          <w:rFonts w:ascii="Garamond" w:hAnsi="Garamond" w:cs="Calibri"/>
           <w:b w:val="false"/>
           <w:bCs w:val="false"/>
           <w:color w:val="222222"/>
           <w:szCs w:val="22"/>
-          <w:shd w:fill="FFFFFF" w:val="clear"/>
+          <w:shd w:val="clear" w:fill="FFFFFF"/>
         </w:rPr>
         <w:t xml:space="preserve">} </w:t>
       </w:r>
       <w:r>
         <w:rPr>
-          <w:rFonts w:cs="Arial" w:ascii="Garamond" w:hAnsi="Garamond"/>
+          <w:rFonts w:ascii="Garamond" w:hAnsi="Garamond" w:cs="Arial"/>
           <w:b w:val="false"/>
           <w:szCs w:val="22"/>
         </w:rPr>
@@ -1010,37 +1013,37 @@
       </w:r>
       <w:r>
         <w:rPr>
-          <w:rFonts w:cs="Calibri" w:ascii="Garamond" w:hAnsi="Garamond"/>
+          <w:rFonts w:ascii="Garamond" w:hAnsi="Garamond" w:cs="Calibri"/>
           <w:b w:val="false"/>
           <w:color w:val="222222"/>
           <w:szCs w:val="22"/>
-          <w:shd w:fill="FFFFFF" w:val="clear"/>
+          <w:shd w:val="clear" w:fill="FFFFFF"/>
         </w:rPr>
         <w:t xml:space="preserve"> {</w:t>
       </w:r>
       <w:r>
         <w:rPr>
-          <w:rFonts w:cs="Calibri" w:ascii="Garamond" w:hAnsi="Garamond"/>
+          <w:rFonts w:ascii="Garamond" w:hAnsi="Garamond" w:cs="Calibri"/>
           <w:b w:val="false"/>
           <w:color w:val="222222"/>
           <w:szCs w:val="22"/>
-          <w:shd w:fill="FFFFFF" w:val="clear"/>
+          <w:shd w:val="clear" w:fill="FFFFFF"/>
         </w:rPr>
         <w:t>direttore_</w:t>
       </w:r>
       <w:r>
         <w:rPr>
-          <w:rFonts w:cs="Calibri" w:ascii="Garamond" w:hAnsi="Garamond"/>
+          <w:rFonts w:ascii="Garamond" w:hAnsi="Garamond" w:cs="Calibri"/>
           <w:b w:val="false"/>
           <w:color w:val="222222"/>
           <w:szCs w:val="22"/>
-          <w:shd w:fill="FFFFFF" w:val="clear"/>
+          <w:shd w:val="clear" w:fill="FFFFFF"/>
         </w:rPr>
         <w:t xml:space="preserve">natoA} </w:t>
       </w:r>
       <w:r>
         <w:rPr>
-          <w:rFonts w:cs="Arial" w:ascii="Garamond" w:hAnsi="Garamond"/>
+          <w:rFonts w:ascii="Garamond" w:hAnsi="Garamond" w:cs="Arial"/>
           <w:b w:val="false"/>
           <w:szCs w:val="22"/>
         </w:rPr>
@@ -1048,44 +1051,44 @@
       </w:r>
       <w:r>
         <w:rPr>
-          <w:rFonts w:cs="Arial" w:ascii="Garamond" w:hAnsi="Garamond"/>
+          <w:rFonts w:ascii="Garamond" w:hAnsi="Garamond" w:cs="Arial"/>
           <w:szCs w:val="22"/>
         </w:rPr>
         <w:t xml:space="preserve"> </w:t>
       </w:r>
       <w:r>
         <w:rPr>
-          <w:rFonts w:cs="Calibri" w:ascii="Garamond" w:hAnsi="Garamond"/>
+          <w:rFonts w:ascii="Garamond" w:hAnsi="Garamond" w:cs="Calibri"/>
           <w:b w:val="false"/>
           <w:color w:val="222222"/>
           <w:szCs w:val="22"/>
-          <w:shd w:fill="FFFFFF" w:val="clear"/>
+          <w:shd w:val="clear" w:fill="FFFFFF"/>
         </w:rPr>
         <w:t>{</w:t>
       </w:r>
       <w:r>
         <w:rPr>
-          <w:rFonts w:cs="Calibri" w:ascii="Garamond" w:hAnsi="Garamond"/>
+          <w:rFonts w:ascii="Garamond" w:hAnsi="Garamond" w:cs="Calibri"/>
           <w:b w:val="false"/>
           <w:color w:val="222222"/>
           <w:szCs w:val="22"/>
-          <w:shd w:fill="FFFFFF" w:val="clear"/>
+          <w:shd w:val="clear" w:fill="FFFFFF"/>
         </w:rPr>
         <w:t>direttore_</w:t>
       </w:r>
       <w:r>
         <w:rPr>
-          <w:rFonts w:cs="Calibri" w:ascii="Garamond" w:hAnsi="Garamond"/>
+          <w:rFonts w:ascii="Garamond" w:hAnsi="Garamond" w:cs="Calibri"/>
           <w:b w:val="false"/>
           <w:color w:val="222222"/>
           <w:szCs w:val="22"/>
-          <w:shd w:fill="FFFFFF" w:val="clear"/>
+          <w:shd w:val="clear" w:fill="FFFFFF"/>
         </w:rPr>
         <w:t>natoIl}</w:t>
       </w:r>
       <w:r>
         <w:rPr>
-          <w:rFonts w:cs="Arial" w:ascii="Garamond" w:hAnsi="Garamond"/>
+          <w:rFonts w:ascii="Garamond" w:hAnsi="Garamond" w:cs="Arial"/>
           <w:b w:val="false"/>
           <w:szCs w:val="22"/>
         </w:rPr>
@@ -1093,37 +1096,37 @@
       </w:r>
       <w:r>
         <w:rPr>
-          <w:rFonts w:cs="Calibri" w:ascii="Garamond" w:hAnsi="Garamond"/>
+          <w:rFonts w:ascii="Garamond" w:hAnsi="Garamond" w:cs="Calibri"/>
           <w:b w:val="false"/>
           <w:color w:val="222222"/>
           <w:szCs w:val="22"/>
-          <w:shd w:fill="FFFFFF" w:val="clear"/>
+          <w:shd w:val="clear" w:fill="FFFFFF"/>
         </w:rPr>
         <w:t>{</w:t>
       </w:r>
       <w:r>
         <w:rPr>
-          <w:rFonts w:cs="Calibri" w:ascii="Garamond" w:hAnsi="Garamond"/>
+          <w:rFonts w:ascii="Garamond" w:hAnsi="Garamond" w:cs="Calibri"/>
           <w:b w:val="false"/>
           <w:color w:val="222222"/>
           <w:szCs w:val="22"/>
-          <w:shd w:fill="FFFFFF" w:val="clear"/>
+          <w:shd w:val="clear" w:fill="FFFFFF"/>
         </w:rPr>
         <w:t>direttore_</w:t>
       </w:r>
       <w:r>
         <w:rPr>
-          <w:rFonts w:cs="Calibri" w:ascii="Garamond" w:hAnsi="Garamond"/>
+          <w:rFonts w:ascii="Garamond" w:hAnsi="Garamond" w:cs="Calibri"/>
           <w:b w:val="false"/>
           <w:color w:val="222222"/>
           <w:szCs w:val="22"/>
-          <w:shd w:fill="FFFFFF" w:val="clear"/>
+          <w:shd w:val="clear" w:fill="FFFFFF"/>
         </w:rPr>
         <w:t xml:space="preserve">codiceF} </w:t>
       </w:r>
       <w:r>
         <w:rPr>
-          <w:rFonts w:cs="Arial" w:ascii="Garamond" w:hAnsi="Garamond"/>
+          <w:rFonts w:ascii="Garamond" w:hAnsi="Garamond" w:cs="Arial"/>
           <w:b w:val="false"/>
           <w:szCs w:val="22"/>
         </w:rPr>
@@ -1131,24 +1134,24 @@
       </w:r>
       <w:r>
         <w:rPr>
-          <w:rFonts w:cs="Arial" w:ascii="Garamond" w:hAnsi="Garamond"/>
+          <w:rFonts w:ascii="Garamond" w:hAnsi="Garamond" w:cs="Arial"/>
           <w:szCs w:val="22"/>
         </w:rPr>
         <w:t>Legale Rappresentante</w:t>
       </w:r>
       <w:r>
         <w:rPr>
-          <w:rFonts w:cs="Arial" w:ascii="Garamond" w:hAnsi="Garamond"/>
+          <w:rFonts w:ascii="Garamond" w:hAnsi="Garamond" w:cs="Arial"/>
           <w:b w:val="false"/>
           <w:szCs w:val="22"/>
         </w:rPr>
         <w:t>.</w:t>
       </w:r>
     </w:p>
-    <w:p>
+    <w:p xmlns:wp14="http://schemas.microsoft.com/office/word/2010/wordml" wp14:textId="77777777">
       <w:pPr>
         <w:pStyle w:val="Titoloprincipale"/>
-        <w:spacing w:lineRule="auto" w:line="276" w:beforeAutospacing="0" w:before="0" w:after="0"/>
+        <w:spacing w:before="0" w:beforeAutospacing="0" w:after="0" w:line="276" w:lineRule="auto"/>
         <w:ind w:firstLine="720"/>
         <w:rPr>
           <w:rFonts w:ascii="Garamond" w:hAnsi="Garamond" w:cs="Arial"/>
@@ -1159,16 +1162,16 @@
       </w:pPr>
       <w:r>
         <w:rPr>
-          <w:rFonts w:cs="Arial" w:ascii="Garamond" w:hAnsi="Garamond"/>
+          <w:rFonts w:ascii="Garamond" w:hAnsi="Garamond" w:cs="Arial"/>
           <w:b w:val="false"/>
           <w:bCs w:val="false"/>
         </w:rPr>
       </w:r>
     </w:p>
-    <w:p>
+    <w:p xmlns:wp14="http://schemas.microsoft.com/office/word/2010/wordml" wp14:textId="77777777">
       <w:pPr>
         <w:pStyle w:val="Titoloprincipale"/>
-        <w:spacing w:lineRule="auto" w:line="276" w:beforeAutospacing="0" w:before="0" w:after="0"/>
+        <w:spacing w:before="0" w:beforeAutospacing="0" w:after="0" w:line="276" w:lineRule="auto"/>
         <w:ind w:firstLine="720"/>
         <w:rPr>
           <w:rFonts w:ascii="Garamond" w:hAnsi="Garamond" w:cs="Arial"/>
@@ -1179,16 +1182,16 @@
       </w:pPr>
       <w:r>
         <w:rPr>
-          <w:rFonts w:cs="Arial" w:ascii="Garamond" w:hAnsi="Garamond"/>
+          <w:rFonts w:ascii="Garamond" w:hAnsi="Garamond" w:cs="Arial"/>
           <w:b w:val="false"/>
           <w:bCs w:val="false"/>
         </w:rPr>
       </w:r>
     </w:p>
-    <w:p>
+    <w:p xmlns:wp14="http://schemas.microsoft.com/office/word/2010/wordml" wp14:textId="77777777">
       <w:pPr>
         <w:pStyle w:val="Titoloprincipale"/>
-        <w:spacing w:lineRule="auto" w:line="276" w:beforeAutospacing="0" w:before="0" w:after="0"/>
+        <w:spacing w:before="0" w:beforeAutospacing="0" w:after="0" w:line="276" w:lineRule="auto"/>
         <w:ind w:firstLine="720"/>
         <w:rPr>
           <w:rFonts w:ascii="Garamond" w:hAnsi="Garamond" w:cs="Arial"/>
@@ -1199,16 +1202,16 @@
       </w:pPr>
       <w:r>
         <w:rPr>
-          <w:rFonts w:cs="Arial" w:ascii="Garamond" w:hAnsi="Garamond"/>
+          <w:rFonts w:ascii="Garamond" w:hAnsi="Garamond" w:cs="Arial"/>
           <w:b w:val="false"/>
           <w:bCs w:val="false"/>
         </w:rPr>
       </w:r>
     </w:p>
-    <w:p>
+    <w:p xmlns:wp14="http://schemas.microsoft.com/office/word/2010/wordml" wp14:textId="77777777">
       <w:pPr>
         <w:pStyle w:val="Titoloprincipale"/>
-        <w:spacing w:lineRule="auto" w:line="276" w:beforeAutospacing="0" w:before="0" w:after="0"/>
+        <w:spacing w:before="0" w:beforeAutospacing="0" w:after="0" w:line="276" w:lineRule="auto"/>
         <w:ind w:firstLine="720"/>
         <w:rPr>
           <w:rFonts w:ascii="Garamond" w:hAnsi="Garamond" w:cs="Arial"/>
@@ -1219,16 +1222,16 @@
       </w:pPr>
       <w:r>
         <w:rPr>
-          <w:rFonts w:cs="Arial" w:ascii="Garamond" w:hAnsi="Garamond"/>
+          <w:rFonts w:ascii="Garamond" w:hAnsi="Garamond" w:cs="Arial"/>
           <w:b w:val="false"/>
           <w:bCs w:val="false"/>
         </w:rPr>
       </w:r>
     </w:p>
-    <w:p>
+    <w:p xmlns:wp14="http://schemas.microsoft.com/office/word/2010/wordml" wp14:textId="77777777">
       <w:pPr>
         <w:pStyle w:val="Titoloprincipale"/>
-        <w:spacing w:lineRule="auto" w:line="276" w:beforeAutospacing="0" w:before="0" w:after="0"/>
+        <w:spacing w:before="0" w:beforeAutospacing="0" w:after="0" w:line="276" w:lineRule="auto"/>
         <w:ind w:firstLine="720"/>
         <w:rPr>
           <w:rFonts w:ascii="Garamond" w:hAnsi="Garamond" w:cs="Arial"/>
@@ -1239,16 +1242,16 @@
       </w:pPr>
       <w:r>
         <w:rPr>
-          <w:rFonts w:cs="Arial" w:ascii="Garamond" w:hAnsi="Garamond"/>
+          <w:rFonts w:ascii="Garamond" w:hAnsi="Garamond" w:cs="Arial"/>
           <w:b w:val="false"/>
           <w:bCs w:val="false"/>
         </w:rPr>
       </w:r>
     </w:p>
-    <w:p>
+    <w:p xmlns:wp14="http://schemas.microsoft.com/office/word/2010/wordml" wp14:textId="77777777">
       <w:pPr>
         <w:pStyle w:val="Titoloprincipale"/>
-        <w:spacing w:lineRule="auto" w:line="276" w:beforeAutospacing="0" w:before="0" w:after="0"/>
+        <w:spacing w:before="0" w:beforeAutospacing="0" w:after="0" w:line="276" w:lineRule="auto"/>
         <w:rPr>
           <w:rFonts w:ascii="Garamond" w:hAnsi="Garamond" w:cs="Arial"/>
           <w:bCs w:val="false"/>
@@ -1256,20 +1259,20 @@
       </w:pPr>
       <w:r>
         <w:rPr>
-          <w:rFonts w:cs="Arial" w:ascii="Garamond" w:hAnsi="Garamond"/>
+          <w:rFonts w:ascii="Garamond" w:hAnsi="Garamond" w:cs="Arial"/>
           <w:bCs w:val="false"/>
         </w:rPr>
         <w:t>Premesso che</w:t>
       </w:r>
     </w:p>
-    <w:p>
+    <w:p xmlns:wp14="http://schemas.microsoft.com/office/word/2010/wordml" wp14:textId="77777777">
       <w:pPr>
         <w:pStyle w:val="ListParagraph"/>
         <w:numPr>
           <w:ilvl w:val="0"/>
           <w:numId w:val="1"/>
         </w:numPr>
-        <w:spacing w:lineRule="auto" w:line="276" w:before="0" w:after="0"/>
+        <w:spacing w:before="0" w:after="0" w:line="276" w:lineRule="auto"/>
         <w:contextualSpacing/>
         <w:jc w:val="both"/>
         <w:rPr>
@@ -1280,31 +1283,31 @@
       </w:pPr>
       <w:r>
         <w:rPr>
-          <w:rFonts w:cs="Arial" w:ascii="Garamond" w:hAnsi="Garamond"/>
+          <w:rFonts w:ascii="Garamond" w:hAnsi="Garamond" w:cs="Arial"/>
           <w:sz w:val="24"/>
           <w:szCs w:val="24"/>
         </w:rPr>
         <w:t>ai sensi dell’art. 1 D. Lgs. 77/05, l’alternanza costit</w:t>
       </w:r>
-      <w:bookmarkStart w:id="0" w:name="_GoBack"/>
+      <w:bookmarkStart w:name="_GoBack" w:id="0"/>
       <w:bookmarkEnd w:id="0"/>
       <w:r>
         <w:rPr>
-          <w:rFonts w:cs="Arial" w:ascii="Garamond" w:hAnsi="Garamond"/>
+          <w:rFonts w:ascii="Garamond" w:hAnsi="Garamond" w:cs="Arial"/>
           <w:sz w:val="24"/>
           <w:szCs w:val="24"/>
         </w:rPr>
         <w:t>uisce una modalità di realizzazione dei corsi nel secondo ciclo del sistema d’istruzione e formazione, per assicurare ai giovani l’acquisizione di competenze spendibili nel mercato del lavoro;</w:t>
       </w:r>
     </w:p>
-    <w:p>
+    <w:p xmlns:wp14="http://schemas.microsoft.com/office/word/2010/wordml" wp14:textId="77777777">
       <w:pPr>
         <w:pStyle w:val="ListParagraph"/>
         <w:numPr>
           <w:ilvl w:val="0"/>
           <w:numId w:val="1"/>
         </w:numPr>
-        <w:spacing w:lineRule="auto" w:line="276" w:before="0" w:after="0"/>
+        <w:spacing w:before="0" w:after="0" w:line="276" w:lineRule="auto"/>
         <w:contextualSpacing/>
         <w:jc w:val="both"/>
         <w:rPr>
@@ -1315,21 +1318,21 @@
       </w:pPr>
       <w:r>
         <w:rPr>
-          <w:rFonts w:cs="Arial" w:ascii="Garamond" w:hAnsi="Garamond"/>
+          <w:rFonts w:ascii="Garamond" w:hAnsi="Garamond" w:cs="Arial"/>
           <w:sz w:val="24"/>
           <w:szCs w:val="24"/>
         </w:rPr>
         <w:t>ai sensi della legge 13 luglio 2015 n.107, art.1, commi 33-43, i PCTO (ex alternanza scuola lavoro), sono organicamente inseriti nel piano triennale dell’offerta formativa dell’istituzione scolastica come parte integrante dei percorsi di istruzione;</w:t>
       </w:r>
     </w:p>
-    <w:p>
+    <w:p xmlns:wp14="http://schemas.microsoft.com/office/word/2010/wordml" wp14:textId="77777777">
       <w:pPr>
         <w:pStyle w:val="ListParagraph"/>
         <w:numPr>
           <w:ilvl w:val="0"/>
           <w:numId w:val="1"/>
         </w:numPr>
-        <w:spacing w:lineRule="auto" w:line="276" w:before="0" w:after="0"/>
+        <w:spacing w:before="0" w:after="0" w:line="276" w:lineRule="auto"/>
         <w:contextualSpacing/>
         <w:jc w:val="both"/>
         <w:rPr>
@@ -1338,17 +1341,17 @@
       </w:pPr>
       <w:r>
         <w:rPr>
-          <w:rFonts w:cs="Arial" w:ascii="Garamond" w:hAnsi="Garamond"/>
+          <w:rFonts w:ascii="Garamond" w:hAnsi="Garamond" w:cs="Arial"/>
           <w:sz w:val="24"/>
           <w:szCs w:val="24"/>
         </w:rPr>
         <w:t>I PCTO (ex alternanza scuola lavoro) sono soggetti all’applicazione del D. Lgs. 9 aprile 2008, n .81 e successive modifiche;</w:t>
       </w:r>
     </w:p>
-    <w:p>
+    <w:p xmlns:wp14="http://schemas.microsoft.com/office/word/2010/wordml" wp14:textId="77777777">
       <w:pPr>
         <w:pStyle w:val="ListParagraph"/>
-        <w:spacing w:lineRule="auto" w:line="276" w:before="0" w:after="0"/>
+        <w:spacing w:before="0" w:after="0" w:line="276" w:lineRule="auto"/>
         <w:ind w:left="360" w:hanging="0"/>
         <w:contextualSpacing/>
         <w:jc w:val="center"/>
@@ -1358,14 +1361,14 @@
       </w:pPr>
       <w:r>
         <w:rPr>
-          <w:rFonts w:cs="Arial" w:ascii="Garamond" w:hAnsi="Garamond"/>
-        </w:rPr>
-      </w:r>
-    </w:p>
-    <w:p>
+          <w:rFonts w:ascii="Garamond" w:hAnsi="Garamond" w:cs="Arial"/>
+        </w:rPr>
+      </w:r>
+    </w:p>
+    <w:p xmlns:wp14="http://schemas.microsoft.com/office/word/2010/wordml" wp14:textId="77777777">
       <w:pPr>
         <w:pStyle w:val="ListParagraph"/>
-        <w:spacing w:lineRule="auto" w:line="276" w:before="0" w:after="0"/>
+        <w:spacing w:before="0" w:after="0" w:line="276" w:lineRule="auto"/>
         <w:ind w:left="360" w:hanging="0"/>
         <w:contextualSpacing/>
         <w:jc w:val="center"/>
@@ -1375,15 +1378,15 @@
       </w:pPr>
       <w:r>
         <w:rPr>
-          <w:rFonts w:cs="Arial" w:ascii="Garamond" w:hAnsi="Garamond"/>
+          <w:rFonts w:ascii="Garamond" w:hAnsi="Garamond" w:cs="Arial"/>
         </w:rPr>
         <w:t>Si conviene quanto segue:</w:t>
       </w:r>
     </w:p>
-    <w:p>
+    <w:p xmlns:wp14="http://schemas.microsoft.com/office/word/2010/wordml" wp14:textId="77777777">
       <w:pPr>
         <w:pStyle w:val="ListParagraph"/>
-        <w:spacing w:lineRule="auto" w:line="276" w:before="0" w:after="0"/>
+        <w:spacing w:before="0" w:after="0" w:line="276" w:lineRule="auto"/>
         <w:ind w:left="360" w:hanging="0"/>
         <w:contextualSpacing/>
         <w:jc w:val="center"/>
@@ -1393,29 +1396,29 @@
       </w:pPr>
       <w:r>
         <w:rPr>
-          <w:rFonts w:cs="Arial" w:ascii="Garamond" w:hAnsi="Garamond"/>
-        </w:rPr>
-      </w:r>
-    </w:p>
-    <w:p>
+          <w:rFonts w:ascii="Garamond" w:hAnsi="Garamond" w:cs="Arial"/>
+        </w:rPr>
+      </w:r>
+    </w:p>
+    <w:p xmlns:wp14="http://schemas.microsoft.com/office/word/2010/wordml" wp14:textId="77777777">
       <w:pPr>
         <w:pStyle w:val="Titoloprincipale"/>
-        <w:spacing w:lineRule="auto" w:line="276" w:beforeAutospacing="0" w:before="0" w:after="0"/>
-        <w:rPr>
-          <w:rFonts w:ascii="Garamond" w:hAnsi="Garamond" w:cs="Arial"/>
-        </w:rPr>
-      </w:pPr>
-      <w:r>
-        <w:rPr>
-          <w:rFonts w:cs="Arial" w:ascii="Garamond" w:hAnsi="Garamond"/>
+        <w:spacing w:before="0" w:beforeAutospacing="0" w:after="0" w:line="276" w:lineRule="auto"/>
+        <w:rPr>
+          <w:rFonts w:ascii="Garamond" w:hAnsi="Garamond" w:cs="Arial"/>
+        </w:rPr>
+      </w:pPr>
+      <w:r>
+        <w:rPr>
+          <w:rFonts w:ascii="Garamond" w:hAnsi="Garamond" w:cs="Arial"/>
         </w:rPr>
         <w:t>Art.1</w:t>
       </w:r>
     </w:p>
-    <w:p>
+    <w:p xmlns:wp14="http://schemas.microsoft.com/office/word/2010/wordml" wp14:textId="77777777">
       <w:pPr>
         <w:pStyle w:val="Normal"/>
-        <w:spacing w:lineRule="auto" w:line="276"/>
+        <w:spacing w:line="276" w:lineRule="auto"/>
         <w:jc w:val="both"/>
         <w:rPr>
           <w:rFonts w:ascii="Garamond" w:hAnsi="Garamond" w:cs="Arial"/>
@@ -1425,7 +1428,7 @@
       </w:pPr>
       <w:r>
         <w:rPr>
-          <w:rFonts w:cs="Arial" w:ascii="Garamond" w:hAnsi="Garamond"/>
+          <w:rFonts w:ascii="Garamond" w:hAnsi="Garamond" w:cs="Arial"/>
           <w:sz w:val="24"/>
           <w:szCs w:val="24"/>
         </w:rPr>
@@ -1433,7 +1436,7 @@
       </w:r>
       <w:r>
         <w:rPr>
-          <w:rFonts w:cs="Arial" w:ascii="Garamond" w:hAnsi="Garamond"/>
+          <w:rFonts w:ascii="Garamond" w:hAnsi="Garamond" w:cs="Arial"/>
           <w:color w:val="FF0000"/>
           <w:sz w:val="24"/>
           <w:szCs w:val="24"/>
@@ -1442,17 +1445,17 @@
       </w:r>
       <w:r>
         <w:rPr>
-          <w:rFonts w:cs="Arial" w:ascii="Garamond" w:hAnsi="Garamond"/>
+          <w:rFonts w:ascii="Garamond" w:hAnsi="Garamond" w:cs="Arial"/>
           <w:sz w:val="24"/>
           <w:szCs w:val="24"/>
         </w:rPr>
         <w:t>il cui numero sarà definito di volta in volta dal progetto formativo della singola attività e comunque in numero non superiore a venti studenti.</w:t>
       </w:r>
     </w:p>
-    <w:p>
+    <w:p xmlns:wp14="http://schemas.microsoft.com/office/word/2010/wordml" wp14:textId="77777777">
       <w:pPr>
         <w:pStyle w:val="Normal"/>
-        <w:spacing w:lineRule="auto" w:line="276"/>
+        <w:spacing w:line="276" w:lineRule="auto"/>
         <w:jc w:val="both"/>
         <w:rPr>
           <w:rFonts w:ascii="Garamond" w:hAnsi="Garamond" w:cs="Arial"/>
@@ -1462,35 +1465,35 @@
       </w:pPr>
       <w:r>
         <w:rPr>
-          <w:rFonts w:cs="Arial" w:ascii="Garamond" w:hAnsi="Garamond"/>
-          <w:sz w:val="24"/>
-          <w:szCs w:val="24"/>
-        </w:rPr>
-      </w:r>
-    </w:p>
-    <w:p>
+          <w:rFonts w:ascii="Garamond" w:hAnsi="Garamond" w:cs="Arial"/>
+          <w:sz w:val="24"/>
+          <w:szCs w:val="24"/>
+        </w:rPr>
+      </w:r>
+    </w:p>
+    <w:p xmlns:wp14="http://schemas.microsoft.com/office/word/2010/wordml" wp14:textId="77777777">
       <w:pPr>
         <w:pStyle w:val="Titoloprincipale"/>
-        <w:spacing w:lineRule="auto" w:line="276" w:beforeAutospacing="0" w:before="0" w:after="0"/>
-        <w:rPr>
-          <w:rFonts w:ascii="Garamond" w:hAnsi="Garamond" w:cs="Arial"/>
-        </w:rPr>
-      </w:pPr>
-      <w:r>
-        <w:rPr>
-          <w:rFonts w:cs="Arial" w:ascii="Garamond" w:hAnsi="Garamond"/>
+        <w:spacing w:before="0" w:beforeAutospacing="0" w:after="0" w:line="276" w:lineRule="auto"/>
+        <w:rPr>
+          <w:rFonts w:ascii="Garamond" w:hAnsi="Garamond" w:cs="Arial"/>
+        </w:rPr>
+      </w:pPr>
+      <w:r>
+        <w:rPr>
+          <w:rFonts w:ascii="Garamond" w:hAnsi="Garamond" w:cs="Arial"/>
         </w:rPr>
         <w:t>Art.2</w:t>
       </w:r>
     </w:p>
-    <w:p>
+    <w:p xmlns:wp14="http://schemas.microsoft.com/office/word/2010/wordml" wp14:textId="77777777">
       <w:pPr>
         <w:pStyle w:val="Normal"/>
         <w:numPr>
           <w:ilvl w:val="0"/>
           <w:numId w:val="2"/>
         </w:numPr>
-        <w:spacing w:lineRule="auto" w:line="276"/>
+        <w:spacing w:line="276" w:lineRule="auto"/>
         <w:ind w:left="426" w:hanging="360"/>
         <w:jc w:val="both"/>
         <w:rPr>
@@ -1501,21 +1504,21 @@
       </w:pPr>
       <w:r>
         <w:rPr>
-          <w:rFonts w:cs="Arial" w:ascii="Garamond" w:hAnsi="Garamond"/>
+          <w:rFonts w:ascii="Garamond" w:hAnsi="Garamond" w:cs="Arial"/>
           <w:sz w:val="24"/>
           <w:szCs w:val="24"/>
         </w:rPr>
         <w:t>L’accoglimento dello/degli studente/i per i periodi di apprendimento in ambiente lavorativo non costituisce rapporto di lavoro.</w:t>
       </w:r>
     </w:p>
-    <w:p>
+    <w:p xmlns:wp14="http://schemas.microsoft.com/office/word/2010/wordml" wp14:textId="77777777">
       <w:pPr>
         <w:pStyle w:val="Normal"/>
         <w:numPr>
           <w:ilvl w:val="0"/>
           <w:numId w:val="2"/>
         </w:numPr>
-        <w:spacing w:lineRule="auto" w:line="276"/>
+        <w:spacing w:line="276" w:lineRule="auto"/>
         <w:ind w:left="426" w:hanging="360"/>
         <w:jc w:val="both"/>
         <w:rPr>
@@ -1526,21 +1529,21 @@
       </w:pPr>
       <w:r>
         <w:rPr>
-          <w:rFonts w:cs="Arial" w:ascii="Garamond" w:hAnsi="Garamond"/>
+          <w:rFonts w:ascii="Garamond" w:hAnsi="Garamond" w:cs="Arial"/>
           <w:sz w:val="24"/>
           <w:szCs w:val="24"/>
         </w:rPr>
         <w:t>Ai fini e agli effetti delle disposizioni di cui al D. Lgs. 81/2008, lo studente nei PCTO è equiparato al lavoratore, ex art. 2, comma 1 lettera a) del decreto citato.</w:t>
       </w:r>
     </w:p>
-    <w:p>
+    <w:p xmlns:wp14="http://schemas.microsoft.com/office/word/2010/wordml" wp14:textId="77777777">
       <w:pPr>
         <w:pStyle w:val="Normal"/>
         <w:numPr>
           <w:ilvl w:val="0"/>
           <w:numId w:val="2"/>
         </w:numPr>
-        <w:spacing w:lineRule="auto" w:line="276"/>
+        <w:spacing w:line="276" w:lineRule="auto"/>
         <w:ind w:left="426" w:hanging="360"/>
         <w:jc w:val="both"/>
         <w:rPr>
@@ -1551,21 +1554,21 @@
       </w:pPr>
       <w:r>
         <w:rPr>
-          <w:rFonts w:cs="Arial" w:ascii="Garamond" w:hAnsi="Garamond"/>
+          <w:rFonts w:ascii="Garamond" w:hAnsi="Garamond" w:cs="Arial"/>
           <w:sz w:val="24"/>
           <w:szCs w:val="24"/>
         </w:rPr>
         <w:t>L’attività di formazione ed orientamento del percorso nei PCTO è congiuntamente progettata e verificata da un docente tutor interno, designato dall’istituzione scolastica, e da un tutor formativo della struttura, indicato dal soggetto ospitante, denominato tutor formativo esterno;</w:t>
       </w:r>
     </w:p>
-    <w:p>
+    <w:p xmlns:wp14="http://schemas.microsoft.com/office/word/2010/wordml" wp14:textId="77777777">
       <w:pPr>
         <w:pStyle w:val="Normal"/>
         <w:numPr>
           <w:ilvl w:val="0"/>
           <w:numId w:val="2"/>
         </w:numPr>
-        <w:spacing w:lineRule="auto" w:line="276"/>
+        <w:spacing w:line="276" w:lineRule="auto"/>
         <w:ind w:left="426" w:hanging="360"/>
         <w:jc w:val="both"/>
         <w:rPr>
@@ -1576,21 +1579,21 @@
       </w:pPr>
       <w:r>
         <w:rPr>
-          <w:rFonts w:cs="Arial" w:ascii="Garamond" w:hAnsi="Garamond"/>
+          <w:rFonts w:ascii="Garamond" w:hAnsi="Garamond" w:cs="Arial"/>
           <w:sz w:val="24"/>
           <w:szCs w:val="24"/>
         </w:rPr>
         <w:t>Per ciascun allievo beneficiario dei PCTO nella struttura ospitante in base alla presente Convenzione è predisposto un percorso formativo personalizzato, che fa parte integrante della presente Convenzione, coerente con il profilo educativo, culturale e professionale dell’indirizzo di studi.</w:t>
       </w:r>
     </w:p>
-    <w:p>
+    <w:p xmlns:wp14="http://schemas.microsoft.com/office/word/2010/wordml" wp14:textId="77777777">
       <w:pPr>
         <w:pStyle w:val="Normal"/>
         <w:numPr>
           <w:ilvl w:val="0"/>
           <w:numId w:val="2"/>
         </w:numPr>
-        <w:spacing w:lineRule="auto" w:line="276"/>
+        <w:spacing w:line="276" w:lineRule="auto"/>
         <w:ind w:left="426" w:hanging="360"/>
         <w:jc w:val="both"/>
         <w:rPr>
@@ -1601,21 +1604,21 @@
       </w:pPr>
       <w:r>
         <w:rPr>
-          <w:rFonts w:cs="Arial" w:ascii="Garamond" w:hAnsi="Garamond"/>
+          <w:rFonts w:ascii="Garamond" w:hAnsi="Garamond" w:cs="Arial"/>
           <w:sz w:val="24"/>
           <w:szCs w:val="24"/>
         </w:rPr>
         <w:t>La titolarità del percorso, della progettazione formativa e della certificazione delle competenze acquisite è dell’istituzione scolastica.</w:t>
       </w:r>
     </w:p>
-    <w:p>
+    <w:p xmlns:wp14="http://schemas.microsoft.com/office/word/2010/wordml" wp14:textId="77777777">
       <w:pPr>
         <w:pStyle w:val="Normal"/>
         <w:numPr>
           <w:ilvl w:val="0"/>
           <w:numId w:val="2"/>
         </w:numPr>
-        <w:spacing w:lineRule="auto" w:line="276"/>
+        <w:spacing w:line="276" w:lineRule="auto"/>
         <w:ind w:left="426" w:hanging="360"/>
         <w:jc w:val="both"/>
         <w:rPr>
@@ -1626,17 +1629,17 @@
       </w:pPr>
       <w:r>
         <w:rPr>
-          <w:rFonts w:cs="Arial" w:ascii="Garamond" w:hAnsi="Garamond"/>
+          <w:rFonts w:ascii="Garamond" w:hAnsi="Garamond" w:cs="Arial"/>
           <w:sz w:val="24"/>
           <w:szCs w:val="24"/>
         </w:rPr>
         <w:t>L’accoglimento dello/degli studente/i minorenni per i periodi di apprendimento in situazione lavorativa non fa acquisire agli stessi la qualifica di “lavoratore minore” di cui alla L. 977/67 e successive modifiche.</w:t>
       </w:r>
     </w:p>
-    <w:p>
+    <w:p xmlns:wp14="http://schemas.microsoft.com/office/word/2010/wordml" wp14:textId="77777777">
       <w:pPr>
         <w:pStyle w:val="Titoloprincipale"/>
-        <w:spacing w:lineRule="auto" w:line="276" w:beforeAutospacing="0" w:before="0" w:after="0"/>
+        <w:spacing w:before="0" w:beforeAutospacing="0" w:after="0" w:line="276" w:lineRule="auto"/>
         <w:ind w:left="426" w:hanging="0"/>
         <w:jc w:val="both"/>
         <w:rPr>
@@ -1645,14 +1648,14 @@
       </w:pPr>
       <w:r>
         <w:rPr>
-          <w:rFonts w:cs="Arial" w:ascii="Garamond" w:hAnsi="Garamond"/>
-        </w:rPr>
-      </w:r>
-    </w:p>
-    <w:p>
+          <w:rFonts w:ascii="Garamond" w:hAnsi="Garamond" w:cs="Arial"/>
+        </w:rPr>
+      </w:r>
+    </w:p>
+    <w:p xmlns:wp14="http://schemas.microsoft.com/office/word/2010/wordml" wp14:textId="77777777">
       <w:pPr>
         <w:pStyle w:val="Titoloprincipale"/>
-        <w:spacing w:lineRule="auto" w:line="276" w:beforeAutospacing="0" w:before="0" w:after="0"/>
+        <w:spacing w:before="0" w:beforeAutospacing="0" w:after="0" w:line="276" w:lineRule="auto"/>
         <w:ind w:left="1282" w:hanging="1140"/>
         <w:rPr>
           <w:rFonts w:ascii="Garamond" w:hAnsi="Garamond" w:cs="Arial"/>
@@ -1660,19 +1663,19 @@
       </w:pPr>
       <w:r>
         <w:rPr>
-          <w:rFonts w:cs="Arial" w:ascii="Garamond" w:hAnsi="Garamond"/>
+          <w:rFonts w:ascii="Garamond" w:hAnsi="Garamond" w:cs="Arial"/>
         </w:rPr>
         <w:t>Art.3</w:t>
       </w:r>
     </w:p>
-    <w:p>
+    <w:p xmlns:wp14="http://schemas.microsoft.com/office/word/2010/wordml" wp14:textId="77777777">
       <w:pPr>
         <w:pStyle w:val="ListParagraph"/>
         <w:numPr>
           <w:ilvl w:val="0"/>
           <w:numId w:val="3"/>
         </w:numPr>
-        <w:spacing w:lineRule="auto" w:line="276" w:before="0" w:after="0"/>
+        <w:spacing w:before="0" w:after="0" w:line="276" w:lineRule="auto"/>
         <w:ind w:left="426" w:hanging="426"/>
         <w:contextualSpacing/>
         <w:jc w:val="both"/>
@@ -1684,17 +1687,17 @@
       </w:pPr>
       <w:r>
         <w:rPr>
-          <w:rFonts w:cs="Arial" w:ascii="Garamond" w:hAnsi="Garamond"/>
+          <w:rFonts w:ascii="Garamond" w:hAnsi="Garamond" w:cs="Arial"/>
           <w:sz w:val="24"/>
           <w:szCs w:val="24"/>
         </w:rPr>
         <w:t>Il docente tutor interno svolge le seguenti funzioni:</w:t>
       </w:r>
     </w:p>
-    <w:p>
+    <w:p xmlns:wp14="http://schemas.microsoft.com/office/word/2010/wordml" wp14:textId="77777777">
       <w:pPr>
         <w:pStyle w:val="Normal"/>
-        <w:spacing w:lineRule="auto" w:line="276"/>
+        <w:spacing w:line="276" w:lineRule="auto"/>
         <w:ind w:left="709" w:hanging="283"/>
         <w:jc w:val="both"/>
         <w:rPr>
@@ -1705,17 +1708,17 @@
       </w:pPr>
       <w:r>
         <w:rPr>
-          <w:rFonts w:cs="Arial" w:ascii="Garamond" w:hAnsi="Garamond"/>
+          <w:rFonts w:ascii="Garamond" w:hAnsi="Garamond" w:cs="Arial"/>
           <w:sz w:val="24"/>
           <w:szCs w:val="24"/>
         </w:rPr>
         <w:t>a) elabora, insieme al tutor esterno, il progetto formativo personalizzato sottoscritto dalle parti coinvolte (scuola, struttura ospitante, studente/soggetti esercenti la potestà genitoriale);</w:t>
       </w:r>
     </w:p>
-    <w:p>
+    <w:p xmlns:wp14="http://schemas.microsoft.com/office/word/2010/wordml" wp14:textId="77777777">
       <w:pPr>
         <w:pStyle w:val="Normal"/>
-        <w:spacing w:lineRule="auto" w:line="276"/>
+        <w:spacing w:line="276" w:lineRule="auto"/>
         <w:ind w:left="709" w:hanging="283"/>
         <w:jc w:val="both"/>
         <w:rPr>
@@ -1726,17 +1729,17 @@
       </w:pPr>
       <w:r>
         <w:rPr>
-          <w:rFonts w:cs="Arial" w:ascii="Garamond" w:hAnsi="Garamond"/>
+          <w:rFonts w:ascii="Garamond" w:hAnsi="Garamond" w:cs="Arial"/>
           <w:sz w:val="24"/>
           <w:szCs w:val="24"/>
         </w:rPr>
         <w:t>b) assiste e guida lo studente e ne verifica, in collaborazione con il tutor esterno, il corretto svolgimento;</w:t>
       </w:r>
     </w:p>
-    <w:p>
+    <w:p xmlns:wp14="http://schemas.microsoft.com/office/word/2010/wordml" wp14:textId="77777777">
       <w:pPr>
         <w:pStyle w:val="Normal"/>
-        <w:spacing w:lineRule="auto" w:line="276"/>
+        <w:spacing w:line="276" w:lineRule="auto"/>
         <w:ind w:left="709" w:hanging="283"/>
         <w:jc w:val="both"/>
         <w:rPr>
@@ -1747,17 +1750,17 @@
       </w:pPr>
       <w:r>
         <w:rPr>
-          <w:rFonts w:cs="Arial" w:ascii="Garamond" w:hAnsi="Garamond"/>
+          <w:rFonts w:ascii="Garamond" w:hAnsi="Garamond" w:cs="Arial"/>
           <w:sz w:val="24"/>
           <w:szCs w:val="24"/>
         </w:rPr>
         <w:t>c) gestisce le relazioni con il contesto in cui si sviluppa l’esperienza, rapportandosi con il tutor esterno;</w:t>
       </w:r>
     </w:p>
-    <w:p>
+    <w:p xmlns:wp14="http://schemas.microsoft.com/office/word/2010/wordml" wp14:textId="77777777">
       <w:pPr>
         <w:pStyle w:val="Normal"/>
-        <w:spacing w:lineRule="auto" w:line="276"/>
+        <w:spacing w:line="276" w:lineRule="auto"/>
         <w:ind w:left="709" w:hanging="283"/>
         <w:jc w:val="both"/>
         <w:rPr>
@@ -1768,17 +1771,17 @@
       </w:pPr>
       <w:r>
         <w:rPr>
-          <w:rFonts w:cs="Arial" w:ascii="Garamond" w:hAnsi="Garamond"/>
+          <w:rFonts w:ascii="Garamond" w:hAnsi="Garamond" w:cs="Arial"/>
           <w:sz w:val="24"/>
           <w:szCs w:val="24"/>
         </w:rPr>
         <w:t>d)  monitora le attività e affronta le eventuali criticità che dovessero emergere dalle stesse;</w:t>
       </w:r>
     </w:p>
-    <w:p>
+    <w:p xmlns:wp14="http://schemas.microsoft.com/office/word/2010/wordml" wp14:textId="77777777">
       <w:pPr>
         <w:pStyle w:val="Normal"/>
-        <w:spacing w:lineRule="auto" w:line="276"/>
+        <w:spacing w:line="276" w:lineRule="auto"/>
         <w:ind w:left="709" w:hanging="283"/>
         <w:jc w:val="both"/>
         <w:rPr>
@@ -1789,17 +1792,17 @@
       </w:pPr>
       <w:r>
         <w:rPr>
-          <w:rFonts w:cs="Arial" w:ascii="Garamond" w:hAnsi="Garamond"/>
+          <w:rFonts w:ascii="Garamond" w:hAnsi="Garamond" w:cs="Arial"/>
           <w:sz w:val="24"/>
           <w:szCs w:val="24"/>
         </w:rPr>
         <w:t>e) valuta, comunica e valorizza gli obiettivi raggiunti e le competenze progressivamente sviluppate dallo studente;</w:t>
       </w:r>
     </w:p>
-    <w:p>
+    <w:p xmlns:wp14="http://schemas.microsoft.com/office/word/2010/wordml" wp14:textId="77777777">
       <w:pPr>
         <w:pStyle w:val="Normal"/>
-        <w:spacing w:lineRule="auto" w:line="276"/>
+        <w:spacing w:line="276" w:lineRule="auto"/>
         <w:ind w:left="709" w:hanging="283"/>
         <w:jc w:val="both"/>
         <w:rPr>
@@ -1810,17 +1813,17 @@
       </w:pPr>
       <w:r>
         <w:rPr>
-          <w:rFonts w:cs="Arial" w:ascii="Garamond" w:hAnsi="Garamond"/>
+          <w:rFonts w:ascii="Garamond" w:hAnsi="Garamond" w:cs="Arial"/>
           <w:sz w:val="24"/>
           <w:szCs w:val="24"/>
         </w:rPr>
         <w:t>f)  promuove l’attività di valutazione sull’efficacia e la coerenza del percorso di alternanza, da parte dello studente coinvolto;</w:t>
       </w:r>
     </w:p>
-    <w:p>
+    <w:p xmlns:wp14="http://schemas.microsoft.com/office/word/2010/wordml" wp14:textId="77777777">
       <w:pPr>
         <w:pStyle w:val="Normal"/>
-        <w:spacing w:lineRule="auto" w:line="276"/>
+        <w:spacing w:line="276" w:lineRule="auto"/>
         <w:ind w:left="709" w:hanging="283"/>
         <w:jc w:val="both"/>
         <w:rPr>
@@ -1831,17 +1834,17 @@
       </w:pPr>
       <w:r>
         <w:rPr>
-          <w:rFonts w:cs="Arial" w:ascii="Garamond" w:hAnsi="Garamond"/>
+          <w:rFonts w:ascii="Garamond" w:hAnsi="Garamond" w:cs="Arial"/>
           <w:sz w:val="24"/>
           <w:szCs w:val="24"/>
         </w:rPr>
         <w:t>g) informa gli organi scolastici preposti (Dirigente Scolastico, Dipartimenti, Collegio dei docenti, Comitato Tecnico Scientifico/Comitato Scientifico) ed aggiorna il Consiglio di classe sullo svolgimento dei percorsi, anche ai fini dell’eventuale riallineamento della classe;</w:t>
       </w:r>
     </w:p>
-    <w:p>
+    <w:p xmlns:wp14="http://schemas.microsoft.com/office/word/2010/wordml" wp14:textId="77777777">
       <w:pPr>
         <w:pStyle w:val="Normal"/>
-        <w:spacing w:lineRule="auto" w:line="276"/>
+        <w:spacing w:line="276" w:lineRule="auto"/>
         <w:ind w:left="709" w:hanging="283"/>
         <w:jc w:val="both"/>
         <w:rPr>
@@ -1852,21 +1855,21 @@
       </w:pPr>
       <w:r>
         <w:rPr>
-          <w:rFonts w:cs="Arial" w:ascii="Garamond" w:hAnsi="Garamond"/>
+          <w:rFonts w:ascii="Garamond" w:hAnsi="Garamond" w:cs="Arial"/>
           <w:sz w:val="24"/>
           <w:szCs w:val="24"/>
         </w:rPr>
         <w:t>h)  assiste il Dirigente Scolastico nella redazione della scheda di valutazione sulle strutture con le quali sono state stipulate le convenzioni per le attività di alternanza, evidenziandone il potenziale formativo e le eventuali difficoltà incontrate nella collaborazione.</w:t>
       </w:r>
     </w:p>
-    <w:p>
+    <w:p xmlns:wp14="http://schemas.microsoft.com/office/word/2010/wordml" wp14:textId="77777777">
       <w:pPr>
         <w:pStyle w:val="ListParagraph"/>
         <w:numPr>
           <w:ilvl w:val="0"/>
           <w:numId w:val="3"/>
         </w:numPr>
-        <w:spacing w:lineRule="auto" w:line="276" w:before="0" w:after="0"/>
+        <w:spacing w:before="0" w:after="0" w:line="276" w:lineRule="auto"/>
         <w:contextualSpacing/>
         <w:jc w:val="both"/>
         <w:rPr>
@@ -1877,17 +1880,17 @@
       </w:pPr>
       <w:r>
         <w:rPr>
-          <w:rFonts w:cs="Arial" w:ascii="Garamond" w:hAnsi="Garamond"/>
+          <w:rFonts w:ascii="Garamond" w:hAnsi="Garamond" w:cs="Arial"/>
           <w:sz w:val="24"/>
           <w:szCs w:val="24"/>
         </w:rPr>
         <w:t>Il tutor formativo esterno svolge le seguenti funzioni:</w:t>
       </w:r>
     </w:p>
-    <w:p>
+    <w:p xmlns:wp14="http://schemas.microsoft.com/office/word/2010/wordml" wp14:textId="77777777">
       <w:pPr>
         <w:pStyle w:val="Normal"/>
-        <w:spacing w:lineRule="auto" w:line="276"/>
+        <w:spacing w:line="276" w:lineRule="auto"/>
         <w:ind w:left="709" w:hanging="283"/>
         <w:jc w:val="both"/>
         <w:rPr>
@@ -1898,17 +1901,17 @@
       </w:pPr>
       <w:r>
         <w:rPr>
-          <w:rFonts w:cs="Arial" w:ascii="Garamond" w:hAnsi="Garamond"/>
+          <w:rFonts w:ascii="Garamond" w:hAnsi="Garamond" w:cs="Arial"/>
           <w:sz w:val="24"/>
           <w:szCs w:val="24"/>
         </w:rPr>
         <w:t>a) collabora con il tutor interno alla progettazione, organizzazione e valutazione dell’esperienza di alternanza;</w:t>
       </w:r>
     </w:p>
-    <w:p>
+    <w:p xmlns:wp14="http://schemas.microsoft.com/office/word/2010/wordml" wp14:textId="77777777">
       <w:pPr>
         <w:pStyle w:val="Normal"/>
-        <w:spacing w:lineRule="auto" w:line="276"/>
+        <w:spacing w:line="276" w:lineRule="auto"/>
         <w:ind w:left="709" w:hanging="283"/>
         <w:jc w:val="both"/>
         <w:rPr>
@@ -1919,19 +1922,33 @@
       </w:pPr>
       <w:r>
         <w:rPr>
-          <w:rFonts w:cs="Arial" w:ascii="Garamond" w:hAnsi="Garamond"/>
+          <w:rFonts w:ascii="Garamond" w:hAnsi="Garamond" w:cs="Arial"/>
           <w:sz w:val="24"/>
           <w:szCs w:val="24"/>
         </w:rPr>
         <w:t xml:space="preserve">b) </w:t>
+      </w:r>
+      <w:r>
+        <w:rPr>
+          <w:rFonts w:ascii="Garamond" w:hAnsi="Garamond" w:cs="Arial"/>
+          <w:sz w:val="24"/>
+          <w:szCs w:val="24"/>
+        </w:rPr>
         <w:tab/>
+      </w:r>
+      <w:r>
+        <w:rPr>
+          <w:rFonts w:ascii="Garamond" w:hAnsi="Garamond" w:cs="Arial"/>
+          <w:sz w:val="24"/>
+          <w:szCs w:val="24"/>
+        </w:rPr>
         <w:t>favorisce l’inserimento dello studente nel contesto operativo, lo affianca e lo assiste nel percorso;</w:t>
       </w:r>
     </w:p>
-    <w:p>
+    <w:p xmlns:wp14="http://schemas.microsoft.com/office/word/2010/wordml" wp14:textId="77777777">
       <w:pPr>
         <w:pStyle w:val="Normal"/>
-        <w:spacing w:lineRule="auto" w:line="276"/>
+        <w:spacing w:line="276" w:lineRule="auto"/>
         <w:ind w:left="709" w:hanging="283"/>
         <w:jc w:val="both"/>
         <w:rPr>
@@ -1942,19 +1959,33 @@
       </w:pPr>
       <w:r>
         <w:rPr>
-          <w:rFonts w:cs="Arial" w:ascii="Garamond" w:hAnsi="Garamond"/>
+          <w:rFonts w:ascii="Garamond" w:hAnsi="Garamond" w:cs="Arial"/>
           <w:sz w:val="24"/>
           <w:szCs w:val="24"/>
         </w:rPr>
         <w:t xml:space="preserve">c) </w:t>
+      </w:r>
+      <w:r>
+        <w:rPr>
+          <w:rFonts w:ascii="Garamond" w:hAnsi="Garamond" w:cs="Arial"/>
+          <w:sz w:val="24"/>
+          <w:szCs w:val="24"/>
+        </w:rPr>
         <w:tab/>
+      </w:r>
+      <w:r>
+        <w:rPr>
+          <w:rFonts w:ascii="Garamond" w:hAnsi="Garamond" w:cs="Arial"/>
+          <w:sz w:val="24"/>
+          <w:szCs w:val="24"/>
+        </w:rPr>
         <w:t>garantisce l’informazione/formazione dello/i studente/i sui rischi specifici aziendali, nel rispetto delle procedure interne;</w:t>
       </w:r>
     </w:p>
-    <w:p>
+    <w:p xmlns:wp14="http://schemas.microsoft.com/office/word/2010/wordml" wp14:textId="77777777">
       <w:pPr>
         <w:pStyle w:val="Normal"/>
-        <w:spacing w:lineRule="auto" w:line="276"/>
+        <w:spacing w:line="276" w:lineRule="auto"/>
         <w:ind w:left="709" w:hanging="283"/>
         <w:jc w:val="both"/>
         <w:rPr>
@@ -1965,19 +1996,33 @@
       </w:pPr>
       <w:r>
         <w:rPr>
-          <w:rFonts w:cs="Arial" w:ascii="Garamond" w:hAnsi="Garamond"/>
+          <w:rFonts w:ascii="Garamond" w:hAnsi="Garamond" w:cs="Arial"/>
           <w:sz w:val="24"/>
           <w:szCs w:val="24"/>
         </w:rPr>
         <w:t xml:space="preserve">d) </w:t>
+      </w:r>
+      <w:r>
+        <w:rPr>
+          <w:rFonts w:ascii="Garamond" w:hAnsi="Garamond" w:cs="Arial"/>
+          <w:sz w:val="24"/>
+          <w:szCs w:val="24"/>
+        </w:rPr>
         <w:tab/>
+      </w:r>
+      <w:r>
+        <w:rPr>
+          <w:rFonts w:ascii="Garamond" w:hAnsi="Garamond" w:cs="Arial"/>
+          <w:sz w:val="24"/>
+          <w:szCs w:val="24"/>
+        </w:rPr>
         <w:t>pianifica ed organizza le attività in base al progetto formativo, coordinandosi anche con altre figure professionali presenti nella struttura ospitante;</w:t>
       </w:r>
     </w:p>
-    <w:p>
+    <w:p xmlns:wp14="http://schemas.microsoft.com/office/word/2010/wordml" wp14:textId="77777777">
       <w:pPr>
         <w:pStyle w:val="Normal"/>
-        <w:spacing w:lineRule="auto" w:line="276"/>
+        <w:spacing w:line="276" w:lineRule="auto"/>
         <w:ind w:left="709" w:hanging="283"/>
         <w:jc w:val="both"/>
         <w:rPr>
@@ -1988,19 +2033,33 @@
       </w:pPr>
       <w:r>
         <w:rPr>
-          <w:rFonts w:cs="Arial" w:ascii="Garamond" w:hAnsi="Garamond"/>
+          <w:rFonts w:ascii="Garamond" w:hAnsi="Garamond" w:cs="Arial"/>
           <w:sz w:val="24"/>
           <w:szCs w:val="24"/>
         </w:rPr>
         <w:t xml:space="preserve">e) </w:t>
+      </w:r>
+      <w:r>
+        <w:rPr>
+          <w:rFonts w:ascii="Garamond" w:hAnsi="Garamond" w:cs="Arial"/>
+          <w:sz w:val="24"/>
+          <w:szCs w:val="24"/>
+        </w:rPr>
         <w:tab/>
+      </w:r>
+      <w:r>
+        <w:rPr>
+          <w:rFonts w:ascii="Garamond" w:hAnsi="Garamond" w:cs="Arial"/>
+          <w:sz w:val="24"/>
+          <w:szCs w:val="24"/>
+        </w:rPr>
         <w:t>coinvolge lo studente nel processo di valutazione dell’esperienza;</w:t>
       </w:r>
     </w:p>
-    <w:p>
+    <w:p xmlns:wp14="http://schemas.microsoft.com/office/word/2010/wordml" wp14:textId="77777777">
       <w:pPr>
         <w:pStyle w:val="Normal"/>
-        <w:spacing w:lineRule="auto" w:line="276"/>
+        <w:spacing w:line="276" w:lineRule="auto"/>
         <w:ind w:left="709" w:hanging="283"/>
         <w:jc w:val="both"/>
         <w:rPr>
@@ -2011,19 +2070,33 @@
       </w:pPr>
       <w:r>
         <w:rPr>
-          <w:rFonts w:cs="Arial" w:ascii="Garamond" w:hAnsi="Garamond"/>
+          <w:rFonts w:ascii="Garamond" w:hAnsi="Garamond" w:cs="Arial"/>
           <w:sz w:val="24"/>
           <w:szCs w:val="24"/>
         </w:rPr>
         <w:t xml:space="preserve">f) </w:t>
+      </w:r>
+      <w:r>
+        <w:rPr>
+          <w:rFonts w:ascii="Garamond" w:hAnsi="Garamond" w:cs="Arial"/>
+          <w:sz w:val="24"/>
+          <w:szCs w:val="24"/>
+        </w:rPr>
         <w:tab/>
+      </w:r>
+      <w:r>
+        <w:rPr>
+          <w:rFonts w:ascii="Garamond" w:hAnsi="Garamond" w:cs="Arial"/>
+          <w:sz w:val="24"/>
+          <w:szCs w:val="24"/>
+        </w:rPr>
         <w:t>fornisce all’istituzione scolastica gli elementi concordati per valutare le attività dello studente e l’efficacia del processo formativo.</w:t>
       </w:r>
     </w:p>
-    <w:p>
+    <w:p xmlns:wp14="http://schemas.microsoft.com/office/word/2010/wordml" wp14:textId="77777777">
       <w:pPr>
         <w:pStyle w:val="Normal"/>
-        <w:spacing w:lineRule="auto" w:line="276"/>
+        <w:spacing w:line="276" w:lineRule="auto"/>
         <w:ind w:left="709" w:hanging="283"/>
         <w:jc w:val="both"/>
         <w:rPr>
@@ -2034,20 +2107,20 @@
       </w:pPr>
       <w:r>
         <w:rPr>
-          <w:rFonts w:cs="Arial" w:ascii="Garamond" w:hAnsi="Garamond"/>
-          <w:sz w:val="24"/>
-          <w:szCs w:val="24"/>
-        </w:rPr>
-      </w:r>
-    </w:p>
-    <w:p>
+          <w:rFonts w:ascii="Garamond" w:hAnsi="Garamond" w:cs="Arial"/>
+          <w:sz w:val="24"/>
+          <w:szCs w:val="24"/>
+        </w:rPr>
+      </w:r>
+    </w:p>
+    <w:p xmlns:wp14="http://schemas.microsoft.com/office/word/2010/wordml" wp14:textId="77777777">
       <w:pPr>
         <w:pStyle w:val="ListParagraph"/>
         <w:numPr>
           <w:ilvl w:val="0"/>
           <w:numId w:val="3"/>
         </w:numPr>
-        <w:spacing w:lineRule="auto" w:line="276" w:before="0" w:after="0"/>
+        <w:spacing w:before="0" w:after="0" w:line="276" w:lineRule="auto"/>
         <w:contextualSpacing/>
         <w:jc w:val="both"/>
         <w:rPr>
@@ -2058,17 +2131,17 @@
       </w:pPr>
       <w:r>
         <w:rPr>
-          <w:rFonts w:cs="Arial" w:ascii="Garamond" w:hAnsi="Garamond"/>
+          <w:rFonts w:ascii="Garamond" w:hAnsi="Garamond" w:cs="Arial"/>
           <w:sz w:val="24"/>
           <w:szCs w:val="24"/>
         </w:rPr>
         <w:t>Le due figure dei tutor condividono i seguenti compiti:</w:t>
       </w:r>
     </w:p>
-    <w:p>
+    <w:p xmlns:wp14="http://schemas.microsoft.com/office/word/2010/wordml" wp14:textId="77777777">
       <w:pPr>
         <w:pStyle w:val="Normal"/>
-        <w:spacing w:lineRule="auto" w:line="276"/>
+        <w:spacing w:line="276" w:lineRule="auto"/>
         <w:ind w:left="709" w:hanging="283"/>
         <w:jc w:val="both"/>
         <w:rPr>
@@ -2079,19 +2152,33 @@
       </w:pPr>
       <w:r>
         <w:rPr>
-          <w:rFonts w:cs="Arial" w:ascii="Garamond" w:hAnsi="Garamond"/>
+          <w:rFonts w:ascii="Garamond" w:hAnsi="Garamond" w:cs="Arial"/>
           <w:sz w:val="24"/>
           <w:szCs w:val="24"/>
         </w:rPr>
         <w:t xml:space="preserve">a) </w:t>
+      </w:r>
+      <w:r>
+        <w:rPr>
+          <w:rFonts w:ascii="Garamond" w:hAnsi="Garamond" w:cs="Arial"/>
+          <w:sz w:val="24"/>
+          <w:szCs w:val="24"/>
+        </w:rPr>
         <w:tab/>
+      </w:r>
+      <w:r>
+        <w:rPr>
+          <w:rFonts w:ascii="Garamond" w:hAnsi="Garamond" w:cs="Arial"/>
+          <w:sz w:val="24"/>
+          <w:szCs w:val="24"/>
+        </w:rPr>
         <w:t>predisposizione del percorso formativo personalizzato, anche con riguardo alla disciplina della sicurezza e salute nei luoghi di lavoro. In particolare, il docente tutor interno dovrà collaborare col tutor formativo esterno al fine dell’individuazione delle attività richieste dal progetto formativo e delle misure di prevenzione necessarie alla tutela dello studente;</w:t>
       </w:r>
     </w:p>
-    <w:p>
+    <w:p xmlns:wp14="http://schemas.microsoft.com/office/word/2010/wordml" wp14:textId="77777777">
       <w:pPr>
         <w:pStyle w:val="Normal"/>
-        <w:spacing w:lineRule="auto" w:line="276"/>
+        <w:spacing w:line="276" w:lineRule="auto"/>
         <w:ind w:left="709" w:hanging="283"/>
         <w:jc w:val="both"/>
         <w:rPr>
@@ -2102,19 +2189,33 @@
       </w:pPr>
       <w:r>
         <w:rPr>
-          <w:rFonts w:cs="Arial" w:ascii="Garamond" w:hAnsi="Garamond"/>
+          <w:rFonts w:ascii="Garamond" w:hAnsi="Garamond" w:cs="Arial"/>
           <w:sz w:val="24"/>
           <w:szCs w:val="24"/>
         </w:rPr>
         <w:t>b)</w:t>
+      </w:r>
+      <w:r>
+        <w:rPr>
+          <w:rFonts w:ascii="Garamond" w:hAnsi="Garamond" w:cs="Arial"/>
+          <w:sz w:val="24"/>
+          <w:szCs w:val="24"/>
+        </w:rPr>
         <w:tab/>
+      </w:r>
+      <w:r>
+        <w:rPr>
+          <w:rFonts w:ascii="Garamond" w:hAnsi="Garamond" w:cs="Arial"/>
+          <w:sz w:val="24"/>
+          <w:szCs w:val="24"/>
+        </w:rPr>
         <w:t>controllo della frequenza e dell’attuazione del percorso formativo personalizzato;</w:t>
       </w:r>
     </w:p>
-    <w:p>
+    <w:p xmlns:wp14="http://schemas.microsoft.com/office/word/2010/wordml" wp14:textId="77777777">
       <w:pPr>
         <w:pStyle w:val="Normal"/>
-        <w:spacing w:lineRule="auto" w:line="276"/>
+        <w:spacing w:line="276" w:lineRule="auto"/>
         <w:ind w:left="709" w:hanging="283"/>
         <w:jc w:val="both"/>
         <w:rPr>
@@ -2125,19 +2226,33 @@
       </w:pPr>
       <w:r>
         <w:rPr>
-          <w:rFonts w:cs="Arial" w:ascii="Garamond" w:hAnsi="Garamond"/>
+          <w:rFonts w:ascii="Garamond" w:hAnsi="Garamond" w:cs="Arial"/>
           <w:sz w:val="24"/>
           <w:szCs w:val="24"/>
         </w:rPr>
         <w:t xml:space="preserve">c) </w:t>
+      </w:r>
+      <w:r>
+        <w:rPr>
+          <w:rFonts w:ascii="Garamond" w:hAnsi="Garamond" w:cs="Arial"/>
+          <w:sz w:val="24"/>
+          <w:szCs w:val="24"/>
+        </w:rPr>
         <w:tab/>
+      </w:r>
+      <w:r>
+        <w:rPr>
+          <w:rFonts w:ascii="Garamond" w:hAnsi="Garamond" w:cs="Arial"/>
+          <w:sz w:val="24"/>
+          <w:szCs w:val="24"/>
+        </w:rPr>
         <w:t>raccordo tra le esperienze formative in aula e quella in contesto lavorativo;</w:t>
       </w:r>
     </w:p>
-    <w:p>
+    <w:p xmlns:wp14="http://schemas.microsoft.com/office/word/2010/wordml" wp14:textId="77777777">
       <w:pPr>
         <w:pStyle w:val="Normal"/>
-        <w:spacing w:lineRule="auto" w:line="276"/>
+        <w:spacing w:line="276" w:lineRule="auto"/>
         <w:ind w:left="709" w:hanging="283"/>
         <w:jc w:val="both"/>
         <w:rPr>
@@ -2148,19 +2263,33 @@
       </w:pPr>
       <w:r>
         <w:rPr>
-          <w:rFonts w:cs="Arial" w:ascii="Garamond" w:hAnsi="Garamond"/>
+          <w:rFonts w:ascii="Garamond" w:hAnsi="Garamond" w:cs="Arial"/>
           <w:sz w:val="24"/>
           <w:szCs w:val="24"/>
         </w:rPr>
         <w:t xml:space="preserve">d) </w:t>
+      </w:r>
+      <w:r>
+        <w:rPr>
+          <w:rFonts w:ascii="Garamond" w:hAnsi="Garamond" w:cs="Arial"/>
+          <w:sz w:val="24"/>
+          <w:szCs w:val="24"/>
+        </w:rPr>
         <w:tab/>
+      </w:r>
+      <w:r>
+        <w:rPr>
+          <w:rFonts w:ascii="Garamond" w:hAnsi="Garamond" w:cs="Arial"/>
+          <w:sz w:val="24"/>
+          <w:szCs w:val="24"/>
+        </w:rPr>
         <w:t>elaborazione di un report sull’esperienza svolta e sulle acquisizioni di ciascun allievo, che concorre alla valutazione e alla certificazione delle competenze da parte del Consiglio di classe;</w:t>
       </w:r>
     </w:p>
-    <w:p>
+    <w:p xmlns:wp14="http://schemas.microsoft.com/office/word/2010/wordml" wp14:textId="77777777">
       <w:pPr>
         <w:pStyle w:val="Normal"/>
-        <w:spacing w:lineRule="auto" w:line="276"/>
+        <w:spacing w:line="276" w:lineRule="auto"/>
         <w:ind w:left="709" w:hanging="283"/>
         <w:jc w:val="both"/>
         <w:rPr>
@@ -2171,19 +2300,33 @@
       </w:pPr>
       <w:r>
         <w:rPr>
-          <w:rFonts w:cs="Arial" w:ascii="Garamond" w:hAnsi="Garamond"/>
+          <w:rFonts w:ascii="Garamond" w:hAnsi="Garamond" w:cs="Arial"/>
           <w:sz w:val="24"/>
           <w:szCs w:val="24"/>
         </w:rPr>
         <w:t xml:space="preserve">e) </w:t>
+      </w:r>
+      <w:r>
+        <w:rPr>
+          <w:rFonts w:ascii="Garamond" w:hAnsi="Garamond" w:cs="Arial"/>
+          <w:sz w:val="24"/>
+          <w:szCs w:val="24"/>
+        </w:rPr>
         <w:tab/>
+      </w:r>
+      <w:r>
+        <w:rPr>
+          <w:rFonts w:ascii="Garamond" w:hAnsi="Garamond" w:cs="Arial"/>
+          <w:sz w:val="24"/>
+          <w:szCs w:val="24"/>
+        </w:rPr>
         <w:t>verifica del rispetto da parte dello studente degli obblighi propri di ciascun lavoratore di cui all’art. 20 D. Lgs. 81/2008. In particolare la violazione da parte dello studente degli obblighi richiamati dalla norma citata e dal percorso formativo saranno segnalati dal tutor formativo esterno al docente tutor interno affinché quest’ultimo possa attivare le azioni necessarie.</w:t>
       </w:r>
     </w:p>
-    <w:p>
+    <w:p xmlns:wp14="http://schemas.microsoft.com/office/word/2010/wordml" wp14:textId="77777777">
       <w:pPr>
         <w:pStyle w:val="Titoloprincipale"/>
-        <w:spacing w:lineRule="auto" w:line="276" w:beforeAutospacing="0" w:before="0" w:after="0"/>
+        <w:spacing w:before="0" w:beforeAutospacing="0" w:after="0" w:line="276" w:lineRule="auto"/>
         <w:ind w:left="1282" w:hanging="1140"/>
         <w:jc w:val="left"/>
         <w:rPr>
@@ -2192,33 +2335,33 @@
       </w:pPr>
       <w:r>
         <w:rPr>
-          <w:rFonts w:cs="Arial" w:ascii="Garamond" w:hAnsi="Garamond"/>
-        </w:rPr>
-      </w:r>
-    </w:p>
-    <w:p>
+          <w:rFonts w:ascii="Garamond" w:hAnsi="Garamond" w:cs="Arial"/>
+        </w:rPr>
+      </w:r>
+    </w:p>
+    <w:p xmlns:wp14="http://schemas.microsoft.com/office/word/2010/wordml" wp14:textId="77777777">
       <w:pPr>
         <w:pStyle w:val="Titoloprincipale"/>
-        <w:spacing w:lineRule="auto" w:line="276" w:beforeAutospacing="0" w:before="0" w:after="0"/>
-        <w:rPr>
-          <w:rFonts w:ascii="Garamond" w:hAnsi="Garamond" w:cs="Arial"/>
-        </w:rPr>
-      </w:pPr>
-      <w:r>
-        <w:rPr>
-          <w:rFonts w:cs="Arial" w:ascii="Garamond" w:hAnsi="Garamond"/>
+        <w:spacing w:before="0" w:beforeAutospacing="0" w:after="0" w:line="276" w:lineRule="auto"/>
+        <w:rPr>
+          <w:rFonts w:ascii="Garamond" w:hAnsi="Garamond" w:cs="Arial"/>
+        </w:rPr>
+      </w:pPr>
+      <w:r>
+        <w:rPr>
+          <w:rFonts w:ascii="Garamond" w:hAnsi="Garamond" w:cs="Arial"/>
         </w:rPr>
         <w:t>Art.4</w:t>
       </w:r>
     </w:p>
-    <w:p>
+    <w:p xmlns:wp14="http://schemas.microsoft.com/office/word/2010/wordml" wp14:textId="77777777">
       <w:pPr>
         <w:pStyle w:val="Normal"/>
         <w:numPr>
           <w:ilvl w:val="0"/>
           <w:numId w:val="4"/>
         </w:numPr>
-        <w:spacing w:lineRule="auto" w:line="276"/>
+        <w:spacing w:line="276" w:lineRule="auto"/>
         <w:ind w:left="426" w:hanging="426"/>
         <w:jc w:val="both"/>
         <w:rPr>
@@ -2229,17 +2372,17 @@
       </w:pPr>
       <w:r>
         <w:rPr>
-          <w:rFonts w:cs="Arial" w:ascii="Garamond" w:hAnsi="Garamond"/>
+          <w:rFonts w:ascii="Garamond" w:hAnsi="Garamond" w:cs="Arial"/>
           <w:sz w:val="24"/>
           <w:szCs w:val="24"/>
         </w:rPr>
         <w:t>Durante lo svolgimento dei PCTO il/i beneficiario/i del percorso è tenuto/sono tenuti a:</w:t>
       </w:r>
     </w:p>
-    <w:p>
+    <w:p xmlns:wp14="http://schemas.microsoft.com/office/word/2010/wordml" wp14:textId="77777777">
       <w:pPr>
         <w:pStyle w:val="Normal"/>
-        <w:spacing w:lineRule="auto" w:line="276"/>
+        <w:spacing w:line="276" w:lineRule="auto"/>
         <w:ind w:left="709" w:hanging="283"/>
         <w:jc w:val="both"/>
         <w:rPr>
@@ -2250,19 +2393,33 @@
       </w:pPr>
       <w:r>
         <w:rPr>
-          <w:rFonts w:cs="Arial" w:ascii="Garamond" w:hAnsi="Garamond"/>
+          <w:rFonts w:ascii="Garamond" w:hAnsi="Garamond" w:cs="Arial"/>
           <w:sz w:val="24"/>
           <w:szCs w:val="24"/>
         </w:rPr>
         <w:t xml:space="preserve">a) </w:t>
+      </w:r>
+      <w:r>
+        <w:rPr>
+          <w:rFonts w:ascii="Garamond" w:hAnsi="Garamond" w:cs="Arial"/>
+          <w:sz w:val="24"/>
+          <w:szCs w:val="24"/>
+        </w:rPr>
         <w:tab/>
+      </w:r>
+      <w:r>
+        <w:rPr>
+          <w:rFonts w:ascii="Garamond" w:hAnsi="Garamond" w:cs="Arial"/>
+          <w:sz w:val="24"/>
+          <w:szCs w:val="24"/>
+        </w:rPr>
         <w:t>svolgere le attività previste dal percorso formativo personalizzato;</w:t>
       </w:r>
     </w:p>
-    <w:p>
+    <w:p xmlns:wp14="http://schemas.microsoft.com/office/word/2010/wordml" wp14:textId="77777777">
       <w:pPr>
         <w:pStyle w:val="Normal"/>
-        <w:spacing w:lineRule="auto" w:line="276"/>
+        <w:spacing w:line="276" w:lineRule="auto"/>
         <w:ind w:left="709" w:hanging="283"/>
         <w:jc w:val="both"/>
         <w:rPr>
@@ -2273,19 +2430,33 @@
       </w:pPr>
       <w:r>
         <w:rPr>
-          <w:rFonts w:cs="Arial" w:ascii="Garamond" w:hAnsi="Garamond"/>
+          <w:rFonts w:ascii="Garamond" w:hAnsi="Garamond" w:cs="Arial"/>
           <w:sz w:val="24"/>
           <w:szCs w:val="24"/>
         </w:rPr>
         <w:t xml:space="preserve">b) </w:t>
+      </w:r>
+      <w:r>
+        <w:rPr>
+          <w:rFonts w:ascii="Garamond" w:hAnsi="Garamond" w:cs="Arial"/>
+          <w:sz w:val="24"/>
+          <w:szCs w:val="24"/>
+        </w:rPr>
         <w:tab/>
+      </w:r>
+      <w:r>
+        <w:rPr>
+          <w:rFonts w:ascii="Garamond" w:hAnsi="Garamond" w:cs="Arial"/>
+          <w:sz w:val="24"/>
+          <w:szCs w:val="24"/>
+        </w:rPr>
         <w:t>rispettare le norme in materia di igiene, sicurezza e salute sui luoghi di lavoro, nonché tutte le disposizioni, istruzioni, prescrizioni, regolamenti interni, previsti a tale scopo;</w:t>
       </w:r>
     </w:p>
-    <w:p>
+    <w:p xmlns:wp14="http://schemas.microsoft.com/office/word/2010/wordml" wp14:textId="77777777">
       <w:pPr>
         <w:pStyle w:val="Normal"/>
-        <w:spacing w:lineRule="auto" w:line="276"/>
+        <w:spacing w:line="276" w:lineRule="auto"/>
         <w:ind w:left="709" w:hanging="283"/>
         <w:jc w:val="both"/>
         <w:rPr>
@@ -2296,19 +2467,33 @@
       </w:pPr>
       <w:r>
         <w:rPr>
-          <w:rFonts w:cs="Arial" w:ascii="Garamond" w:hAnsi="Garamond"/>
+          <w:rFonts w:ascii="Garamond" w:hAnsi="Garamond" w:cs="Arial"/>
           <w:sz w:val="24"/>
           <w:szCs w:val="24"/>
         </w:rPr>
         <w:t xml:space="preserve">c) </w:t>
+      </w:r>
+      <w:r>
+        <w:rPr>
+          <w:rFonts w:ascii="Garamond" w:hAnsi="Garamond" w:cs="Arial"/>
+          <w:sz w:val="24"/>
+          <w:szCs w:val="24"/>
+        </w:rPr>
         <w:tab/>
+      </w:r>
+      <w:r>
+        <w:rPr>
+          <w:rFonts w:ascii="Garamond" w:hAnsi="Garamond" w:cs="Arial"/>
+          <w:sz w:val="24"/>
+          <w:szCs w:val="24"/>
+        </w:rPr>
         <w:t>mantenere la necessaria riservatezza per quanto attiene ai dati, informazioni o conoscenze in merito a processi produttivi e prodotti, acquisiti durante lo svolgimento dell’attività formativa in contesto lavorativo;</w:t>
       </w:r>
     </w:p>
-    <w:p>
+    <w:p xmlns:wp14="http://schemas.microsoft.com/office/word/2010/wordml" wp14:textId="77777777">
       <w:pPr>
         <w:pStyle w:val="Normal"/>
-        <w:spacing w:lineRule="auto" w:line="276"/>
+        <w:spacing w:line="276" w:lineRule="auto"/>
         <w:ind w:left="709" w:hanging="283"/>
         <w:jc w:val="both"/>
         <w:rPr>
@@ -2319,19 +2504,33 @@
       </w:pPr>
       <w:r>
         <w:rPr>
-          <w:rFonts w:cs="Arial" w:ascii="Garamond" w:hAnsi="Garamond"/>
+          <w:rFonts w:ascii="Garamond" w:hAnsi="Garamond" w:cs="Arial"/>
           <w:sz w:val="24"/>
           <w:szCs w:val="24"/>
         </w:rPr>
         <w:t xml:space="preserve">d) </w:t>
+      </w:r>
+      <w:r>
+        <w:rPr>
+          <w:rFonts w:ascii="Garamond" w:hAnsi="Garamond" w:cs="Arial"/>
+          <w:sz w:val="24"/>
+          <w:szCs w:val="24"/>
+        </w:rPr>
         <w:tab/>
+      </w:r>
+      <w:r>
+        <w:rPr>
+          <w:rFonts w:ascii="Garamond" w:hAnsi="Garamond" w:cs="Arial"/>
+          <w:sz w:val="24"/>
+          <w:szCs w:val="24"/>
+        </w:rPr>
         <w:t>seguire le indicazioni dei tutor e fare riferimento ad essi per qualsiasi esigenza di tipo organizzativo o altre evenienze;</w:t>
       </w:r>
     </w:p>
-    <w:p>
+    <w:p xmlns:wp14="http://schemas.microsoft.com/office/word/2010/wordml" wp14:textId="77777777">
       <w:pPr>
         <w:pStyle w:val="Normal"/>
-        <w:spacing w:lineRule="auto" w:line="276"/>
+        <w:spacing w:line="276" w:lineRule="auto"/>
         <w:ind w:left="709" w:hanging="283"/>
         <w:jc w:val="both"/>
         <w:rPr>
@@ -2342,52 +2541,66 @@
       </w:pPr>
       <w:r>
         <w:rPr>
-          <w:rFonts w:cs="Arial" w:ascii="Garamond" w:hAnsi="Garamond"/>
+          <w:rFonts w:ascii="Garamond" w:hAnsi="Garamond" w:cs="Arial"/>
           <w:sz w:val="24"/>
           <w:szCs w:val="24"/>
         </w:rPr>
         <w:t xml:space="preserve">e) </w:t>
+      </w:r>
+      <w:r>
+        <w:rPr>
+          <w:rFonts w:ascii="Garamond" w:hAnsi="Garamond" w:cs="Arial"/>
+          <w:sz w:val="24"/>
+          <w:szCs w:val="24"/>
+        </w:rPr>
         <w:tab/>
+      </w:r>
+      <w:r>
+        <w:rPr>
+          <w:rFonts w:ascii="Garamond" w:hAnsi="Garamond" w:cs="Arial"/>
+          <w:sz w:val="24"/>
+          <w:szCs w:val="24"/>
+        </w:rPr>
         <w:t>rispettare gli obblighi di cui al D.Lgs. 81/2008, art. 20.</w:t>
       </w:r>
     </w:p>
-    <w:p>
+    <w:p xmlns:wp14="http://schemas.microsoft.com/office/word/2010/wordml" wp14:textId="77777777">
       <w:pPr>
         <w:pStyle w:val="Titoloprincipale"/>
-        <w:spacing w:lineRule="auto" w:line="276" w:beforeAutospacing="0" w:before="0" w:after="0"/>
-        <w:rPr>
-          <w:rFonts w:ascii="Garamond" w:hAnsi="Garamond" w:cs="Arial"/>
-        </w:rPr>
-      </w:pPr>
-      <w:r>
-        <w:rPr>
-          <w:rFonts w:cs="Arial" w:ascii="Garamond" w:hAnsi="Garamond"/>
-        </w:rPr>
-      </w:r>
-    </w:p>
-    <w:p>
+        <w:spacing w:before="0" w:beforeAutospacing="0" w:after="0" w:line="276" w:lineRule="auto"/>
+        <w:rPr>
+          <w:rFonts w:ascii="Garamond" w:hAnsi="Garamond" w:cs="Arial"/>
+        </w:rPr>
+      </w:pPr>
+      <w:r>
+        <w:rPr>
+          <w:rFonts w:ascii="Garamond" w:hAnsi="Garamond" w:cs="Arial"/>
+        </w:rPr>
+      </w:r>
+    </w:p>
+    <w:p xmlns:wp14="http://schemas.microsoft.com/office/word/2010/wordml" wp14:textId="77777777">
       <w:pPr>
         <w:pStyle w:val="Titoloprincipale"/>
-        <w:spacing w:lineRule="auto" w:line="276" w:beforeAutospacing="0" w:before="0" w:after="0"/>
-        <w:rPr>
-          <w:rFonts w:ascii="Garamond" w:hAnsi="Garamond" w:cs="Arial"/>
-        </w:rPr>
-      </w:pPr>
-      <w:r>
-        <w:rPr>
-          <w:rFonts w:cs="Arial" w:ascii="Garamond" w:hAnsi="Garamond"/>
+        <w:spacing w:before="0" w:beforeAutospacing="0" w:after="0" w:line="276" w:lineRule="auto"/>
+        <w:rPr>
+          <w:rFonts w:ascii="Garamond" w:hAnsi="Garamond" w:cs="Arial"/>
+        </w:rPr>
+      </w:pPr>
+      <w:r>
+        <w:rPr>
+          <w:rFonts w:ascii="Garamond" w:hAnsi="Garamond" w:cs="Arial"/>
         </w:rPr>
         <w:t>Art.5</w:t>
       </w:r>
     </w:p>
-    <w:p>
+    <w:p xmlns:wp14="http://schemas.microsoft.com/office/word/2010/wordml" wp14:textId="77777777">
       <w:pPr>
         <w:pStyle w:val="Normal"/>
         <w:numPr>
           <w:ilvl w:val="0"/>
           <w:numId w:val="6"/>
         </w:numPr>
-        <w:spacing w:lineRule="auto" w:line="276"/>
+        <w:spacing w:line="276" w:lineRule="auto"/>
         <w:ind w:left="426" w:hanging="426"/>
         <w:jc w:val="both"/>
         <w:rPr>
@@ -2398,21 +2611,21 @@
       </w:pPr>
       <w:r>
         <w:rPr>
-          <w:rFonts w:cs="Arial" w:ascii="Garamond" w:hAnsi="Garamond"/>
+          <w:rFonts w:ascii="Garamond" w:hAnsi="Garamond" w:cs="Arial"/>
           <w:sz w:val="24"/>
           <w:szCs w:val="24"/>
         </w:rPr>
         <w:t>L’istituzione scolastica assicura il/i beneficiario/i dei PCTO contro gli infortuni sul lavoro presso l’INAIL, nonché per la responsabilità civile presso compagnie assicurative operanti nel settore. In caso di incidente durante lo svolgimento del percorso il soggetto ospitante si impegna a segnalare l’evento, entro i tempi previsti dalla normativa vigente, agli istituti assicurativi (facendo riferimento al numero della polizza sottoscritta dal soggetto promotore) e, contestualmente, al soggetto promotore.</w:t>
       </w:r>
     </w:p>
-    <w:p>
+    <w:p xmlns:wp14="http://schemas.microsoft.com/office/word/2010/wordml" wp14:textId="77777777">
       <w:pPr>
         <w:pStyle w:val="Normal"/>
         <w:numPr>
           <w:ilvl w:val="0"/>
           <w:numId w:val="6"/>
         </w:numPr>
-        <w:spacing w:lineRule="auto" w:line="276"/>
+        <w:spacing w:line="276" w:lineRule="auto"/>
         <w:ind w:left="426" w:hanging="426"/>
         <w:jc w:val="both"/>
         <w:rPr>
@@ -2423,21 +2636,21 @@
       </w:pPr>
       <w:r>
         <w:rPr>
-          <w:rFonts w:cs="Arial" w:ascii="Garamond" w:hAnsi="Garamond"/>
+          <w:rFonts w:ascii="Garamond" w:hAnsi="Garamond" w:cs="Arial"/>
           <w:sz w:val="24"/>
           <w:szCs w:val="24"/>
         </w:rPr>
         <w:t>Ai fini dell’applicazione dell’articolo 18 del D. Lgs. 81/2008 l’istituzione scolastica si fa carico dei seguenti obblighi:</w:t>
       </w:r>
     </w:p>
-    <w:p>
+    <w:p xmlns:wp14="http://schemas.microsoft.com/office/word/2010/wordml" wp14:textId="77777777">
       <w:pPr>
         <w:pStyle w:val="ListParagraph"/>
         <w:numPr>
           <w:ilvl w:val="0"/>
           <w:numId w:val="5"/>
         </w:numPr>
-        <w:spacing w:lineRule="auto" w:line="276" w:before="0" w:after="0"/>
+        <w:spacing w:before="0" w:after="0" w:line="276" w:lineRule="auto"/>
         <w:ind w:left="720" w:hanging="294"/>
         <w:contextualSpacing/>
         <w:jc w:val="both"/>
@@ -2449,21 +2662,21 @@
       </w:pPr>
       <w:r>
         <w:rPr>
-          <w:rFonts w:cs="Arial" w:ascii="Garamond" w:hAnsi="Garamond"/>
+          <w:rFonts w:ascii="Garamond" w:hAnsi="Garamond" w:cs="Arial"/>
           <w:sz w:val="24"/>
           <w:szCs w:val="24"/>
         </w:rPr>
         <w:t>tener conto delle capacità e delle condizioni della struttura ospitante, in rapporto alla salute e sicurezza degli studenti impegnati nelle attività di alternanza;</w:t>
       </w:r>
     </w:p>
-    <w:p>
+    <w:p xmlns:wp14="http://schemas.microsoft.com/office/word/2010/wordml" wp14:textId="77777777">
       <w:pPr>
         <w:pStyle w:val="ListParagraph"/>
         <w:numPr>
           <w:ilvl w:val="0"/>
           <w:numId w:val="5"/>
         </w:numPr>
-        <w:spacing w:lineRule="auto" w:line="276" w:before="0" w:after="0"/>
+        <w:spacing w:before="0" w:after="0" w:line="276" w:lineRule="auto"/>
         <w:ind w:left="720" w:hanging="294"/>
         <w:contextualSpacing/>
         <w:jc w:val="both"/>
@@ -2475,21 +2688,21 @@
       </w:pPr>
       <w:r>
         <w:rPr>
-          <w:rFonts w:cs="Arial" w:ascii="Garamond" w:hAnsi="Garamond"/>
+          <w:rFonts w:ascii="Garamond" w:hAnsi="Garamond" w:cs="Arial"/>
           <w:sz w:val="24"/>
           <w:szCs w:val="24"/>
         </w:rPr>
         <w:t>informare/formare lo studente in materia di norme relative a igiene, sicurezza e salute sui luoghi di lavoro, con particolare riguardo agli obblighi dello studente ex art. 20 D. Lgs. 81/2008;</w:t>
       </w:r>
     </w:p>
-    <w:p>
+    <w:p xmlns:wp14="http://schemas.microsoft.com/office/word/2010/wordml" wp14:textId="77777777">
       <w:pPr>
         <w:pStyle w:val="ListParagraph"/>
         <w:numPr>
           <w:ilvl w:val="0"/>
           <w:numId w:val="5"/>
         </w:numPr>
-        <w:spacing w:lineRule="auto" w:line="276" w:before="0" w:after="0"/>
+        <w:spacing w:before="0" w:after="0" w:line="276" w:lineRule="auto"/>
         <w:ind w:left="720" w:hanging="294"/>
         <w:contextualSpacing/>
         <w:jc w:val="both"/>
@@ -2501,50 +2714,50 @@
       </w:pPr>
       <w:r>
         <w:rPr>
-          <w:rFonts w:cs="Arial" w:ascii="Garamond" w:hAnsi="Garamond"/>
+          <w:rFonts w:ascii="Garamond" w:hAnsi="Garamond" w:cs="Arial"/>
           <w:sz w:val="24"/>
           <w:szCs w:val="24"/>
         </w:rPr>
         <w:t>designare un tutor interno che sia competente e adeguatamente formato in materia di sicurezza e salute nei luoghi di lavoro o che si avvalga di professionalità adeguate in materia (es. RSPP);</w:t>
       </w:r>
     </w:p>
-    <w:p>
+    <w:p xmlns:wp14="http://schemas.microsoft.com/office/word/2010/wordml" wp14:textId="77777777">
       <w:pPr>
         <w:pStyle w:val="Titoloprincipale"/>
-        <w:spacing w:lineRule="auto" w:line="276" w:beforeAutospacing="0" w:before="0" w:after="0"/>
-        <w:rPr>
-          <w:rFonts w:ascii="Garamond" w:hAnsi="Garamond" w:cs="Arial"/>
-        </w:rPr>
-      </w:pPr>
-      <w:r>
-        <w:rPr>
-          <w:rFonts w:cs="Arial" w:ascii="Garamond" w:hAnsi="Garamond"/>
-        </w:rPr>
-      </w:r>
-    </w:p>
-    <w:p>
+        <w:spacing w:before="0" w:beforeAutospacing="0" w:after="0" w:line="276" w:lineRule="auto"/>
+        <w:rPr>
+          <w:rFonts w:ascii="Garamond" w:hAnsi="Garamond" w:cs="Arial"/>
+        </w:rPr>
+      </w:pPr>
+      <w:r>
+        <w:rPr>
+          <w:rFonts w:ascii="Garamond" w:hAnsi="Garamond" w:cs="Arial"/>
+        </w:rPr>
+      </w:r>
+    </w:p>
+    <w:p xmlns:wp14="http://schemas.microsoft.com/office/word/2010/wordml" wp14:textId="77777777">
       <w:pPr>
         <w:pStyle w:val="Titoloprincipale"/>
-        <w:spacing w:lineRule="auto" w:line="276" w:beforeAutospacing="0" w:before="0" w:after="0"/>
-        <w:rPr>
-          <w:rFonts w:ascii="Garamond" w:hAnsi="Garamond" w:cs="Arial"/>
-        </w:rPr>
-      </w:pPr>
-      <w:r>
-        <w:rPr>
-          <w:rFonts w:cs="Arial" w:ascii="Garamond" w:hAnsi="Garamond"/>
+        <w:spacing w:before="0" w:beforeAutospacing="0" w:after="0" w:line="276" w:lineRule="auto"/>
+        <w:rPr>
+          <w:rFonts w:ascii="Garamond" w:hAnsi="Garamond" w:cs="Arial"/>
+        </w:rPr>
+      </w:pPr>
+      <w:r>
+        <w:rPr>
+          <w:rFonts w:ascii="Garamond" w:hAnsi="Garamond" w:cs="Arial"/>
         </w:rPr>
         <w:t>Art.6</w:t>
       </w:r>
     </w:p>
-    <w:p>
+    <w:p xmlns:wp14="http://schemas.microsoft.com/office/word/2010/wordml" wp14:textId="77777777">
       <w:pPr>
         <w:pStyle w:val="Normal"/>
         <w:numPr>
           <w:ilvl w:val="0"/>
           <w:numId w:val="7"/>
         </w:numPr>
-        <w:spacing w:lineRule="auto" w:line="276"/>
+        <w:spacing w:line="276" w:lineRule="auto"/>
         <w:ind w:left="426" w:hanging="426"/>
         <w:jc w:val="both"/>
         <w:rPr>
@@ -2555,17 +2768,17 @@
       </w:pPr>
       <w:r>
         <w:rPr>
-          <w:rFonts w:cs="Arial" w:ascii="Garamond" w:hAnsi="Garamond"/>
+          <w:rFonts w:ascii="Garamond" w:hAnsi="Garamond" w:cs="Arial"/>
           <w:sz w:val="24"/>
           <w:szCs w:val="24"/>
         </w:rPr>
         <w:t>Il soggetto ospitante si impegna a:</w:t>
       </w:r>
     </w:p>
-    <w:p>
+    <w:p xmlns:wp14="http://schemas.microsoft.com/office/word/2010/wordml" wp14:textId="77777777">
       <w:pPr>
         <w:pStyle w:val="Normal"/>
-        <w:spacing w:lineRule="auto" w:line="276"/>
+        <w:spacing w:line="276" w:lineRule="auto"/>
         <w:ind w:left="709" w:hanging="284"/>
         <w:jc w:val="both"/>
         <w:rPr>
@@ -2576,19 +2789,33 @@
       </w:pPr>
       <w:r>
         <w:rPr>
-          <w:rFonts w:cs="Arial" w:ascii="Garamond" w:hAnsi="Garamond"/>
+          <w:rFonts w:ascii="Garamond" w:hAnsi="Garamond" w:cs="Arial"/>
           <w:sz w:val="24"/>
           <w:szCs w:val="24"/>
         </w:rPr>
         <w:t xml:space="preserve">a) </w:t>
+      </w:r>
+      <w:r>
+        <w:rPr>
+          <w:rFonts w:ascii="Garamond" w:hAnsi="Garamond" w:cs="Arial"/>
+          <w:sz w:val="24"/>
+          <w:szCs w:val="24"/>
+        </w:rPr>
         <w:tab/>
+      </w:r>
+      <w:r>
+        <w:rPr>
+          <w:rFonts w:ascii="Garamond" w:hAnsi="Garamond" w:cs="Arial"/>
+          <w:sz w:val="24"/>
+          <w:szCs w:val="24"/>
+        </w:rPr>
         <w:t>garantire al beneficiario/ai beneficiari del percorso, per il tramite del tutor della struttura ospitante, l’assistenza e la formazione necessarie al buon esito dell’attività, nonché la dichiarazione delle competenze acquisite nel contesto di lavoro;</w:t>
       </w:r>
     </w:p>
-    <w:p>
+    <w:p xmlns:wp14="http://schemas.microsoft.com/office/word/2010/wordml" wp14:textId="77777777">
       <w:pPr>
         <w:pStyle w:val="Normal"/>
-        <w:spacing w:lineRule="auto" w:line="276"/>
+        <w:spacing w:line="276" w:lineRule="auto"/>
         <w:ind w:left="709" w:hanging="284"/>
         <w:jc w:val="both"/>
         <w:rPr>
@@ -2599,19 +2826,33 @@
       </w:pPr>
       <w:r>
         <w:rPr>
-          <w:rFonts w:cs="Arial" w:ascii="Garamond" w:hAnsi="Garamond"/>
+          <w:rFonts w:ascii="Garamond" w:hAnsi="Garamond" w:cs="Arial"/>
           <w:sz w:val="24"/>
           <w:szCs w:val="24"/>
         </w:rPr>
         <w:t xml:space="preserve">b) </w:t>
+      </w:r>
+      <w:r>
+        <w:rPr>
+          <w:rFonts w:ascii="Garamond" w:hAnsi="Garamond" w:cs="Arial"/>
+          <w:sz w:val="24"/>
+          <w:szCs w:val="24"/>
+        </w:rPr>
         <w:tab/>
+      </w:r>
+      <w:r>
+        <w:rPr>
+          <w:rFonts w:ascii="Garamond" w:hAnsi="Garamond" w:cs="Arial"/>
+          <w:sz w:val="24"/>
+          <w:szCs w:val="24"/>
+        </w:rPr>
         <w:t>rispettare le norme antinfortunistiche e di igiene sul lavoro;</w:t>
       </w:r>
     </w:p>
-    <w:p>
+    <w:p xmlns:wp14="http://schemas.microsoft.com/office/word/2010/wordml" wp14:textId="77777777">
       <w:pPr>
         <w:pStyle w:val="Normal"/>
-        <w:spacing w:lineRule="auto" w:line="276"/>
+        <w:spacing w:line="276" w:lineRule="auto"/>
         <w:ind w:left="709" w:hanging="284"/>
         <w:jc w:val="both"/>
         <w:rPr>
@@ -2622,19 +2863,33 @@
       </w:pPr>
       <w:r>
         <w:rPr>
-          <w:rFonts w:cs="Arial" w:ascii="Garamond" w:hAnsi="Garamond"/>
+          <w:rFonts w:ascii="Garamond" w:hAnsi="Garamond" w:cs="Arial"/>
           <w:sz w:val="24"/>
           <w:szCs w:val="24"/>
         </w:rPr>
         <w:t xml:space="preserve">c) </w:t>
+      </w:r>
+      <w:r>
+        <w:rPr>
+          <w:rFonts w:ascii="Garamond" w:hAnsi="Garamond" w:cs="Arial"/>
+          <w:sz w:val="24"/>
+          <w:szCs w:val="24"/>
+        </w:rPr>
         <w:tab/>
+      </w:r>
+      <w:r>
+        <w:rPr>
+          <w:rFonts w:ascii="Garamond" w:hAnsi="Garamond" w:cs="Arial"/>
+          <w:sz w:val="24"/>
+          <w:szCs w:val="24"/>
+        </w:rPr>
         <w:t>consentire al tutor dell’istituzione scolastica di contattare il beneficiario/i beneficiari del percorso e il tutor della struttura ospitante per verificare l’andamento della formazione in contesto lavorativo, per coordinare l’intero percorso formativo e per la stesura della relazione finale;</w:t>
       </w:r>
     </w:p>
-    <w:p>
+    <w:p xmlns:wp14="http://schemas.microsoft.com/office/word/2010/wordml" wp14:textId="77777777">
       <w:pPr>
         <w:pStyle w:val="Normal"/>
-        <w:spacing w:lineRule="auto" w:line="276"/>
+        <w:spacing w:line="276" w:lineRule="auto"/>
         <w:ind w:left="709" w:hanging="284"/>
         <w:jc w:val="both"/>
         <w:rPr>
@@ -2645,19 +2900,33 @@
       </w:pPr>
       <w:r>
         <w:rPr>
-          <w:rFonts w:cs="Arial" w:ascii="Garamond" w:hAnsi="Garamond"/>
+          <w:rFonts w:ascii="Garamond" w:hAnsi="Garamond" w:cs="Arial"/>
           <w:sz w:val="24"/>
           <w:szCs w:val="24"/>
         </w:rPr>
         <w:t xml:space="preserve">d) </w:t>
+      </w:r>
+      <w:r>
+        <w:rPr>
+          <w:rFonts w:ascii="Garamond" w:hAnsi="Garamond" w:cs="Arial"/>
+          <w:sz w:val="24"/>
+          <w:szCs w:val="24"/>
+        </w:rPr>
         <w:tab/>
+      </w:r>
+      <w:r>
+        <w:rPr>
+          <w:rFonts w:ascii="Garamond" w:hAnsi="Garamond" w:cs="Arial"/>
+          <w:sz w:val="24"/>
+          <w:szCs w:val="24"/>
+        </w:rPr>
         <w:t>informare l’istituzione scolastica di qualsiasi incidente accada al beneficiario/ai beneficiari;</w:t>
       </w:r>
     </w:p>
-    <w:p>
+    <w:p xmlns:wp14="http://schemas.microsoft.com/office/word/2010/wordml" wp14:textId="77777777">
       <w:pPr>
         <w:pStyle w:val="Normal"/>
-        <w:spacing w:lineRule="auto" w:line="276"/>
+        <w:spacing w:line="276" w:lineRule="auto"/>
         <w:ind w:left="709" w:hanging="284"/>
         <w:jc w:val="both"/>
         <w:rPr>
@@ -2668,19 +2937,33 @@
       </w:pPr>
       <w:r>
         <w:rPr>
-          <w:rFonts w:cs="Arial" w:ascii="Garamond" w:hAnsi="Garamond"/>
+          <w:rFonts w:ascii="Garamond" w:hAnsi="Garamond" w:cs="Arial"/>
           <w:sz w:val="24"/>
           <w:szCs w:val="24"/>
         </w:rPr>
         <w:t xml:space="preserve">e) </w:t>
+      </w:r>
+      <w:r>
+        <w:rPr>
+          <w:rFonts w:ascii="Garamond" w:hAnsi="Garamond" w:cs="Arial"/>
+          <w:sz w:val="24"/>
+          <w:szCs w:val="24"/>
+        </w:rPr>
         <w:tab/>
+      </w:r>
+      <w:r>
+        <w:rPr>
+          <w:rFonts w:ascii="Garamond" w:hAnsi="Garamond" w:cs="Arial"/>
+          <w:sz w:val="24"/>
+          <w:szCs w:val="24"/>
+        </w:rPr>
         <w:t>individuare il tutor esterno in un soggetto che sia competente e adeguatamente formato in materia di sicurezza e salute nei luoghi di lavoro o che si avvalga di professionalità adeguate in materia (es. RSPP).</w:t>
       </w:r>
     </w:p>
-    <w:p>
+    <w:p xmlns:wp14="http://schemas.microsoft.com/office/word/2010/wordml" wp14:textId="77777777">
       <w:pPr>
         <w:pStyle w:val="Normal"/>
-        <w:spacing w:lineRule="auto" w:line="276"/>
+        <w:spacing w:line="276" w:lineRule="auto"/>
         <w:ind w:left="709" w:hanging="284"/>
         <w:jc w:val="both"/>
         <w:rPr>
@@ -2691,35 +2974,35 @@
       </w:pPr>
       <w:r>
         <w:rPr>
-          <w:rFonts w:cs="Arial" w:ascii="Garamond" w:hAnsi="Garamond"/>
-          <w:sz w:val="24"/>
-          <w:szCs w:val="24"/>
-        </w:rPr>
-      </w:r>
-    </w:p>
-    <w:p>
+          <w:rFonts w:ascii="Garamond" w:hAnsi="Garamond" w:cs="Arial"/>
+          <w:sz w:val="24"/>
+          <w:szCs w:val="24"/>
+        </w:rPr>
+      </w:r>
+    </w:p>
+    <w:p xmlns:wp14="http://schemas.microsoft.com/office/word/2010/wordml" wp14:textId="77777777">
       <w:pPr>
         <w:pStyle w:val="Titoloprincipale"/>
-        <w:spacing w:lineRule="auto" w:line="276" w:beforeAutospacing="0" w:before="0" w:after="0"/>
-        <w:rPr>
-          <w:rFonts w:ascii="Garamond" w:hAnsi="Garamond" w:cs="Arial"/>
-        </w:rPr>
-      </w:pPr>
-      <w:r>
-        <w:rPr>
-          <w:rFonts w:cs="Arial" w:ascii="Garamond" w:hAnsi="Garamond"/>
+        <w:spacing w:before="0" w:beforeAutospacing="0" w:after="0" w:line="276" w:lineRule="auto"/>
+        <w:rPr>
+          <w:rFonts w:ascii="Garamond" w:hAnsi="Garamond" w:cs="Arial"/>
+        </w:rPr>
+      </w:pPr>
+      <w:r>
+        <w:rPr>
+          <w:rFonts w:ascii="Garamond" w:hAnsi="Garamond" w:cs="Arial"/>
         </w:rPr>
         <w:t>Art.7</w:t>
       </w:r>
     </w:p>
-    <w:p>
+    <w:p xmlns:wp14="http://schemas.microsoft.com/office/word/2010/wordml" wp14:textId="77777777">
       <w:pPr>
         <w:pStyle w:val="ListParagraph"/>
         <w:numPr>
           <w:ilvl w:val="0"/>
           <w:numId w:val="8"/>
         </w:numPr>
-        <w:spacing w:lineRule="auto" w:line="276" w:before="0" w:after="0"/>
+        <w:spacing w:before="0" w:after="0" w:line="276" w:lineRule="auto"/>
         <w:ind w:left="426" w:hanging="426"/>
         <w:contextualSpacing/>
         <w:jc w:val="both"/>
@@ -2731,21 +3014,21 @@
       </w:pPr>
       <w:r>
         <w:rPr>
-          <w:rFonts w:cs="Arial" w:ascii="Garamond" w:hAnsi="Garamond"/>
+          <w:rFonts w:ascii="Garamond" w:hAnsi="Garamond" w:cs="Arial"/>
           <w:sz w:val="24"/>
           <w:szCs w:val="24"/>
         </w:rPr>
         <w:t>La presente convenzione decorre dalla data sotto indicata e dura fino all’espletamento dell’esperienza definita da ciascun progetto formativo personalizzato presso il soggetto ospitante, anche pluriennale.</w:t>
       </w:r>
     </w:p>
-    <w:p>
+    <w:p xmlns:wp14="http://schemas.microsoft.com/office/word/2010/wordml" wp14:textId="77777777">
       <w:pPr>
         <w:pStyle w:val="ListParagraph"/>
         <w:numPr>
           <w:ilvl w:val="0"/>
           <w:numId w:val="8"/>
         </w:numPr>
-        <w:spacing w:lineRule="auto" w:line="276" w:before="0" w:after="0"/>
+        <w:spacing w:before="0" w:after="0" w:line="276" w:lineRule="auto"/>
         <w:ind w:left="426" w:hanging="426"/>
         <w:contextualSpacing/>
         <w:jc w:val="both"/>
@@ -2757,17 +3040,17 @@
       </w:pPr>
       <w:r>
         <w:rPr>
-          <w:rFonts w:cs="Arial" w:ascii="Garamond" w:hAnsi="Garamond"/>
+          <w:rFonts w:ascii="Garamond" w:hAnsi="Garamond" w:cs="Arial"/>
           <w:sz w:val="24"/>
           <w:szCs w:val="24"/>
         </w:rPr>
         <w:t>È in ogni caso riconosciuta facoltà al soggetto ospitante e all’istituzione scolastica di risolvere la presente convenzione in caso di violazione degli obblighi in materia di salute e sicurezza nei luoghi di lavoro o del progetto formativo personalizzato.</w:t>
       </w:r>
     </w:p>
-    <w:p>
+    <w:p xmlns:wp14="http://schemas.microsoft.com/office/word/2010/wordml" wp14:textId="77777777">
       <w:pPr>
         <w:pStyle w:val="Titoloprincipale"/>
-        <w:spacing w:lineRule="atLeast" w:line="0" w:beforeAutospacing="0" w:before="0" w:after="0"/>
+        <w:spacing w:before="0" w:beforeAutospacing="0" w:after="0" w:line="0" w:lineRule="atLeast"/>
         <w:jc w:val="right"/>
         <w:rPr>
           <w:rFonts w:ascii="Garamond" w:hAnsi="Garamond" w:cs="Arial"/>
@@ -2779,17 +3062,17 @@
       </w:pPr>
       <w:r>
         <w:rPr>
-          <w:rFonts w:cs="Arial" w:ascii="Garamond" w:hAnsi="Garamond"/>
+          <w:rFonts w:ascii="Garamond" w:hAnsi="Garamond" w:cs="Arial"/>
           <w:b w:val="false"/>
           <w:sz w:val="22"/>
           <w:szCs w:val="22"/>
         </w:rPr>
       </w:r>
     </w:p>
-    <w:p>
+    <w:p xmlns:wp14="http://schemas.microsoft.com/office/word/2010/wordml" wp14:textId="77777777">
       <w:pPr>
         <w:pStyle w:val="Titoloprincipale"/>
-        <w:spacing w:lineRule="atLeast" w:line="0" w:beforeAutospacing="0" w:before="0" w:after="0"/>
+        <w:spacing w:before="0" w:beforeAutospacing="0" w:after="0" w:line="0" w:lineRule="atLeast"/>
         <w:jc w:val="right"/>
         <w:rPr>
           <w:rFonts w:ascii="Garamond" w:hAnsi="Garamond" w:cs="Arial"/>
@@ -2801,17 +3084,17 @@
       </w:pPr>
       <w:r>
         <w:rPr>
-          <w:rFonts w:cs="Arial" w:ascii="Garamond" w:hAnsi="Garamond"/>
+          <w:rFonts w:ascii="Garamond" w:hAnsi="Garamond" w:cs="Arial"/>
           <w:b w:val="false"/>
           <w:sz w:val="22"/>
           <w:szCs w:val="22"/>
         </w:rPr>
       </w:r>
     </w:p>
-    <w:p>
+    <w:p xmlns:wp14="http://schemas.microsoft.com/office/word/2010/wordml" wp14:textId="77777777">
       <w:pPr>
         <w:pStyle w:val="Titoloprincipale"/>
-        <w:spacing w:lineRule="atLeast" w:line="0" w:beforeAutospacing="0" w:before="0" w:after="0"/>
+        <w:spacing w:before="0" w:beforeAutospacing="0" w:after="0" w:line="0" w:lineRule="atLeast"/>
         <w:jc w:val="right"/>
         <w:rPr>
           <w:rFonts w:ascii="Garamond" w:hAnsi="Garamond" w:cs="Arial"/>
@@ -2823,17 +3106,17 @@
       </w:pPr>
       <w:r>
         <w:rPr>
-          <w:rFonts w:cs="Arial" w:ascii="Garamond" w:hAnsi="Garamond"/>
+          <w:rFonts w:ascii="Garamond" w:hAnsi="Garamond" w:cs="Arial"/>
           <w:b w:val="false"/>
           <w:sz w:val="22"/>
           <w:szCs w:val="22"/>
         </w:rPr>
       </w:r>
     </w:p>
-    <w:p>
+    <w:p xmlns:wp14="http://schemas.microsoft.com/office/word/2010/wordml" wp14:textId="77777777">
       <w:pPr>
         <w:pStyle w:val="Titoloprincipale"/>
-        <w:spacing w:lineRule="atLeast" w:line="0" w:beforeAutospacing="0" w:before="0" w:after="0"/>
+        <w:spacing w:before="0" w:beforeAutospacing="0" w:after="0" w:line="0" w:lineRule="atLeast"/>
         <w:jc w:val="right"/>
         <w:rPr>
           <w:rFonts w:ascii="Garamond" w:hAnsi="Garamond" w:cs="Arial"/>
@@ -2845,17 +3128,17 @@
       </w:pPr>
       <w:r>
         <w:rPr>
-          <w:rFonts w:cs="Arial" w:ascii="Garamond" w:hAnsi="Garamond"/>
+          <w:rFonts w:ascii="Garamond" w:hAnsi="Garamond" w:cs="Arial"/>
           <w:b w:val="false"/>
           <w:sz w:val="22"/>
           <w:szCs w:val="22"/>
         </w:rPr>
       </w:r>
     </w:p>
-    <w:p>
+    <w:p xmlns:wp14="http://schemas.microsoft.com/office/word/2010/wordml" wp14:textId="77777777">
       <w:pPr>
         <w:pStyle w:val="Titoloprincipale"/>
-        <w:spacing w:lineRule="atLeast" w:line="0" w:beforeAutospacing="0" w:before="0" w:after="0"/>
+        <w:spacing w:before="0" w:beforeAutospacing="0" w:after="0" w:line="0" w:lineRule="atLeast"/>
         <w:jc w:val="right"/>
         <w:rPr>
           <w:rFonts w:ascii="Garamond" w:hAnsi="Garamond" w:cs="Arial"/>
@@ -2867,17 +3150,17 @@
       </w:pPr>
       <w:r>
         <w:rPr>
-          <w:rFonts w:cs="Arial" w:ascii="Garamond" w:hAnsi="Garamond"/>
+          <w:rFonts w:ascii="Garamond" w:hAnsi="Garamond" w:cs="Arial"/>
           <w:b w:val="false"/>
           <w:sz w:val="22"/>
           <w:szCs w:val="22"/>
         </w:rPr>
       </w:r>
     </w:p>
-    <w:p>
+    <w:p xmlns:wp14="http://schemas.microsoft.com/office/word/2010/wordml" wp14:textId="77777777">
       <w:pPr>
         <w:pStyle w:val="Titoloprincipale"/>
-        <w:spacing w:lineRule="atLeast" w:line="0" w:beforeAutospacing="0" w:before="0" w:after="0"/>
+        <w:spacing w:before="0" w:beforeAutospacing="0" w:after="0" w:line="0" w:lineRule="atLeast"/>
         <w:jc w:val="right"/>
         <w:rPr>
           <w:rFonts w:ascii="Garamond" w:hAnsi="Garamond" w:cs="Arial"/>
@@ -2889,17 +3172,17 @@
       </w:pPr>
       <w:r>
         <w:rPr>
-          <w:rFonts w:cs="Arial" w:ascii="Garamond" w:hAnsi="Garamond"/>
+          <w:rFonts w:ascii="Garamond" w:hAnsi="Garamond" w:cs="Arial"/>
           <w:b w:val="false"/>
           <w:sz w:val="22"/>
           <w:szCs w:val="22"/>
         </w:rPr>
       </w:r>
     </w:p>
-    <w:p>
+    <w:p xmlns:wp14="http://schemas.microsoft.com/office/word/2010/wordml" wp14:textId="77777777">
       <w:pPr>
         <w:pStyle w:val="Titoloprincipale"/>
-        <w:spacing w:lineRule="atLeast" w:line="0" w:beforeAutospacing="0" w:before="0" w:after="0"/>
+        <w:spacing w:before="0" w:beforeAutospacing="0" w:after="0" w:line="0" w:lineRule="atLeast"/>
         <w:jc w:val="right"/>
         <w:rPr>
           <w:rFonts w:ascii="Garamond" w:hAnsi="Garamond" w:cs="Arial"/>
@@ -2911,17 +3194,17 @@
       </w:pPr>
       <w:r>
         <w:rPr>
-          <w:rFonts w:cs="Arial" w:ascii="Garamond" w:hAnsi="Garamond"/>
+          <w:rFonts w:ascii="Garamond" w:hAnsi="Garamond" w:cs="Arial"/>
           <w:b w:val="false"/>
           <w:sz w:val="22"/>
           <w:szCs w:val="22"/>
         </w:rPr>
       </w:r>
     </w:p>
-    <w:p>
+    <w:p xmlns:wp14="http://schemas.microsoft.com/office/word/2010/wordml" wp14:textId="77777777">
       <w:pPr>
         <w:pStyle w:val="Titoloprincipale"/>
-        <w:spacing w:lineRule="atLeast" w:line="0" w:beforeAutospacing="0" w:before="0" w:after="0"/>
+        <w:spacing w:before="0" w:beforeAutospacing="0" w:after="0" w:line="0" w:lineRule="atLeast"/>
         <w:jc w:val="right"/>
         <w:rPr>
           <w:rFonts w:ascii="Garamond" w:hAnsi="Garamond" w:cs="Arial"/>
@@ -2933,19 +3216,19 @@
       </w:pPr>
       <w:r>
         <w:rPr>
-          <w:rFonts w:cs="Arial" w:ascii="Garamond" w:hAnsi="Garamond"/>
+          <w:rFonts w:ascii="Garamond" w:hAnsi="Garamond" w:cs="Arial"/>
           <w:b w:val="false"/>
           <w:sz w:val="22"/>
           <w:szCs w:val="22"/>
         </w:rPr>
       </w:r>
     </w:p>
-    <w:p>
+    <w:p xmlns:wp14="http://schemas.microsoft.com/office/word/2010/wordml" wp14:textId="77777777">
       <w:pPr>
         <w:pStyle w:val="Titoloprincipale"/>
         <w:widowControl/>
         <w:bidi w:val="0"/>
-        <w:spacing w:lineRule="atLeast" w:line="0" w:beforeAutospacing="0" w:before="0" w:after="0"/>
+        <w:spacing w:before="0" w:beforeAutospacing="0" w:after="0" w:line="0" w:lineRule="atLeast"/>
         <w:ind w:left="0" w:right="624" w:hanging="0"/>
         <w:jc w:val="right"/>
         <w:rPr>
@@ -2956,17 +3239,17 @@
       </w:pPr>
       <w:r>
         <w:rPr>
-          <w:rFonts w:cs="Arial" w:ascii="Garamond" w:hAnsi="Garamond"/>
-          <w:b w:val="false"/>
-        </w:rPr>
-      </w:r>
-    </w:p>
-    <w:p>
+          <w:rFonts w:ascii="Garamond" w:hAnsi="Garamond" w:cs="Arial"/>
+          <w:b w:val="false"/>
+        </w:rPr>
+      </w:r>
+    </w:p>
+    <w:p xmlns:wp14="http://schemas.microsoft.com/office/word/2010/wordml" wp14:textId="77777777">
       <w:pPr>
         <w:pStyle w:val="Titoloprincipale"/>
         <w:widowControl/>
         <w:bidi w:val="0"/>
-        <w:spacing w:lineRule="atLeast" w:line="0" w:beforeAutospacing="0" w:before="0" w:after="0"/>
+        <w:spacing w:before="0" w:beforeAutospacing="0" w:after="0" w:line="0" w:lineRule="atLeast"/>
         <w:ind w:left="0" w:right="624" w:hanging="0"/>
         <w:jc w:val="right"/>
         <w:rPr>
@@ -2977,43 +3260,43 @@
       </w:pPr>
       <w:r>
         <w:rPr>
-          <w:rFonts w:cs="Arial" w:ascii="Garamond" w:hAnsi="Garamond"/>
-          <w:b w:val="false"/>
-        </w:rPr>
-      </w:r>
-    </w:p>
-    <w:p>
+          <w:rFonts w:ascii="Garamond" w:hAnsi="Garamond" w:cs="Arial"/>
+          <w:b w:val="false"/>
+        </w:rPr>
+      </w:r>
+    </w:p>
+    <w:p xmlns:wp14="http://schemas.microsoft.com/office/word/2010/wordml" wp14:textId="77777777">
       <w:pPr>
         <w:pStyle w:val="Titoloprincipale"/>
         <w:widowControl/>
         <w:bidi w:val="0"/>
-        <w:spacing w:lineRule="atLeast" w:line="0" w:beforeAutospacing="0" w:before="0" w:after="0"/>
+        <w:spacing w:before="0" w:beforeAutospacing="0" w:after="0" w:line="0" w:lineRule="atLeast"/>
         <w:ind w:left="0" w:right="624" w:hanging="0"/>
         <w:jc w:val="right"/>
         <w:rPr/>
       </w:pPr>
       <w:r>
         <w:rPr>
-          <w:rFonts w:cs="Arial" w:ascii="Garamond" w:hAnsi="Garamond"/>
+          <w:rFonts w:ascii="Garamond" w:hAnsi="Garamond" w:cs="Arial"/>
           <w:b w:val="false"/>
         </w:rPr>
         <w:t>Torino,</w:t>
       </w:r>
       <w:r>
         <w:rPr>
-          <w:rFonts w:cs="Calibri" w:ascii="Garamond" w:hAnsi="Garamond"/>
+          <w:rFonts w:ascii="Garamond" w:hAnsi="Garamond" w:cs="Calibri"/>
           <w:b w:val="false"/>
           <w:color w:val="222222"/>
           <w:szCs w:val="22"/>
-          <w:shd w:fill="FFFFFF" w:val="clear"/>
+          <w:shd w:val="clear" w:fill="FFFFFF"/>
         </w:rPr>
         <w:t xml:space="preserve"> ………{today}….…………</w:t>
       </w:r>
     </w:p>
-    <w:p>
+    <w:p xmlns:wp14="http://schemas.microsoft.com/office/word/2010/wordml" wp14:textId="77777777">
       <w:pPr>
         <w:pStyle w:val="Titoloprincipale"/>
-        <w:spacing w:lineRule="atLeast" w:line="0" w:beforeAutospacing="0" w:before="0" w:after="0"/>
+        <w:spacing w:before="0" w:beforeAutospacing="0" w:after="0" w:line="0" w:lineRule="atLeast"/>
         <w:jc w:val="both"/>
         <w:rPr>
           <w:rFonts w:ascii="Garamond" w:hAnsi="Garamond" w:cs="Arial"/>
@@ -3026,7 +3309,7 @@
       </w:pPr>
       <w:r>
         <w:rPr>
-          <w:rFonts w:cs="Arial" w:ascii="Garamond" w:hAnsi="Garamond"/>
+          <w:rFonts w:ascii="Garamond" w:hAnsi="Garamond" w:cs="Arial"/>
           <w:b w:val="false"/>
           <w:bCs w:val="false"/>
           <w:sz w:val="22"/>
@@ -3034,10 +3317,10 @@
         </w:rPr>
       </w:r>
     </w:p>
-    <w:p>
+    <w:p xmlns:wp14="http://schemas.microsoft.com/office/word/2010/wordml" wp14:textId="77777777">
       <w:pPr>
         <w:pStyle w:val="Titoloprincipale"/>
-        <w:spacing w:lineRule="atLeast" w:line="0" w:beforeAutospacing="0" w:before="0" w:after="0"/>
+        <w:spacing w:before="0" w:beforeAutospacing="0" w:after="0" w:line="0" w:lineRule="atLeast"/>
         <w:jc w:val="both"/>
         <w:rPr>
           <w:rFonts w:ascii="Garamond" w:hAnsi="Garamond" w:cs="Arial"/>
@@ -3050,7 +3333,7 @@
       </w:pPr>
       <w:r>
         <w:rPr>
-          <w:rFonts w:cs="Arial" w:ascii="Garamond" w:hAnsi="Garamond"/>
+          <w:rFonts w:ascii="Garamond" w:hAnsi="Garamond" w:cs="Arial"/>
           <w:b w:val="false"/>
           <w:bCs w:val="false"/>
           <w:sz w:val="22"/>
@@ -3058,10 +3341,10 @@
         </w:rPr>
       </w:r>
     </w:p>
-    <w:p>
+    <w:p xmlns:wp14="http://schemas.microsoft.com/office/word/2010/wordml" wp14:textId="77777777">
       <w:pPr>
         <w:pStyle w:val="Titoloprincipale"/>
-        <w:spacing w:lineRule="atLeast" w:line="0" w:beforeAutospacing="0" w:before="0" w:after="0"/>
+        <w:spacing w:before="0" w:beforeAutospacing="0" w:after="0" w:line="0" w:lineRule="atLeast"/>
         <w:jc w:val="both"/>
         <w:rPr>
           <w:rFonts w:ascii="Garamond" w:hAnsi="Garamond" w:cs="Arial"/>
@@ -3074,7 +3357,7 @@
       </w:pPr>
       <w:r>
         <w:rPr>
-          <w:rFonts w:cs="Arial" w:ascii="Garamond" w:hAnsi="Garamond"/>
+          <w:rFonts w:ascii="Garamond" w:hAnsi="Garamond" w:cs="Arial"/>
           <w:b w:val="false"/>
           <w:bCs w:val="false"/>
           <w:sz w:val="22"/>
@@ -3094,27 +3377,27 @@
           <w:bottom w:w="0" w:type="dxa"/>
           <w:right w:w="70" w:type="dxa"/>
         </w:tblCellMar>
-        <w:tblLook w:val="0000" w:noHBand="0" w:noVBand="0" w:firstColumn="0" w:lastRow="0" w:lastColumn="0" w:firstRow="0"/>
+        <w:tblLook w:val="0000" w:firstRow="0" w:lastRow="0" w:firstColumn="0" w:lastColumn="0" w:noHBand="0" w:noVBand="0"/>
       </w:tblPr>
       <w:tblGrid>
         <w:gridCol w:w="4390"/>
         <w:gridCol w:w="4389"/>
       </w:tblGrid>
-      <w:tr>
+      <w:tr xmlns:wp14="http://schemas.microsoft.com/office/word/2010/wordml" wp14:textId="77777777">
         <w:trPr/>
         <w:tc>
           <w:tcPr>
             <w:tcW w:w="4390" w:type="dxa"/>
             <w:tcBorders>
-              <w:bottom w:val="single" w:sz="4" w:space="0" w:color="000000"/>
-              <w:right w:val="threeDEmboss" w:sz="12" w:space="0" w:color="000000"/>
+              <w:bottom w:val="single" w:color="000000" w:sz="4" w:space="0"/>
+              <w:right w:val="threeDEmboss" w:color="000000" w:sz="12" w:space="0"/>
             </w:tcBorders>
           </w:tcPr>
-          <w:p>
+          <w:p wp14:textId="77777777">
             <w:pPr>
               <w:pStyle w:val="Titoloprincipale"/>
               <w:widowControl w:val="false"/>
-              <w:spacing w:lineRule="atLeast" w:line="0" w:beforeAutospacing="0" w:before="0" w:after="0"/>
+              <w:spacing w:before="0" w:beforeAutospacing="0" w:after="0" w:line="0" w:lineRule="atLeast"/>
               <w:rPr>
                 <w:rFonts w:ascii="Garamond" w:hAnsi="Garamond" w:cs="Arial"/>
                 <w:b w:val="false"/>
@@ -3126,7 +3409,7 @@
             </w:pPr>
             <w:r>
               <w:rPr>
-                <w:rFonts w:cs="Arial" w:ascii="Garamond" w:hAnsi="Garamond"/>
+                <w:rFonts w:ascii="Garamond" w:hAnsi="Garamond" w:cs="Arial"/>
                 <w:b w:val="false"/>
                 <w:bCs w:val="false"/>
                 <w:sz w:val="22"/>
@@ -3135,11 +3418,11 @@
               <w:t>Per la Istituzione scolastica –</w:t>
             </w:r>
           </w:p>
-          <w:p>
+          <w:p wp14:textId="77777777">
             <w:pPr>
               <w:pStyle w:val="Titoloprincipale"/>
               <w:widowControl w:val="false"/>
-              <w:spacing w:lineRule="atLeast" w:line="0" w:beforeAutospacing="0" w:before="0" w:after="0"/>
+              <w:spacing w:before="0" w:beforeAutospacing="0" w:after="0" w:line="0" w:lineRule="atLeast"/>
               <w:rPr>
                 <w:rFonts w:ascii="Garamond" w:hAnsi="Garamond" w:cs="Arial"/>
                 <w:b w:val="false"/>
@@ -3151,7 +3434,7 @@
             </w:pPr>
             <w:r>
               <w:rPr>
-                <w:rFonts w:cs="Arial" w:ascii="Garamond" w:hAnsi="Garamond"/>
+                <w:rFonts w:ascii="Garamond" w:hAnsi="Garamond" w:cs="Arial"/>
                 <w:b w:val="false"/>
                 <w:bCs w:val="false"/>
                 <w:sz w:val="22"/>
@@ -3165,15 +3448,15 @@
           <w:tcPr>
             <w:tcW w:w="4389" w:type="dxa"/>
             <w:tcBorders>
-              <w:left w:val="threeDEmboss" w:sz="12" w:space="0" w:color="000000"/>
-              <w:bottom w:val="single" w:sz="4" w:space="0" w:color="000000"/>
+              <w:left w:val="threeDEmboss" w:color="000000" w:sz="12" w:space="0"/>
+              <w:bottom w:val="single" w:color="000000" w:sz="4" w:space="0"/>
             </w:tcBorders>
           </w:tcPr>
-          <w:p>
+          <w:p wp14:textId="77777777">
             <w:pPr>
               <w:pStyle w:val="Titoloprincipale"/>
               <w:widowControl w:val="false"/>
-              <w:spacing w:lineRule="atLeast" w:line="0" w:beforeAutospacing="0" w:before="0" w:after="0"/>
+              <w:spacing w:before="0" w:beforeAutospacing="0" w:after="0" w:line="0" w:lineRule="atLeast"/>
               <w:rPr>
                 <w:rFonts w:ascii="Garamond" w:hAnsi="Garamond" w:cs="Arial"/>
                 <w:b w:val="false"/>
@@ -3185,7 +3468,7 @@
             </w:pPr>
             <w:r>
               <w:rPr>
-                <w:rFonts w:cs="Arial" w:ascii="Garamond" w:hAnsi="Garamond"/>
+                <w:rFonts w:ascii="Garamond" w:hAnsi="Garamond" w:cs="Arial"/>
                 <w:b w:val="false"/>
                 <w:bCs w:val="false"/>
                 <w:sz w:val="22"/>
@@ -3194,11 +3477,11 @@
               <w:t>Per il Soggetto ospitante -</w:t>
             </w:r>
           </w:p>
-          <w:p>
+          <w:p wp14:textId="77777777">
             <w:pPr>
               <w:pStyle w:val="Titoloprincipale"/>
               <w:widowControl w:val="false"/>
-              <w:spacing w:lineRule="atLeast" w:line="0" w:beforeAutospacing="0" w:before="0" w:after="0"/>
+              <w:spacing w:before="0" w:beforeAutospacing="0" w:after="0" w:line="0" w:lineRule="atLeast"/>
               <w:rPr>
                 <w:rFonts w:ascii="Garamond" w:hAnsi="Garamond" w:cs="Arial"/>
                 <w:b w:val="false"/>
@@ -3210,7 +3493,7 @@
             </w:pPr>
             <w:r>
               <w:rPr>
-                <w:rFonts w:cs="Arial" w:ascii="Garamond" w:hAnsi="Garamond"/>
+                <w:rFonts w:ascii="Garamond" w:hAnsi="Garamond" w:cs="Arial"/>
                 <w:b w:val="false"/>
                 <w:bCs w:val="false"/>
                 <w:sz w:val="22"/>
@@ -3221,7 +3504,7 @@
           </w:p>
         </w:tc>
       </w:tr>
-      <w:tr>
+      <w:tr xmlns:wp14="http://schemas.microsoft.com/office/word/2010/wordml" wp14:textId="77777777">
         <w:trPr>
           <w:trHeight w:val="636" w:hRule="atLeast"/>
         </w:trPr>
@@ -3229,15 +3512,15 @@
           <w:tcPr>
             <w:tcW w:w="4390" w:type="dxa"/>
             <w:tcBorders>
-              <w:top w:val="single" w:sz="4" w:space="0" w:color="000000"/>
-              <w:right w:val="threeDEmboss" w:sz="12" w:space="0" w:color="000000"/>
+              <w:top w:val="single" w:color="000000" w:sz="4" w:space="0"/>
+              <w:right w:val="threeDEmboss" w:color="000000" w:sz="12" w:space="0"/>
             </w:tcBorders>
           </w:tcPr>
-          <w:p>
+          <w:p wp14:textId="77777777">
             <w:pPr>
               <w:pStyle w:val="Titoloprincipale"/>
               <w:widowControl w:val="false"/>
-              <w:spacing w:lineRule="atLeast" w:line="0" w:beforeAutospacing="0" w:before="0" w:after="0"/>
+              <w:spacing w:before="0" w:beforeAutospacing="0" w:after="0" w:line="0" w:lineRule="atLeast"/>
               <w:rPr>
                 <w:rFonts w:ascii="Garamond" w:hAnsi="Garamond" w:cs="Arial"/>
                 <w:sz w:val="22"/>
@@ -3246,17 +3529,17 @@
             </w:pPr>
             <w:r>
               <w:rPr>
-                <w:rFonts w:cs="Arial" w:ascii="Garamond" w:hAnsi="Garamond"/>
+                <w:rFonts w:ascii="Garamond" w:hAnsi="Garamond" w:cs="Arial"/>
                 <w:sz w:val="22"/>
                 <w:szCs w:val="22"/>
               </w:rPr>
             </w:r>
           </w:p>
-          <w:p>
+          <w:p wp14:textId="77777777">
             <w:pPr>
               <w:pStyle w:val="Titoloprincipale"/>
               <w:widowControl w:val="false"/>
-              <w:spacing w:lineRule="atLeast" w:line="0" w:beforeAutospacing="0" w:before="0" w:after="0"/>
+              <w:spacing w:before="0" w:beforeAutospacing="0" w:after="0" w:line="0" w:lineRule="atLeast"/>
               <w:rPr>
                 <w:rFonts w:ascii="Garamond" w:hAnsi="Garamond" w:cs="Arial"/>
                 <w:sz w:val="22"/>
@@ -3265,17 +3548,17 @@
             </w:pPr>
             <w:r>
               <w:rPr>
-                <w:rFonts w:cs="Arial" w:ascii="Garamond" w:hAnsi="Garamond"/>
+                <w:rFonts w:ascii="Garamond" w:hAnsi="Garamond" w:cs="Arial"/>
                 <w:sz w:val="22"/>
                 <w:szCs w:val="22"/>
               </w:rPr>
             </w:r>
           </w:p>
-          <w:p>
+          <w:p wp14:textId="77777777">
             <w:pPr>
               <w:pStyle w:val="Titoloprincipale"/>
               <w:widowControl w:val="false"/>
-              <w:spacing w:lineRule="atLeast" w:line="0" w:beforeAutospacing="0" w:before="0" w:after="0"/>
+              <w:spacing w:before="0" w:beforeAutospacing="0" w:after="0" w:line="0" w:lineRule="atLeast"/>
               <w:rPr>
                 <w:rFonts w:ascii="Garamond" w:hAnsi="Garamond" w:cs="Arial"/>
                 <w:sz w:val="22"/>
@@ -3284,17 +3567,17 @@
             </w:pPr>
             <w:r>
               <w:rPr>
-                <w:rFonts w:cs="Arial" w:ascii="Garamond" w:hAnsi="Garamond"/>
+                <w:rFonts w:ascii="Garamond" w:hAnsi="Garamond" w:cs="Arial"/>
                 <w:sz w:val="22"/>
                 <w:szCs w:val="22"/>
               </w:rPr>
             </w:r>
           </w:p>
-          <w:p>
+          <w:p wp14:textId="77777777">
             <w:pPr>
               <w:pStyle w:val="Titoloprincipale"/>
               <w:widowControl w:val="false"/>
-              <w:spacing w:lineRule="atLeast" w:line="0" w:beforeAutospacing="0" w:before="0" w:after="0"/>
+              <w:spacing w:before="0" w:beforeAutospacing="0" w:after="0" w:line="0" w:lineRule="atLeast"/>
               <w:rPr>
                 <w:rFonts w:ascii="Garamond" w:hAnsi="Garamond" w:cs="Arial"/>
                 <w:sz w:val="22"/>
@@ -3303,17 +3586,17 @@
             </w:pPr>
             <w:r>
               <w:rPr>
-                <w:rFonts w:cs="Arial" w:ascii="Garamond" w:hAnsi="Garamond"/>
+                <w:rFonts w:ascii="Garamond" w:hAnsi="Garamond" w:cs="Arial"/>
                 <w:sz w:val="22"/>
                 <w:szCs w:val="22"/>
               </w:rPr>
             </w:r>
           </w:p>
-          <w:p>
+          <w:p wp14:textId="77777777">
             <w:pPr>
               <w:pStyle w:val="Titoloprincipale"/>
               <w:widowControl w:val="false"/>
-              <w:spacing w:lineRule="atLeast" w:line="0" w:beforeAutospacing="0" w:before="0" w:after="0"/>
+              <w:spacing w:before="0" w:beforeAutospacing="0" w:after="0" w:line="0" w:lineRule="atLeast"/>
               <w:rPr>
                 <w:rFonts w:ascii="Garamond" w:hAnsi="Garamond" w:cs="Arial"/>
                 <w:sz w:val="22"/>
@@ -3322,17 +3605,17 @@
             </w:pPr>
             <w:r>
               <w:rPr>
-                <w:rFonts w:cs="Arial" w:ascii="Garamond" w:hAnsi="Garamond"/>
+                <w:rFonts w:ascii="Garamond" w:hAnsi="Garamond" w:cs="Arial"/>
                 <w:sz w:val="22"/>
                 <w:szCs w:val="22"/>
               </w:rPr>
             </w:r>
           </w:p>
-          <w:p>
+          <w:p wp14:textId="77777777">
             <w:pPr>
               <w:pStyle w:val="Titoloprincipale"/>
               <w:widowControl w:val="false"/>
-              <w:spacing w:lineRule="atLeast" w:line="0" w:beforeAutospacing="0" w:before="0" w:after="0"/>
+              <w:spacing w:before="0" w:beforeAutospacing="0" w:after="0" w:line="0" w:lineRule="atLeast"/>
               <w:rPr>
                 <w:rFonts w:ascii="Garamond" w:hAnsi="Garamond" w:cs="Arial"/>
                 <w:sz w:val="22"/>
@@ -3341,17 +3624,17 @@
             </w:pPr>
             <w:r>
               <w:rPr>
-                <w:rFonts w:cs="Arial" w:ascii="Garamond" w:hAnsi="Garamond"/>
+                <w:rFonts w:ascii="Garamond" w:hAnsi="Garamond" w:cs="Arial"/>
                 <w:sz w:val="22"/>
                 <w:szCs w:val="22"/>
               </w:rPr>
             </w:r>
           </w:p>
-          <w:p>
+          <w:p wp14:textId="77777777">
             <w:pPr>
               <w:pStyle w:val="Titoloprincipale"/>
               <w:widowControl w:val="false"/>
-              <w:spacing w:lineRule="atLeast" w:line="0" w:beforeAutospacing="0" w:before="0" w:after="0"/>
+              <w:spacing w:before="0" w:beforeAutospacing="0" w:after="0" w:line="0" w:lineRule="atLeast"/>
               <w:rPr>
                 <w:rFonts w:ascii="Garamond" w:hAnsi="Garamond" w:cs="Arial"/>
                 <w:sz w:val="22"/>
@@ -3360,17 +3643,17 @@
             </w:pPr>
             <w:r>
               <w:rPr>
-                <w:rFonts w:cs="Arial" w:ascii="Garamond" w:hAnsi="Garamond"/>
+                <w:rFonts w:ascii="Garamond" w:hAnsi="Garamond" w:cs="Arial"/>
                 <w:sz w:val="22"/>
                 <w:szCs w:val="22"/>
               </w:rPr>
             </w:r>
           </w:p>
-          <w:p>
+          <w:p wp14:textId="77777777">
             <w:pPr>
               <w:pStyle w:val="Titoloprincipale"/>
               <w:widowControl w:val="false"/>
-              <w:spacing w:lineRule="atLeast" w:line="0" w:beforeAutospacing="0" w:before="0" w:after="0"/>
+              <w:spacing w:before="0" w:beforeAutospacing="0" w:after="0" w:line="0" w:lineRule="atLeast"/>
               <w:rPr>
                 <w:rFonts w:ascii="Garamond" w:hAnsi="Garamond" w:cs="Arial"/>
                 <w:sz w:val="22"/>
@@ -3379,17 +3662,17 @@
             </w:pPr>
             <w:r>
               <w:rPr>
-                <w:rFonts w:cs="Arial" w:ascii="Garamond" w:hAnsi="Garamond"/>
+                <w:rFonts w:ascii="Garamond" w:hAnsi="Garamond" w:cs="Arial"/>
                 <w:sz w:val="22"/>
                 <w:szCs w:val="22"/>
               </w:rPr>
             </w:r>
           </w:p>
-          <w:p>
+          <w:p wp14:textId="77777777">
             <w:pPr>
               <w:pStyle w:val="Titoloprincipale"/>
               <w:widowControl w:val="false"/>
-              <w:spacing w:lineRule="atLeast" w:line="0" w:beforeAutospacing="0" w:before="0" w:after="0"/>
+              <w:spacing w:before="0" w:beforeAutospacing="0" w:after="0" w:line="0" w:lineRule="atLeast"/>
               <w:rPr>
                 <w:rFonts w:ascii="Garamond" w:hAnsi="Garamond" w:cs="Arial"/>
                 <w:sz w:val="22"/>
@@ -3398,7 +3681,7 @@
             </w:pPr>
             <w:r>
               <w:rPr>
-                <w:rFonts w:cs="Arial" w:ascii="Garamond" w:hAnsi="Garamond"/>
+                <w:rFonts w:ascii="Garamond" w:hAnsi="Garamond" w:cs="Arial"/>
                 <w:sz w:val="22"/>
                 <w:szCs w:val="22"/>
               </w:rPr>
@@ -3409,15 +3692,15 @@
           <w:tcPr>
             <w:tcW w:w="4389" w:type="dxa"/>
             <w:tcBorders>
-              <w:top w:val="single" w:sz="4" w:space="0" w:color="000000"/>
-              <w:left w:val="threeDEmboss" w:sz="12" w:space="0" w:color="000000"/>
+              <w:top w:val="single" w:color="000000" w:sz="4" w:space="0"/>
+              <w:left w:val="threeDEmboss" w:color="000000" w:sz="12" w:space="0"/>
             </w:tcBorders>
           </w:tcPr>
-          <w:p>
+          <w:p wp14:textId="77777777">
             <w:pPr>
               <w:pStyle w:val="Titoloprincipale"/>
               <w:widowControl w:val="false"/>
-              <w:spacing w:lineRule="atLeast" w:line="0" w:beforeAutospacing="0" w:before="0" w:after="0"/>
+              <w:spacing w:before="0" w:beforeAutospacing="0" w:after="0" w:line="0" w:lineRule="atLeast"/>
               <w:rPr>
                 <w:rFonts w:ascii="Garamond" w:hAnsi="Garamond" w:cs="Arial"/>
                 <w:sz w:val="22"/>
@@ -3426,17 +3709,17 @@
             </w:pPr>
             <w:r>
               <w:rPr>
-                <w:rFonts w:cs="Arial" w:ascii="Garamond" w:hAnsi="Garamond"/>
+                <w:rFonts w:ascii="Garamond" w:hAnsi="Garamond" w:cs="Arial"/>
                 <w:sz w:val="22"/>
                 <w:szCs w:val="22"/>
               </w:rPr>
             </w:r>
           </w:p>
-          <w:p>
+          <w:p wp14:textId="77777777">
             <w:pPr>
               <w:pStyle w:val="Titoloprincipale"/>
               <w:widowControl w:val="false"/>
-              <w:spacing w:lineRule="atLeast" w:line="0" w:beforeAutospacing="0" w:before="0" w:after="0"/>
+              <w:spacing w:before="0" w:beforeAutospacing="0" w:after="0" w:line="0" w:lineRule="atLeast"/>
               <w:rPr>
                 <w:rFonts w:ascii="Garamond" w:hAnsi="Garamond" w:cs="Arial"/>
                 <w:sz w:val="22"/>
@@ -3445,7 +3728,7 @@
             </w:pPr>
             <w:r>
               <w:rPr>
-                <w:rFonts w:cs="Arial" w:ascii="Garamond" w:hAnsi="Garamond"/>
+                <w:rFonts w:ascii="Garamond" w:hAnsi="Garamond" w:cs="Arial"/>
                 <w:sz w:val="22"/>
                 <w:szCs w:val="22"/>
               </w:rPr>
@@ -3454,10 +3737,10 @@
         </w:tc>
       </w:tr>
     </w:tbl>
-    <w:p>
+    <w:p xmlns:wp14="http://schemas.microsoft.com/office/word/2010/wordml" wp14:textId="77777777">
       <w:pPr>
         <w:pStyle w:val="Titoloprincipale"/>
-        <w:spacing w:beforeAutospacing="0" w:before="0" w:after="0"/>
+        <w:spacing w:before="0" w:beforeAutospacing="0" w:after="0"/>
         <w:jc w:val="left"/>
         <w:rPr>
           <w:rFonts w:ascii="Garamond" w:hAnsi="Garamond" w:cs="Arial"/>
@@ -3476,20 +3759,21 @@
       <w:footerReference w:type="default" r:id="rId4"/>
       <w:footerReference w:type="first" r:id="rId5"/>
       <w:type w:val="nextPage"/>
-      <w:pgSz w:w="12240" w:h="15840"/>
-      <w:pgMar w:left="1134" w:right="1134" w:gutter="0" w:header="0" w:top="737" w:footer="323" w:bottom="1134"/>
+      <w:pgSz w:w="12240" w:h="15840" w:orient="portrait"/>
+      <w:pgMar w:top="737" w:right="1134" w:bottom="1134" w:left="1134" w:header="0" w:footer="323" w:gutter="0"/>
       <w:pgNumType w:fmt="decimal"/>
       <w:formProt w:val="false"/>
       <w:textDirection w:val="lrTb"/>
       <w:docGrid w:type="default" w:linePitch="360" w:charSpace="8192"/>
+      <w:cols w:num="1"/>
     </w:sectPr>
   </w:body>
 </w:document>
 </file>
 
 <file path=word/footer1.xml><?xml version="1.0" encoding="utf-8"?>
-<w:ftr xmlns:o="urn:schemas-microsoft-com:office:office" xmlns:r="http://schemas.openxmlformats.org/officeDocument/2006/relationships" xmlns:v="urn:schemas-microsoft-com:vml" xmlns:w="http://schemas.openxmlformats.org/wordprocessingml/2006/main" xmlns:w10="urn:schemas-microsoft-com:office:word" xmlns:wp="http://schemas.openxmlformats.org/drawingml/2006/wordprocessingDrawing" xmlns:wps="http://schemas.microsoft.com/office/word/2010/wordprocessingShape" xmlns:wpg="http://schemas.microsoft.com/office/word/2010/wordprocessingGroup" xmlns:mc="http://schemas.openxmlformats.org/markup-compatibility/2006" xmlns:wp14="http://schemas.microsoft.com/office/word/2010/wordprocessingDrawing" xmlns:w14="http://schemas.microsoft.com/office/word/2010/wordml" xmlns:w15="http://schemas.microsoft.com/office/word/2012/wordml" mc:Ignorable="w14 wp14 w15">
-  <w:p>
+<w:ftr xmlns:o="urn:schemas-microsoft-com:office:office" xmlns:r="http://schemas.openxmlformats.org/officeDocument/2006/relationships" xmlns:v="urn:schemas-microsoft-com:vml" xmlns:w="http://schemas.openxmlformats.org/wordprocessingml/2006/main" xmlns:w10="urn:schemas-microsoft-com:office:word" xmlns:wp="http://schemas.openxmlformats.org/drawingml/2006/wordprocessingDrawing" xmlns:wps="http://schemas.microsoft.com/office/word/2010/wordprocessingShape" xmlns:wpg="http://schemas.microsoft.com/office/word/2010/wordprocessingGroup" xmlns:mc="http://schemas.openxmlformats.org/markup-compatibility/2006" xmlns:wp14="http://schemas.microsoft.com/office/word/2010/wordprocessingDrawing" xmlns:w14="http://schemas.microsoft.com/office/word/2010/wordml" xmlns:w15="http://schemas.microsoft.com/office/word/2012/wordml" xmlns:a="http://schemas.openxmlformats.org/drawingml/2006/main" mc:Ignorable="w14 wp14 w15">
+  <w:p xmlns:wp14="http://schemas.microsoft.com/office/word/2010/wordml" wp14:textId="77777777">
     <w:pPr>
       <w:pStyle w:val="Pidipagina"/>
       <w:ind w:right="360" w:hanging="0"/>
@@ -3500,7 +3784,7 @@
       <mc:AlternateContent>
         <mc:Choice Requires="wps">
           <w:drawing>
-            <wp:anchor behindDoc="1" distT="0" distB="0" distL="0" distR="0" simplePos="0" locked="0" layoutInCell="0" allowOverlap="1" relativeHeight="2">
+            <wp:anchor xmlns:wp14="http://schemas.microsoft.com/office/word/2010/wordprocessingDrawing" distT="0" distB="0" distL="0" distR="0" simplePos="0" relativeHeight="2" behindDoc="1" locked="0" layoutInCell="0" allowOverlap="1" wp14:anchorId="3AD9A84E" wp14:editId="7777777">
               <wp:simplePos x="0" y="0"/>
               <wp:positionH relativeFrom="margin">
                 <wp:align>right</wp:align>
@@ -3537,7 +3821,7 @@
                     </wps:style>
                     <wps:txbx>
                       <w:txbxContent>
-                        <w:p>
+                        <w:p xmlns:wp14="http://schemas.microsoft.com/office/word/2010/wordml" wp14:textId="77777777">
                           <w:pPr>
                             <w:pStyle w:val="Pidipagina"/>
                             <w:rPr>
@@ -3582,7 +3866,7 @@
                         </w:p>
                       </w:txbxContent>
                     </wps:txbx>
-                    <wps:bodyPr lIns="0" rIns="0" tIns="0" bIns="0" anchor="t">
+                    <wps:bodyPr lIns="0" tIns="0" rIns="0" bIns="0" anchor="t">
                       <a:spAutoFit/>
                     </wps:bodyPr>
                   </wps:wsp>
@@ -3592,13 +3876,13 @@
           </w:drawing>
         </mc:Choice>
         <mc:Fallback>
-          <w:pict>
-            <v:rect id="shape_0" ID="Cornice1" path="m0,0l-2147483645,0l-2147483645,-2147483646l0,-2147483646xe" stroked="f" o:allowincell="f" style="position:absolute;margin-left:0pt;margin-top:0.05pt;width:1.1pt;height:1.1pt;mso-wrap-style:square;v-text-anchor:top;mso-position-horizontal:right;mso-position-horizontal-relative:margin">
-              <v:fill o:detectmouseclick="t" on="false"/>
+          <w:pict w14:anchorId="0D07ACD4">
+            <v:rect id="shape_0" style="position:absolute;margin-left:0pt;margin-top:0.05pt;width:1.1pt;height:1.1pt;mso-wrap-style:square;v-text-anchor:top;mso-position-horizontal:right;mso-position-horizontal-relative:margin" o:allowincell="f" stroked="f" ID="Cornice1" path="m0,0l-2147483645,0l-2147483645,-2147483646l0,-2147483646xe">
+              <v:fill on="false" o:detectmouseclick="t"/>
               <v:stroke color="#3465a4" joinstyle="round" endcap="flat"/>
               <v:textbox>
                 <w:txbxContent>
-                  <w:p>
+                  <w:p wp14:textId="77777777">
                     <w:pPr>
                       <w:pStyle w:val="Pidipagina"/>
                       <w:rPr>
@@ -3655,7 +3939,7 @@
 
 <file path=word/footer2.xml><?xml version="1.0" encoding="utf-8"?>
 <w:ftr xmlns:o="urn:schemas-microsoft-com:office:office" xmlns:r="http://schemas.openxmlformats.org/officeDocument/2006/relationships" xmlns:v="urn:schemas-microsoft-com:vml" xmlns:w="http://schemas.openxmlformats.org/wordprocessingml/2006/main" xmlns:w10="urn:schemas-microsoft-com:office:word" xmlns:wp="http://schemas.openxmlformats.org/drawingml/2006/wordprocessingDrawing" xmlns:wps="http://schemas.microsoft.com/office/word/2010/wordprocessingShape" xmlns:wpg="http://schemas.microsoft.com/office/word/2010/wordprocessingGroup" xmlns:mc="http://schemas.openxmlformats.org/markup-compatibility/2006" xmlns:wp14="http://schemas.microsoft.com/office/word/2010/wordprocessingDrawing" xmlns:w14="http://schemas.microsoft.com/office/word/2010/wordml" xmlns:w15="http://schemas.microsoft.com/office/word/2012/wordml" mc:Ignorable="w14 wp14 w15">
-  <w:p>
+  <w:p xmlns:wp14="http://schemas.microsoft.com/office/word/2010/wordml" wp14:textId="77777777">
     <w:pPr>
       <w:pStyle w:val="Pidipagina"/>
       <w:jc w:val="center"/>
@@ -3682,7 +3966,7 @@
       <w:fldChar w:fldCharType="end"/>
     </w:r>
   </w:p>
-  <w:p>
+  <w:p xmlns:wp14="http://schemas.microsoft.com/office/word/2010/wordml" wp14:textId="77777777">
     <w:pPr>
       <w:pStyle w:val="Pidipagina"/>
       <w:rPr>
@@ -3701,7 +3985,7 @@
 
 <file path=word/footer3.xml><?xml version="1.0" encoding="utf-8"?>
 <w:ftr xmlns:o="urn:schemas-microsoft-com:office:office" xmlns:r="http://schemas.openxmlformats.org/officeDocument/2006/relationships" xmlns:v="urn:schemas-microsoft-com:vml" xmlns:w="http://schemas.openxmlformats.org/wordprocessingml/2006/main" xmlns:w10="urn:schemas-microsoft-com:office:word" xmlns:wp="http://schemas.openxmlformats.org/drawingml/2006/wordprocessingDrawing" xmlns:wps="http://schemas.microsoft.com/office/word/2010/wordprocessingShape" xmlns:wpg="http://schemas.microsoft.com/office/word/2010/wordprocessingGroup" xmlns:mc="http://schemas.openxmlformats.org/markup-compatibility/2006" xmlns:wp14="http://schemas.microsoft.com/office/word/2010/wordprocessingDrawing" xmlns:w14="http://schemas.microsoft.com/office/word/2010/wordml" xmlns:w15="http://schemas.microsoft.com/office/word/2012/wordml" mc:Ignorable="w14 wp14 w15">
-  <w:p>
+  <w:p xmlns:wp14="http://schemas.microsoft.com/office/word/2010/wordml" wp14:textId="77777777">
     <w:pPr>
       <w:pStyle w:val="Pidipagina"/>
       <w:jc w:val="center"/>
@@ -3728,7 +4012,7 @@
       <w:fldChar w:fldCharType="end"/>
     </w:r>
   </w:p>
-  <w:p>
+  <w:p xmlns:wp14="http://schemas.microsoft.com/office/word/2010/wordml" wp14:textId="77777777">
     <w:pPr>
       <w:pStyle w:val="Pidipagina"/>
       <w:rPr>
@@ -3760,7 +4044,7 @@
         <w:ind w:left="360" w:hanging="360"/>
       </w:pPr>
       <w:rPr>
-        <w:rFonts w:ascii="Times New Roman" w:hAnsi="Times New Roman" w:cs="Times New Roman" w:hint="default"/>
+        <w:rFonts w:hint="default" w:ascii="Times New Roman" w:hAnsi="Times New Roman" w:cs="Times New Roman"/>
       </w:rPr>
     </w:lvl>
     <w:lvl w:ilvl="1">
@@ -3775,7 +4059,7 @@
         <w:ind w:left="1080" w:hanging="360"/>
       </w:pPr>
       <w:rPr>
-        <w:rFonts w:ascii="Courier New" w:hAnsi="Courier New" w:cs="Courier New" w:hint="default"/>
+        <w:rFonts w:hint="default" w:ascii="Courier New" w:hAnsi="Courier New" w:cs="Courier New"/>
       </w:rPr>
     </w:lvl>
     <w:lvl w:ilvl="2">
@@ -3790,7 +4074,7 @@
         <w:ind w:left="1800" w:hanging="360"/>
       </w:pPr>
       <w:rPr>
-        <w:rFonts w:ascii="Wingdings" w:hAnsi="Wingdings" w:cs="Wingdings" w:hint="default"/>
+        <w:rFonts w:hint="default" w:ascii="Wingdings" w:hAnsi="Wingdings" w:cs="Wingdings"/>
       </w:rPr>
     </w:lvl>
     <w:lvl w:ilvl="3">
@@ -3805,7 +4089,7 @@
         <w:ind w:left="2520" w:hanging="360"/>
       </w:pPr>
       <w:rPr>
-        <w:rFonts w:ascii="Symbol" w:hAnsi="Symbol" w:cs="Symbol" w:hint="default"/>
+        <w:rFonts w:hint="default" w:ascii="Symbol" w:hAnsi="Symbol" w:cs="Symbol"/>
       </w:rPr>
     </w:lvl>
     <w:lvl w:ilvl="4">
@@ -3820,7 +4104,7 @@
         <w:ind w:left="3240" w:hanging="360"/>
       </w:pPr>
       <w:rPr>
-        <w:rFonts w:ascii="Courier New" w:hAnsi="Courier New" w:cs="Courier New" w:hint="default"/>
+        <w:rFonts w:hint="default" w:ascii="Courier New" w:hAnsi="Courier New" w:cs="Courier New"/>
       </w:rPr>
     </w:lvl>
     <w:lvl w:ilvl="5">
@@ -3835,7 +4119,7 @@
         <w:ind w:left="3960" w:hanging="360"/>
       </w:pPr>
       <w:rPr>
-        <w:rFonts w:ascii="Wingdings" w:hAnsi="Wingdings" w:cs="Wingdings" w:hint="default"/>
+        <w:rFonts w:hint="default" w:ascii="Wingdings" w:hAnsi="Wingdings" w:cs="Wingdings"/>
       </w:rPr>
     </w:lvl>
     <w:lvl w:ilvl="6">
@@ -3850,7 +4134,7 @@
         <w:ind w:left="4680" w:hanging="360"/>
       </w:pPr>
       <w:rPr>
-        <w:rFonts w:ascii="Symbol" w:hAnsi="Symbol" w:cs="Symbol" w:hint="default"/>
+        <w:rFonts w:hint="default" w:ascii="Symbol" w:hAnsi="Symbol" w:cs="Symbol"/>
       </w:rPr>
     </w:lvl>
     <w:lvl w:ilvl="7">
@@ -3865,7 +4149,7 @@
         <w:ind w:left="5400" w:hanging="360"/>
       </w:pPr>
       <w:rPr>
-        <w:rFonts w:ascii="Courier New" w:hAnsi="Courier New" w:cs="Courier New" w:hint="default"/>
+        <w:rFonts w:hint="default" w:ascii="Courier New" w:hAnsi="Courier New" w:cs="Courier New"/>
       </w:rPr>
     </w:lvl>
     <w:lvl w:ilvl="8">
@@ -3880,9 +4164,10 @@
         <w:ind w:left="6120" w:hanging="360"/>
       </w:pPr>
       <w:rPr>
-        <w:rFonts w:ascii="Wingdings" w:hAnsi="Wingdings" w:cs="Wingdings" w:hint="default"/>
+        <w:rFonts w:hint="default" w:ascii="Wingdings" w:hAnsi="Wingdings" w:cs="Wingdings"/>
       </w:rPr>
     </w:lvl>
+    <w:nsid w:val="5954ef5e"/>
   </w:abstractNum>
   <w:abstractNum w:abstractNumId="2">
     <w:lvl w:ilvl="0">
@@ -4005,6 +4290,7 @@
       </w:pPr>
       <w:rPr/>
     </w:lvl>
+    <w:nsid w:val="44e92a32"/>
   </w:abstractNum>
   <w:abstractNum w:abstractNumId="3">
     <w:lvl w:ilvl="0">
@@ -4126,6 +4412,7 @@
       </w:pPr>
       <w:rPr/>
     </w:lvl>
+    <w:nsid w:val="7ae494c3"/>
   </w:abstractNum>
   <w:abstractNum w:abstractNumId="4">
     <w:lvl w:ilvl="0">
@@ -4248,6 +4535,7 @@
       </w:pPr>
       <w:rPr/>
     </w:lvl>
+    <w:nsid w:val="2d84324"/>
   </w:abstractNum>
   <w:abstractNum w:abstractNumId="5">
     <w:lvl w:ilvl="0">
@@ -4261,7 +4549,7 @@
         <w:ind w:left="720" w:hanging="360"/>
       </w:pPr>
       <w:rPr>
-        <w:rFonts w:ascii="Times New Roman" w:hAnsi="Times New Roman" w:cs="Times New Roman" w:hint="default"/>
+        <w:rFonts w:hint="default" w:ascii="Times New Roman" w:hAnsi="Times New Roman" w:cs="Times New Roman"/>
       </w:rPr>
     </w:lvl>
     <w:lvl w:ilvl="1">
@@ -4276,7 +4564,7 @@
         <w:ind w:left="1440" w:hanging="360"/>
       </w:pPr>
       <w:rPr>
-        <w:rFonts w:ascii="Courier New" w:hAnsi="Courier New" w:cs="Courier New" w:hint="default"/>
+        <w:rFonts w:hint="default" w:ascii="Courier New" w:hAnsi="Courier New" w:cs="Courier New"/>
       </w:rPr>
     </w:lvl>
     <w:lvl w:ilvl="2">
@@ -4291,7 +4579,7 @@
         <w:ind w:left="2160" w:hanging="360"/>
       </w:pPr>
       <w:rPr>
-        <w:rFonts w:ascii="Wingdings" w:hAnsi="Wingdings" w:cs="Wingdings" w:hint="default"/>
+        <w:rFonts w:hint="default" w:ascii="Wingdings" w:hAnsi="Wingdings" w:cs="Wingdings"/>
       </w:rPr>
     </w:lvl>
     <w:lvl w:ilvl="3">
@@ -4306,7 +4594,7 @@
         <w:ind w:left="2880" w:hanging="360"/>
       </w:pPr>
       <w:rPr>
-        <w:rFonts w:ascii="Symbol" w:hAnsi="Symbol" w:cs="Symbol" w:hint="default"/>
+        <w:rFonts w:hint="default" w:ascii="Symbol" w:hAnsi="Symbol" w:cs="Symbol"/>
       </w:rPr>
     </w:lvl>
     <w:lvl w:ilvl="4">
@@ -4321,7 +4609,7 @@
         <w:ind w:left="3600" w:hanging="360"/>
       </w:pPr>
       <w:rPr>
-        <w:rFonts w:ascii="Courier New" w:hAnsi="Courier New" w:cs="Courier New" w:hint="default"/>
+        <w:rFonts w:hint="default" w:ascii="Courier New" w:hAnsi="Courier New" w:cs="Courier New"/>
       </w:rPr>
     </w:lvl>
     <w:lvl w:ilvl="5">
@@ -4336,7 +4624,7 @@
         <w:ind w:left="4320" w:hanging="360"/>
       </w:pPr>
       <w:rPr>
-        <w:rFonts w:ascii="Wingdings" w:hAnsi="Wingdings" w:cs="Wingdings" w:hint="default"/>
+        <w:rFonts w:hint="default" w:ascii="Wingdings" w:hAnsi="Wingdings" w:cs="Wingdings"/>
       </w:rPr>
     </w:lvl>
     <w:lvl w:ilvl="6">
@@ -4351,7 +4639,7 @@
         <w:ind w:left="5040" w:hanging="360"/>
       </w:pPr>
       <w:rPr>
-        <w:rFonts w:ascii="Symbol" w:hAnsi="Symbol" w:cs="Symbol" w:hint="default"/>
+        <w:rFonts w:hint="default" w:ascii="Symbol" w:hAnsi="Symbol" w:cs="Symbol"/>
       </w:rPr>
     </w:lvl>
     <w:lvl w:ilvl="7">
@@ -4366,7 +4654,7 @@
         <w:ind w:left="5760" w:hanging="360"/>
       </w:pPr>
       <w:rPr>
-        <w:rFonts w:ascii="Courier New" w:hAnsi="Courier New" w:cs="Courier New" w:hint="default"/>
+        <w:rFonts w:hint="default" w:ascii="Courier New" w:hAnsi="Courier New" w:cs="Courier New"/>
       </w:rPr>
     </w:lvl>
     <w:lvl w:ilvl="8">
@@ -4381,9 +4669,10 @@
         <w:ind w:left="6480" w:hanging="360"/>
       </w:pPr>
       <w:rPr>
-        <w:rFonts w:ascii="Wingdings" w:hAnsi="Wingdings" w:cs="Wingdings" w:hint="default"/>
+        <w:rFonts w:hint="default" w:ascii="Wingdings" w:hAnsi="Wingdings" w:cs="Wingdings"/>
       </w:rPr>
     </w:lvl>
+    <w:nsid w:val="1c3ab617"/>
   </w:abstractNum>
   <w:abstractNum w:abstractNumId="6">
     <w:lvl w:ilvl="0">
@@ -4506,6 +4795,7 @@
       </w:pPr>
       <w:rPr/>
     </w:lvl>
+    <w:nsid w:val="1fdcebee"/>
   </w:abstractNum>
   <w:abstractNum w:abstractNumId="7">
     <w:lvl w:ilvl="0">
@@ -4628,6 +4918,7 @@
       </w:pPr>
       <w:rPr/>
     </w:lvl>
+    <w:nsid w:val="38ec9f81"/>
   </w:abstractNum>
   <w:abstractNum w:abstractNumId="8">
     <w:lvl w:ilvl="0">
@@ -4750,6 +5041,7 @@
       </w:pPr>
       <w:rPr/>
     </w:lvl>
+    <w:nsid w:val="534c146f"/>
   </w:abstractNum>
   <w:abstractNum w:abstractNumId="9">
     <w:lvl w:ilvl="0">
@@ -4869,6 +5161,7 @@
         <w:ind w:left="0" w:hanging="0"/>
       </w:pPr>
     </w:lvl>
+    <w:nsid w:val="22975172"/>
   </w:abstractNum>
   <w:num w:numId="1">
     <w:abstractNumId w:val="1"/>
@@ -4901,7 +5194,7 @@
 </file>
 
 <file path=word/styles.xml><?xml version="1.0" encoding="utf-8"?>
-<w:styles xmlns:w="http://schemas.openxmlformats.org/wordprocessingml/2006/main" xmlns:w14="http://schemas.microsoft.com/office/word/2010/wordml" xmlns:mc="http://schemas.openxmlformats.org/markup-compatibility/2006" mc:Ignorable="w14">
+<w:styles xmlns:wp14="http://schemas.microsoft.com/office/word/2010/wordprocessingDrawing" xmlns:w="http://schemas.openxmlformats.org/wordprocessingml/2006/main" xmlns:w14="http://schemas.microsoft.com/office/word/2010/wordml" xmlns:mc="http://schemas.openxmlformats.org/markup-compatibility/2006" mc:Ignorable="w14 wp14">
   <w:docDefaults>
     <w:rPrDefault>
       <w:rPr>
@@ -5481,8 +5774,8 @@
     <w:pPr>
       <w:tabs>
         <w:tab w:val="clear" w:pos="709"/>
-        <w:tab w:val="center" w:pos="4819" w:leader="none"/>
-        <w:tab w:val="right" w:pos="9638" w:leader="none"/>
+        <w:tab w:val="center" w:leader="none" w:pos="4819"/>
+        <w:tab w:val="right" w:leader="none" w:pos="9638"/>
       </w:tabs>
     </w:pPr>
     <w:rPr>
@@ -5497,8 +5790,8 @@
     <w:pPr>
       <w:tabs>
         <w:tab w:val="clear" w:pos="709"/>
-        <w:tab w:val="center" w:pos="4819" w:leader="none"/>
-        <w:tab w:val="right" w:pos="9638" w:leader="none"/>
+        <w:tab w:val="center" w:leader="none" w:pos="4819"/>
+        <w:tab w:val="right" w:leader="none" w:pos="9638"/>
       </w:tabs>
     </w:pPr>
     <w:rPr/>
@@ -5530,7 +5823,7 @@
     <w:qFormat/>
     <w:rsid w:val="0070766a"/>
     <w:pPr>
-      <w:spacing w:lineRule="auto" w:line="259" w:before="0" w:after="160"/>
+      <w:spacing w:before="0" w:after="160" w:line="259" w:lineRule="auto"/>
       <w:ind w:left="720" w:hanging="0"/>
       <w:contextualSpacing/>
     </w:pPr>
@@ -5571,7 +5864,7 @@
     <w:unhideWhenUsed/>
     <w:qFormat/>
   </w:style>
-  <w:style w:type="table" w:default="1" w:styleId="Tabellanormale">
+  <w:style w:type="table" w:styleId="Tabellanormale" w:default="1">
     <w:name w:val="Normal Table"/>
     <w:uiPriority w:val="99"/>
     <w:semiHidden/>

</xml_diff>